<commit_message>
fixed calibration, cyclic confidence mapping, Wg values are drawn from the calibration session
</commit_message>
<xml_diff>
--- a/docs/Confidence in Detection and Discrimination.docx
+++ b/docs/Confidence in Detection and Discrimination.docx
@@ -8,8 +8,6 @@
         <w:bidi w:val="0"/>
         <w:spacing w:line="480" w:lineRule="auto"/>
       </w:pPr>
-      <w:bookmarkStart w:id="0" w:name="_GoBack"/>
-      <w:bookmarkEnd w:id="0"/>
       <w:r>
         <w:t>Confidence in Detection and Discrimination: an fMRI Study</w:t>
       </w:r>
@@ -54,7 +52,13 @@
         <w:spacing w:line="480" w:lineRule="auto"/>
       </w:pPr>
       <w:r>
-        <w:t>the current study aims to compare the brain processes that govern perceptual discrimination and detection</w:t>
+        <w:t>T</w:t>
+      </w:r>
+      <w:r>
+        <w:t>he</w:t>
+      </w:r>
+      <w:r>
+        <w:t xml:space="preserve"> current study aims to compare the brain processes that govern perceptual discrimination and detection</w:t>
       </w:r>
       <w:r>
         <w:t>,</w:t>
@@ -332,13 +336,16 @@
         <w:t>with</w:t>
       </w:r>
       <w:r>
-        <w:t xml:space="preserve"> metacognitive sensitivity in discrimination </w:t>
+        <w:t xml:space="preserve"> metacognitiv</w:t>
+      </w:r>
+      <w:r>
+        <w:t xml:space="preserve">e sensitivity in discrimination </w:t>
       </w:r>
       <w:r>
         <w:fldChar w:fldCharType="begin" w:fldLock="1"/>
       </w:r>
       <w:r>
-        <w:instrText>ADDIN CSL_CITATION { "citationItems" : [ { "id" : "ITEM-1", "itemData" : { "DOI" : "10.1126/science.1169405", "ISBN" : "1095-9203 (Electronic)\\r0036-8075 (Linking)", "ISSN" : "00368075", "PMID" : "19423820", "abstract" : "The degree of confidence in a decision provides a graded and probabilistic assessment of expected outcome. Although neural mechanisms of perceptual decisions have been studied extensively in primates, little is known about the mechanisms underlying choice certainty. We have shown that the same neurons that represent formation of a decision encode certainty about the decision. Rhesus monkeys made decisions about the direction of moving random dots, spanning a range of difficulties. They were rewarded for correct decisions. On some trials, after viewing the stimulus, the monkeys could opt out of the direction decision for a small but certain reward. Monkeys exercised this option in a manner that revealed their degree of certainty. Neurons in parietal cortex represented formation of the direction decision and the degree of certainty underlying the decision to opt out.", "author" : [ { "dropping-particle" : "", "family" : "Fleming", "given" : "S.M.", "non-dropping-particle" : "", "parse-names" : false, "suffix" : "" }, { "dropping-particle" : "", "family" : "Weil", "given" : "R.S.", "non-dropping-particle" : "", "parse-names" : false, "suffix" : "" }, { "dropping-particle" : "", "family" : "Nagy", "given" : "Z.", "non-dropping-particle" : "", "parse-names" : false, "suffix" : "" }, { "dropping-particle" : "", "family" : "Dolan", "given" : "R.J.", "non-dropping-particle" : "", "parse-names" : false, "suffix" : "" }, { "dropping-particle" : "", "family" : "Rees", "given" : "G.", "non-dropping-particle" : "", "parse-names" : false, "suffix" : "" } ], "container-title" : "Science", "id" : "ITEM-1", "issue" : "5928", "issued" : { "date-parts" : [ [ "2009", "5", "8" ] ] }, "page" : "759-764", "publisher" : "American Association for the Advancement of Science", "title" : "Relating Introspective Accuracy to Individual Differences in Brain Structure", "type" : "article-journal", "volume" : "324" }, "uris" : [ "http://www.mendeley.com/documents/?uuid=a717774e-3cc7-3227-ade2-c4b0514b7837" ] }, { "id" : "ITEM-2", "itemData" : { "DOI" : "10.1523/JNEUROSCI.1890-12.2013", "abstract" : "A recent study found that, across individuals, gray matter volume in the frontal polar region was correlated with visual metacognition capacity (i.e., how well one's confidence ratings distinguish between correct and incorrect judgments). A question arises as to whether the putative metacognitive mechanisms in this region are also used in other metacognitive tasks involving, for example, memory. A novel psychophysical measure allowed us to assess metacognitive efficiency separately in a visual and a memory task, while taking variations in basic task performance capacity into account. We found that, across individuals, metacognitive efficiencies positively correlated between the two tasks. However, voxel-based morphometry analysis revealed distinct brain structures for the two kinds of metacognition. Replicating a previous finding, variation in visual metacognitive efficiency was correlated with volume of frontal polar regions. However, variation in memory metacognitive efficiency was correlated with volume of the precuneus. There was also a weak correlation between visual metacognitive efficiency and precuneus volume, which may account for the behavioral correlation between visual and memory metacognition (i.e., the precuneus may contain common mechanisms for both types of metacognition). However, we also found that gray matter volumes of the frontal polar and precuneus regions themselves correlated across individuals, and a formal model comparison analysis suggested that this structural covariation was sufficient to account for the behavioral correlation of metacognition in the two tasks. These results highlight the importance of the precuneus in higher-order memory processing and suggest that there may be functionally distinct metacognitive systems in the human brain.", "author" : [ { "dropping-particle" : "", "family" : "Mccurdy", "given" : "Li Yan", "non-dropping-particle" : "", "parse-names" : false, "suffix" : "" }, { "dropping-particle" : "", "family" : "Maniscalco", "given" : "Brian", "non-dropping-particle" : "", "parse-names" : false, "suffix" : "" }, { "dropping-particle" : "", "family" : "Metcalfe", "given" : "Janet", "non-dropping-particle" : "", "parse-names" : false, "suffix" : "" }, { "dropping-particle" : "", "family" : "Liu", "given" : "Ka Yuet", "non-dropping-particle" : "", "parse-names" : false, "suffix" : "" }, { "dropping-particle" : "", "family" : "Lange", "given" : "Floris P", "non-dropping-particle" : "De", "parse-names" : false, "suffix" : "" }, { "dropping-particle" : "", "family" : "Lau", "given" : "Hakwan", "non-dropping-particle" : "", "parse-names" : false, "suffix" : "" } ], "id" : "ITEM-2", "issued" : { "date-parts" : [ [ "0" ] ] }, "title" : "Behavioral/Cognitive Anatomical Coupling between Distinct Metacognitive Systems for Memory and Visual Perception", "type" : "article-journal" }, "uris" : [ "http://www.mendeley.com/documents/?uuid=0aecc767-16d5-3f3d-bd05-0f7a1dcd76f1" ] } ], "mendeley" : { "formattedCitation" : "(Fleming, Weil, Nagy, Dolan, &amp; Rees, 2009; Mccurdy et al., n.d.)", "plainTextFormattedCitation" : "(Fleming, Weil, Nagy, Dolan, &amp; Rees, 2009; Mccurdy et al., n.d.)", "previouslyFormattedCitation" : "(Fleming, Weil, Nagy, Dolan, &amp; Rees, 2009; Mccurdy et al., n.d.)" }, "properties" : {  }, "schema" : "https://github.com/citation-style-language/schema/raw/master/csl-citation.json" }</w:instrText>
+        <w:instrText>ADDIN CSL_CITATION { "citationItems" : [ { "id" : "ITEM-1", "itemData" : { "DOI" : "10.1126/science.1169405", "ISBN" : "1095-9203 (Electronic)\\r0036-8075 (Linking)", "ISSN" : "00368075", "PMID" : "19423820", "abstract" : "The degree of confidence in a decision provides a graded and probabilistic assessment of expected outcome. Although neural mechanisms of perceptual decisions have been studied extensively in primates, little is known about the mechanisms underlying choice certainty. We have shown that the same neurons that represent formation of a decision encode certainty about the decision. Rhesus monkeys made decisions about the direction of moving random dots, spanning a range of difficulties. They were rewarded for correct decisions. On some trials, after viewing the stimulus, the monkeys could opt out of the direction decision for a small but certain reward. Monkeys exercised this option in a manner that revealed their degree of certainty. Neurons in parietal cortex represented formation of the direction decision and the degree of certainty underlying the decision to opt out.", "author" : [ { "dropping-particle" : "", "family" : "Fleming", "given" : "S.M.", "non-dropping-particle" : "", "parse-names" : false, "suffix" : "" }, { "dropping-particle" : "", "family" : "Weil", "given" : "R.S.", "non-dropping-particle" : "", "parse-names" : false, "suffix" : "" }, { "dropping-particle" : "", "family" : "Nagy", "given" : "Z.", "non-dropping-particle" : "", "parse-names" : false, "suffix" : "" }, { "dropping-particle" : "", "family" : "Dolan", "given" : "R.J.", "non-dropping-particle" : "", "parse-names" : false, "suffix" : "" }, { "dropping-particle" : "", "family" : "Rees", "given" : "G.", "non-dropping-particle" : "", "parse-names" : false, "suffix" : "" } ], "container-title" : "Science", "id" : "ITEM-1", "issue" : "5928", "issued" : { "date-parts" : [ [ "2009", "5", "8" ] ] }, "page" : "759-764", "publisher" : "American Association for the Advancement of Science", "title" : "Relating Introspective Accuracy to Individual Differences in Brain Structure", "type" : "article-journal", "volume" : "324" }, "uris" : [ "http://www.mendeley.com/documents/?uuid=a717774e-3cc7-3227-ade2-c4b0514b7837" ] }, { "id" : "ITEM-2", "itemData" : { "DOI" : "10.1523/JNEUROSCI.1890-12", "author" : [ { "dropping-particle" : "", "family" : "Mccurdy", "given" : "Li Yan", "non-dropping-particle" : "", "parse-names" : false, "suffix" : "" }, { "dropping-particle" : "", "family" : "Maniscalco", "given" : "Brian", "non-dropping-particle" : "", "parse-names" : false, "suffix" : "" }, { "dropping-particle" : "", "family" : "Metcalfe", "given" : "Janet", "non-dropping-particle" : "", "parse-names" : false, "suffix" : "" }, { "dropping-particle" : "", "family" : "Lange", "given" : "Floris P", "non-dropping-particle" : "De", "parse-names" : false, "suffix" : "" } ], "id" : "ITEM-2", "issued" : { "date-parts" : [ [ "2013" ] ] }, "title" : "Anatomical Coupling between Distinct Metacognitive Systems for Memory and Visual Perception Decoded Neurofeedback Project for development of diagnostic and therapeutic system for mental disorders View project Temporal dynamics of visual imagery View proje", "type" : "article-journal" }, "uris" : [ "http://www.mendeley.com/documents/?uuid=ed0e8aae-1b19-3b8f-976c-aaef1b978fcf" ] }, { "id" : "ITEM-3", "itemData" : { "DOI" : "10.1016/J.NEURES.2010.07.2041", "ISSN" : "0168-0102", "abstract" : "Human memory systems contain self-monitoring mechanisms for evaluating their progress. People can change their learning strategy on the basis of confidence in their performance at that time. However, it has not been fully understood how the brain is engaged in reliable rating of confidence in past recognition memory performance. We measured the brain activity by fMRI while healthy subjects performed a visual short-term recognition memory test and then rated their confidence in their answers as high, middle, or low. As shown previously, their behavioral performance in the confidence rating widely varied; some showed a positive confidence\u2013recognition correlation (i.e., \u201crate reliably\u201d) while others did not. Among brain regions showing greater activity during rating their confidence relative to during a control, non-metamemory task (discriminating brightness of words), only a posterior-dorsal part of the right frontopolar cortex exhibited higher activity as the confidence level better correlated with actual recognition memory performance. These results suggest that activation in the right frontopolar cortex is key to a reliable, retrospective rating of confidence in short-term recognition memory performance.", "author" : [ { "dropping-particle" : "", "family" : "Yokoyama", "given" : "Osamu", "non-dropping-particle" : "", "parse-names" : false, "suffix" : "" }, { "dropping-particle" : "", "family" : "Miura", "given" : "Naoki", "non-dropping-particle" : "", "parse-names" : false, "suffix" : "" }, { "dropping-particle" : "", "family" : "Watanabe", "given" : "Jobu", "non-dropping-particle" : "", "parse-names" : false, "suffix" : "" }, { "dropping-particle" : "", "family" : "Takemoto", "given" : "Atsushi", "non-dropping-particle" : "", "parse-names" : false, "suffix" : "" }, { "dropping-particle" : "", "family" : "Uchida", "given" : "Shinya", "non-dropping-particle" : "", "parse-names" : false, "suffix" : "" }, { "dropping-particle" : "", "family" : "Sugiura", "given" : "Motoaki", "non-dropping-particle" : "", "parse-names" : false, "suffix" : "" }, { "dropping-particle" : "", "family" : "Horie", "given" : "Kaoru", "non-dropping-particle" : "", "parse-names" : false, "suffix" : "" }, { "dropping-particle" : "", "family" : "Sato", "given" : "Shigeru", "non-dropping-particle" : "", "parse-names" : false, "suffix" : "" }, { "dropping-particle" : "", "family" : "Kawashima", "given" : "Ryuta", "non-dropping-particle" : "", "parse-names" : false, "suffix" : "" }, { "dropping-particle" : "", "family" : "Nakamura", "given" : "Katsuki", "non-dropping-particle" : "", "parse-names" : false, "suffix" : "" } ], "container-title" : "Neuroscience Research", "id" : "ITEM-3", "issue" : "3", "issued" : { "date-parts" : [ [ "2010", "11", "1" ] ] }, "page" : "199-206", "publisher" : "Elsevier", "title" : "Right frontopolar cortex activity correlates with reliability of retrospective rating of confidence in short-term recognition memory performance", "type" : "article-journal", "volume" : "68" }, "uris" : [ "http://www.mendeley.com/documents/?uuid=f229171c-46bf-30ff-b22e-958b05ae4abe" ] } ], "mendeley" : { "formattedCitation" : "(Fleming, Weil, Nagy, Dolan, &amp; Rees, 2009; Mccurdy et al., 2013; Yokoyama et al., 2010)", "manualFormatting" : "(Fleming et al., 2010; McCurdy et al., 2013; Yokoyama et al., 2010)", "plainTextFormattedCitation" : "(Fleming, Weil, Nagy, Dolan, &amp; Rees, 2009; Mccurdy et al., 2013; Yokoyama et al., 2010)", "previouslyFormattedCitation" : "(Fleming, Weil, Nagy, Dolan, &amp; Rees, 2009; Mccurdy et al., 2013; Yokoyama et al., 2010)" }, "properties" : {  }, "schema" : "https://github.com/citation-style-language/schema/raw/master/csl-citation.json" }</w:instrText>
       </w:r>
       <w:r>
         <w:fldChar w:fldCharType="separate"/>
@@ -347,7 +354,31 @@
         <w:rPr>
           <w:noProof/>
         </w:rPr>
-        <w:t>(Fleming, Weil, Nagy, Dolan, &amp; Rees, 2009; Mccurdy et al., n.d.)</w:t>
+        <w:t>(Fleming et al., 20</w:t>
+      </w:r>
+      <w:r>
+        <w:rPr>
+          <w:noProof/>
+        </w:rPr>
+        <w:t>10</w:t>
+      </w:r>
+      <w:r>
+        <w:rPr>
+          <w:noProof/>
+        </w:rPr>
+        <w:t>; Mc</w:t>
+      </w:r>
+      <w:r>
+        <w:rPr>
+          <w:noProof/>
+        </w:rPr>
+        <w:t>C</w:t>
+      </w:r>
+      <w:r>
+        <w:rPr>
+          <w:noProof/>
+        </w:rPr>
+        <w:t>urdy et al., 2013; Yokoyama et al., 2010)</w:t>
       </w:r>
       <w:r>
         <w:fldChar w:fldCharType="end"/>
@@ -366,8 +397,16 @@
         <w:bidi w:val="0"/>
         <w:spacing w:line="480" w:lineRule="auto"/>
       </w:pPr>
+      <w:commentRangeStart w:id="0"/>
       <w:r>
         <w:t xml:space="preserve">Find inter-subject functional and structural correlates of metacognitive sensitivity in detection. Specifically, we will be interested to see if any dissociations can be found between brain structures that predict metacognitive sensitivity in detection and in discrimination. </w:t>
+      </w:r>
+      <w:commentRangeEnd w:id="0"/>
+      <w:r>
+        <w:rPr>
+          <w:rStyle w:val="CommentReference"/>
+        </w:rPr>
+        <w:commentReference w:id="0"/>
       </w:r>
     </w:p>
     <w:p>
@@ -448,7 +487,18 @@
         <w:spacing w:line="480" w:lineRule="auto"/>
       </w:pPr>
       <w:r>
-        <w:t xml:space="preserve">Within detection, test for an interaction between confidence level and response (yes/no) in BOLD response, specifically in the prefrontal cortex and in regions that have previously been associated with counterfactual reasoning </w:t>
+        <w:t xml:space="preserve">Within detection, test for an interaction between confidence level and response (yes/no) in BOLD response, specifically in the prefrontal cortex and in regions that have previously been associated with </w:t>
+      </w:r>
+      <w:commentRangeStart w:id="1"/>
+      <w:r>
+        <w:t xml:space="preserve">counterfactual reasoning </w:t>
+      </w:r>
+      <w:commentRangeEnd w:id="1"/>
+      <w:r>
+        <w:rPr>
+          <w:rStyle w:val="CommentReference"/>
+        </w:rPr>
+        <w:commentReference w:id="1"/>
       </w:r>
       <w:r>
         <w:fldChar w:fldCharType="begin" w:fldLock="1"/>
@@ -482,6 +532,7 @@
         <w:bidi w:val="0"/>
         <w:spacing w:line="480" w:lineRule="auto"/>
       </w:pPr>
+      <w:commentRangeStart w:id="2"/>
       <w:r>
         <w:lastRenderedPageBreak/>
         <w:t xml:space="preserve">Test for an interaction between task and within-subject fluctuations in metacognitive sensitivity. Specifically, test the hypothesis that the frontopolar cortex is more associated with fluctuations in metacognitive sensitivity in detection trials when the subject reported the target to be missing </w:t>
@@ -504,6 +555,13 @@
       <w:r>
         <w:fldChar w:fldCharType="end"/>
       </w:r>
+      <w:commentRangeEnd w:id="2"/>
+      <w:r>
+        <w:rPr>
+          <w:rStyle w:val="CommentReference"/>
+        </w:rPr>
+        <w:commentReference w:id="2"/>
+      </w:r>
       <w:r>
         <w:t>.</w:t>
       </w:r>
@@ -524,7 +582,13 @@
         <w:spacing w:line="480" w:lineRule="auto"/>
       </w:pPr>
       <w:r>
-        <w:t>We will test 30 healthy subjects in a 3</w:t>
+        <w:t xml:space="preserve">We will test </w:t>
+      </w:r>
+      <w:r>
+        <w:t>35</w:t>
+      </w:r>
+      <w:r>
+        <w:t xml:space="preserve"> healthy subjects in a 3</w:t>
       </w:r>
       <w:r>
         <w:t xml:space="preserve"> Tesla</w:t>
@@ -539,10 +603,75 @@
         <w:spacing w:line="480" w:lineRule="auto"/>
       </w:pPr>
       <w:r>
-        <w:t xml:space="preserve">Participants will undergo 6 </w:t>
-      </w:r>
-      <w:r>
-        <w:t xml:space="preserve">interleaved detection and discrimination </w:t>
+        <w:t>P</w:t>
+      </w:r>
+      <w:r>
+        <w:t>articipants will be acquainted with the task</w:t>
+      </w:r>
+      <w:r>
+        <w:t xml:space="preserve"> in a preceding </w:t>
+      </w:r>
+      <w:proofErr w:type="spellStart"/>
+      <w:r>
+        <w:t>behavioural</w:t>
+      </w:r>
+      <w:proofErr w:type="spellEnd"/>
+      <w:r>
+        <w:t xml:space="preserve"> session</w:t>
+      </w:r>
+      <w:r>
+        <w:t>. During this session, task difficulty will be adjusted independently for detection and for discrimination using a standard 1-up 2-down staircase procedure</w:t>
+      </w:r>
+      <w:r>
+        <w:t>, targeting 71% correct responses on both tasks</w:t>
+      </w:r>
+      <w:r>
+        <w:t xml:space="preserve"> </w:t>
+      </w:r>
+      <w:r>
+        <w:fldChar w:fldCharType="begin" w:fldLock="1"/>
+      </w:r>
+      <w:r>
+        <w:instrText>ADDIN CSL_CITATION { "citationItems" : [ { "id" : "ITEM-1", "itemData" : { "DOI" : "10.1126/science.1169405", "ISBN" : "1095-9203 (Electronic)\\r0036-8075 (Linking)", "ISSN" : "00368075", "PMID" : "19423820", "abstract" : "The degree of confidence in a decision provides a graded and probabilistic assessment of expected outcome. Although neural mechanisms of perceptual decisions have been studied extensively in primates, little is known about the mechanisms underlying choice certainty. We have shown that the same neurons that represent formation of a decision encode certainty about the decision. Rhesus monkeys made decisions about the direction of moving random dots, spanning a range of difficulties. They were rewarded for correct decisions. On some trials, after viewing the stimulus, the monkeys could opt out of the direction decision for a small but certain reward. Monkeys exercised this option in a manner that revealed their degree of certainty. Neurons in parietal cortex represented formation of the direction decision and the degree of certainty underlying the decision to opt out.", "author" : [ { "dropping-particle" : "", "family" : "Fleming", "given" : "S.M.", "non-dropping-particle" : "", "parse-names" : false, "suffix" : "" }, { "dropping-particle" : "", "family" : "Weil", "given" : "R.S.", "non-dropping-particle" : "", "parse-names" : false, "suffix" : "" }, { "dropping-particle" : "", "family" : "Nagy", "given" : "Z.", "non-dropping-particle" : "", "parse-names" : false, "suffix" : "" }, { "dropping-particle" : "", "family" : "Dolan", "given" : "R.J.", "non-dropping-particle" : "", "parse-names" : false, "suffix" : "" }, { "dropping-particle" : "", "family" : "Rees", "given" : "G.", "non-dropping-particle" : "", "parse-names" : false, "suffix" : "" } ], "container-title" : "Science", "id" : "ITEM-1", "issue" : "5928", "issued" : { "date-parts" : [ [ "2009", "5", "8" ] ] }, "page" : "759-764", "publisher" : "American Association for the Advancement of Science", "title" : "Relating Introspective Accuracy to Individual Differences in Brain Structure", "type" : "article-journal", "volume" : "324" }, "uris" : [ "http://www.mendeley.com/documents/?uuid=a717774e-3cc7-3227-ade2-c4b0514b7837" ] } ], "mendeley" : { "formattedCitation" : "(Fleming et al., 2009)", "manualFormatting" : "(Fleming et al., 2010)", "plainTextFormattedCitation" : "(Fleming et al., 2009)", "previouslyFormattedCitation" : "(Fleming et al., 2009)" }, "properties" : {  }, "schema" : "https://github.com/citation-style-language/schema/raw/master/csl-citation.json" }</w:instrText>
+      </w:r>
+      <w:r>
+        <w:fldChar w:fldCharType="separate"/>
+      </w:r>
+      <w:r>
+        <w:rPr>
+          <w:noProof/>
+        </w:rPr>
+        <w:t>(Fleming et al., 2010</w:t>
+      </w:r>
+      <w:r>
+        <w:rPr>
+          <w:noProof/>
+        </w:rPr>
+        <w:t>)</w:t>
+      </w:r>
+      <w:r>
+        <w:fldChar w:fldCharType="end"/>
+      </w:r>
+      <w:r>
+        <w:t xml:space="preserve">.  </w:t>
+      </w:r>
+    </w:p>
+    <w:p>
+      <w:pPr>
+        <w:bidi w:val="0"/>
+        <w:spacing w:line="480" w:lineRule="auto"/>
+      </w:pPr>
+      <w:r>
+        <w:t xml:space="preserve">Participants will undergo </w:t>
+      </w:r>
+      <w:r>
+        <w:t>5</w:t>
+      </w:r>
+      <w:r>
+        <w:t xml:space="preserve"> </w:t>
+      </w:r>
+      <w:r>
+        <w:t xml:space="preserve">functional </w:t>
       </w:r>
       <w:r>
         <w:t xml:space="preserve">scanner runs, </w:t>
@@ -551,78 +680,173 @@
         <w:t>each</w:t>
       </w:r>
       <w:r>
-        <w:t xml:space="preserve"> consisting of 72 trials</w:t>
+        <w:t xml:space="preserve"> </w:t>
+      </w:r>
+      <w:r>
+        <w:t>comprising of one detection and one discrimination b</w:t>
+      </w:r>
+      <w:r>
+        <w:t>l</w:t>
+      </w:r>
+      <w:r>
+        <w:t xml:space="preserve">ocks </w:t>
+      </w:r>
+      <w:r>
+        <w:t xml:space="preserve">of </w:t>
+      </w:r>
+      <w:r>
+        <w:t>40</w:t>
+      </w:r>
+      <w:r>
+        <w:t xml:space="preserve"> trials</w:t>
+      </w:r>
+      <w:r>
+        <w:t xml:space="preserve"> each</w:t>
+      </w:r>
+      <w:r>
+        <w:t>, in random order</w:t>
+      </w:r>
+      <w:r>
+        <w:t>.</w:t>
+      </w:r>
+      <w:r>
+        <w:t xml:space="preserve"> </w:t>
+      </w:r>
+      <w:r>
+        <w:t xml:space="preserve">After a temporally jittered rest period of 500-4000 milliseconds, </w:t>
+      </w:r>
+      <w:r>
+        <w:t xml:space="preserve">the trial will begin with a cue fixation cross (500 milliseconds), followed by a </w:t>
+      </w:r>
+      <w:r>
+        <w:t>presentation of the target for 33</w:t>
+      </w:r>
+      <w:r>
+        <w:t xml:space="preserve"> milliseconds</w:t>
+      </w:r>
+      <w:r>
+        <w:t>.</w:t>
+      </w:r>
+      <w:r>
+        <w:t xml:space="preserve"> In discrimination </w:t>
+      </w:r>
+      <w:r>
+        <w:t>trials</w:t>
+      </w:r>
+      <w:r>
+        <w:t xml:space="preserve">, the target will be a </w:t>
+      </w:r>
+      <w:r>
+        <w:t xml:space="preserve">circle </w:t>
+      </w:r>
+      <w:r>
+        <w:t xml:space="preserve">of </w:t>
+      </w:r>
+      <w:r>
+        <w:t>diameter 3° containing randomly generated white noise</w:t>
+      </w:r>
+      <w:r>
+        <w:t xml:space="preserve">, merged with </w:t>
+      </w:r>
+      <w:r>
+        <w:t>a sinusoidal grating (2 cycles per degree</w:t>
+      </w:r>
+      <w:r>
+        <w:t>; oriented 45</w:t>
+      </w:r>
+      <w:r>
+        <w:t>°</w:t>
+      </w:r>
+      <w:r>
+        <w:t xml:space="preserve"> or -45</w:t>
+      </w:r>
+      <w:r>
+        <w:t>°)</w:t>
+      </w:r>
+      <w:r>
+        <w:t>.</w:t>
+      </w:r>
+      <w:r>
+        <w:t xml:space="preserve"> </w:t>
+      </w:r>
+      <w:r>
+        <w:t xml:space="preserve">In </w:t>
+      </w:r>
+      <w:r>
+        <w:t xml:space="preserve">half of the </w:t>
+      </w:r>
+      <w:r>
+        <w:t>detection</w:t>
+      </w:r>
+      <w:r>
+        <w:t xml:space="preserve"> trials</w:t>
+      </w:r>
+      <w:r>
+        <w:t>, target</w:t>
+      </w:r>
+      <w:r>
+        <w:t>s</w:t>
+      </w:r>
+      <w:r>
+        <w:t xml:space="preserve"> will not contain a sinusoidal grating</w:t>
+      </w:r>
+      <w:r>
+        <w:t xml:space="preserve"> and will consist of random noise only</w:t>
       </w:r>
       <w:r>
         <w:t xml:space="preserve">. </w:t>
       </w:r>
       <w:r>
-        <w:t xml:space="preserve">After a temporally jittered rest period of 500-4000 milliseconds, </w:t>
-      </w:r>
-      <w:r>
-        <w:t xml:space="preserve">the trial will begin with a cue fixation cross (500 milliseconds), followed by a random dot </w:t>
-      </w:r>
-      <w:proofErr w:type="spellStart"/>
-      <w:r>
-        <w:t>kinematogram</w:t>
-      </w:r>
-      <w:proofErr w:type="spellEnd"/>
-      <w:r>
-        <w:t xml:space="preserve"> (RDK; 700</w:t>
-      </w:r>
-      <w:r>
-        <w:t xml:space="preserve"> milliseconds</w:t>
-      </w:r>
-      <w:r>
-        <w:t>). In discrimination blocks, participants will be asked to report on a continuous scale the direction of movement and their confidence in their decision. On each discrimination trial, a subset of the dots will be moving coherently to one of two opposite directions with equal probability (up/down or right/left, counterbalanced between participants). In detection blocks</w:t>
-      </w:r>
-      <w:r>
-        <w:t>, on</w:t>
-      </w:r>
-      <w:r>
-        <w:t xml:space="preserve"> half of the trials all dots will be moving </w:t>
-      </w:r>
-      <w:r>
-        <w:t>randomly</w:t>
-      </w:r>
-      <w:r>
-        <w:t xml:space="preserve">, and on the other half </w:t>
-      </w:r>
-      <w:r>
-        <w:t>a subset of the dots will</w:t>
-      </w:r>
-      <w:r>
-        <w:t xml:space="preserve"> be moving to one of two </w:t>
-      </w:r>
-      <w:r>
-        <w:t xml:space="preserve">opposite direction </w:t>
-      </w:r>
-      <w:r>
-        <w:t xml:space="preserve">(the same directions as in the discrimination task) </w:t>
-      </w:r>
-      <w:r>
-        <w:t>with equal probabilit</w:t>
-      </w:r>
-      <w:r>
-        <w:t>ies</w:t>
-      </w:r>
-      <w:r>
-        <w:t xml:space="preserve">. Participants will be asked to report on a perpendicular continuous scale the degree to which they believe a subset of the dots moved coherently or not. </w:t>
-      </w:r>
-      <w:r>
-        <w:t>The nu</w:t>
-      </w:r>
-      <w:r>
-        <w:t xml:space="preserve">mber of coherently moving dots </w:t>
-      </w:r>
-      <w:r>
-        <w:t>will be fitted independently</w:t>
+        <w:t>After the offset of the stimuli</w:t>
+      </w:r>
+      <w:r>
+        <w:t xml:space="preserve">, participants will </w:t>
+      </w:r>
+      <w:r>
+        <w:t xml:space="preserve">use </w:t>
+      </w:r>
+      <w:r>
+        <w:t>their right</w:t>
+      </w:r>
+      <w:r>
+        <w:t xml:space="preserve">-hand index and middle fingers to make a forced-choice perceptual decision about the orientation of the grating (discrimination </w:t>
+      </w:r>
+      <w:r>
+        <w:t>blocks</w:t>
+      </w:r>
+      <w:r>
+        <w:t xml:space="preserve">), or about the presence or absence of a grating (detection blocks). </w:t>
+      </w:r>
+      <w:r>
+        <w:t>Participants will then use their left-hand thumb to rate their confidence in their decision</w:t>
+      </w:r>
+      <w:r>
+        <w:t xml:space="preserve"> on</w:t>
       </w:r>
       <w:r>
         <w:t xml:space="preserve"> </w:t>
       </w:r>
       <w:r>
-        <w:t>for the detection and discrimination tasks, to match performance on the two tasks as much as possible.</w:t>
+        <w:t>a 6-point scale. The perceptual decision and the confidence rating phases</w:t>
+      </w:r>
+      <w:r>
+        <w:t xml:space="preserve"> will</w:t>
+      </w:r>
+      <w:r>
+        <w:t xml:space="preserve"> be </w:t>
+      </w:r>
+      <w:r>
+        <w:t>restricted</w:t>
+      </w:r>
+      <w:r>
+        <w:t xml:space="preserve"> </w:t>
+      </w:r>
+      <w:r>
+        <w:lastRenderedPageBreak/>
+        <w:t xml:space="preserve">to </w:t>
+      </w:r>
+      <w:r>
+        <w:t>1500 and 2500 milliseconds, respectively.</w:t>
       </w:r>
       <w:r>
         <w:t xml:space="preserve"> No feedback will be delivered to subjects about their performance. </w:t>
@@ -639,7 +863,6 @@
           <w:noProof/>
           <w:lang w:val="en-GB" w:eastAsia="en-GB"/>
         </w:rPr>
-        <w:lastRenderedPageBreak/>
         <w:drawing>
           <wp:inline distT="0" distB="0" distL="0" distR="0" wp14:anchorId="7AC93EEF" wp14:editId="15805814">
             <wp:extent cx="5274310" cy="2966720"/>
@@ -656,7 +879,7 @@
                     <pic:cNvPicPr/>
                   </pic:nvPicPr>
                   <pic:blipFill>
-                    <a:blip r:embed="rId6">
+                    <a:blip r:embed="rId9">
                       <a:extLst>
                         <a:ext uri="{28A0092B-C50C-407E-A947-70E740481C1C}">
                           <a14:useLocalDpi xmlns:a14="http://schemas.microsoft.com/office/drawing/2010/main" val="0"/>
@@ -692,27 +915,14 @@
       <w:r>
         <w:t xml:space="preserve">Figure </w:t>
       </w:r>
-      <w:r>
-        <w:fldChar w:fldCharType="begin"/>
-      </w:r>
-      <w:r>
-        <w:instrText xml:space="preserve"> SEQ Figure \* ARABIC </w:instrText>
-      </w:r>
-      <w:r>
-        <w:fldChar w:fldCharType="separate"/>
-      </w:r>
-      <w:r>
-        <w:rPr>
-          <w:noProof/>
-        </w:rPr>
-        <w:t>1</w:t>
-      </w:r>
-      <w:r>
-        <w:rPr>
-          <w:noProof/>
-        </w:rPr>
-        <w:fldChar w:fldCharType="end"/>
-      </w:r>
+      <w:fldSimple w:instr=" SEQ Figure \* ARABIC ">
+        <w:r>
+          <w:rPr>
+            <w:noProof/>
+          </w:rPr>
+          <w:t>1</w:t>
+        </w:r>
+      </w:fldSimple>
       <w:r>
         <w:rPr>
           <w:noProof/>
@@ -838,6 +1048,7 @@
           <w:i/>
           <w:iCs/>
         </w:rPr>
+        <w:lastRenderedPageBreak/>
         <w:t>Friston</w:t>
       </w:r>
       <w:proofErr w:type="spellEnd"/>
@@ -846,15 +1057,7 @@
           <w:i/>
           <w:iCs/>
         </w:rPr>
-        <w:t xml:space="preserve">, 2005). This mapping was applied to both structural and functional images to create normalized images to Montreal Neurological Institute (MNI) space. </w:t>
-      </w:r>
-      <w:r>
-        <w:rPr>
-          <w:i/>
-          <w:iCs/>
-        </w:rPr>
-        <w:lastRenderedPageBreak/>
-        <w:t>Normalized images were spatially smoothed using a Gaussian kernel (8 mm FWHM). We set a within-run 1 mm rotation and 4 mm affine motion cutoff criterion, which led to the exclusion of 4 subjects, leaving a total of 24 subjects whose functional and behavioral data were fully analyzed.</w:t>
+        <w:t>, 2005). This mapping was applied to both structural and functional images to create normalized images to Montreal Neurological Institute (MNI) space. Normalized images were spatially smoothed using a Gaussian kernel (8 mm FWHM). We set a within-run 1 mm rotation and 4 mm affine motion cutoff criterion, which led to the exclusion of 4 subjects, leaving a total of 24 subjects whose functional and behavioral data were fully analyzed.</w:t>
       </w:r>
     </w:p>
     <w:p>
@@ -1032,7 +1235,7 @@
         </w:rPr>
         <w:t>MC</w:t>
       </w:r>
-      <w:commentRangeStart w:id="1"/>
+      <w:commentRangeStart w:id="3"/>
       <w:r>
         <w:rPr>
           <w:i/>
@@ -1046,12 +1249,12 @@
       <w:r>
         <w:t xml:space="preserve"> </w:t>
       </w:r>
-      <w:commentRangeEnd w:id="1"/>
+      <w:commentRangeEnd w:id="3"/>
       <w:r>
         <w:rPr>
           <w:rStyle w:val="CommentReference"/>
         </w:rPr>
-        <w:commentReference w:id="1"/>
+        <w:commentReference w:id="3"/>
       </w:r>
     </w:p>
     <w:p>
@@ -1060,6 +1263,7 @@
         <w:spacing w:line="480" w:lineRule="auto"/>
       </w:pPr>
       <w:r>
+        <w:lastRenderedPageBreak/>
         <w:t xml:space="preserve">In addition, </w:t>
       </w:r>
       <w:r>
@@ -1224,6 +1428,8 @@
               <w:spacing w:line="480" w:lineRule="auto"/>
               <w:cnfStyle w:val="000000000000" w:firstRow="0" w:lastRow="0" w:firstColumn="0" w:lastColumn="0" w:oddVBand="0" w:evenVBand="0" w:oddHBand="0" w:evenHBand="0" w:firstRowFirstColumn="0" w:firstRowLastColumn="0" w:lastRowFirstColumn="0" w:lastRowLastColumn="0"/>
             </w:pPr>
+            <w:commentRangeStart w:id="5"/>
+            <w:commentRangeStart w:id="6"/>
             <w:proofErr w:type="spellStart"/>
             <w:r>
               <w:t>vmPFC</w:t>
@@ -1357,19 +1563,33 @@
             <w:r>
               <w:t xml:space="preserve">Pre-SMA, BA8 (negative effect; MNI [0, 14, 50], </w:t>
             </w:r>
-            <w:commentRangeStart w:id="2"/>
+            <w:commentRangeStart w:id="7"/>
             <w:r>
               <w:t>ibid</w:t>
             </w:r>
-            <w:commentRangeEnd w:id="2"/>
+            <w:commentRangeEnd w:id="7"/>
             <w:r>
               <w:rPr>
                 <w:rStyle w:val="CommentReference"/>
               </w:rPr>
-              <w:commentReference w:id="2"/>
+              <w:commentReference w:id="7"/>
             </w:r>
             <w:r>
               <w:t>.)</w:t>
+            </w:r>
+            <w:commentRangeEnd w:id="5"/>
+            <w:r>
+              <w:rPr>
+                <w:rStyle w:val="CommentReference"/>
+              </w:rPr>
+              <w:commentReference w:id="5"/>
+            </w:r>
+            <w:commentRangeEnd w:id="6"/>
+            <w:r>
+              <w:rPr>
+                <w:rStyle w:val="CommentReference"/>
+              </w:rPr>
+              <w:commentReference w:id="6"/>
             </w:r>
           </w:p>
         </w:tc>
@@ -1537,6 +1757,7 @@
               <w:spacing w:line="480" w:lineRule="auto"/>
               <w:cnfStyle w:val="000000000000" w:firstRow="0" w:lastRow="0" w:firstColumn="0" w:lastColumn="0" w:oddVBand="0" w:evenVBand="0" w:oddHBand="0" w:evenHBand="0" w:firstRowFirstColumn="0" w:firstRowLastColumn="0" w:lastRowFirstColumn="0" w:lastRowLastColumn="0"/>
             </w:pPr>
+            <w:commentRangeStart w:id="8"/>
             <w:r>
               <w:t xml:space="preserve">We will use the whole-brain map of </w:t>
             </w:r>
@@ -1554,16 +1775,16 @@
             <w:r>
               <w:t xml:space="preserve"> at </w:t>
             </w:r>
-            <w:commentRangeStart w:id="3"/>
+            <w:commentRangeStart w:id="9"/>
             <w:r>
               <w:t xml:space="preserve">alpha=0.01 </w:t>
             </w:r>
-            <w:commentRangeEnd w:id="3"/>
+            <w:commentRangeEnd w:id="9"/>
             <w:r>
               <w:rPr>
                 <w:rStyle w:val="CommentReference"/>
               </w:rPr>
-              <w:commentReference w:id="3"/>
+              <w:commentReference w:id="9"/>
             </w:r>
             <w:r>
               <w:t>as a functional localizer for this contrast</w:t>
@@ -1586,6 +1807,13 @@
             </w:r>
             <w:r>
               <w:t xml:space="preserve"> regions of interests. </w:t>
+            </w:r>
+            <w:commentRangeEnd w:id="8"/>
+            <w:r>
+              <w:rPr>
+                <w:rStyle w:val="CommentReference"/>
+              </w:rPr>
+              <w:commentReference w:id="8"/>
             </w:r>
           </w:p>
         </w:tc>
@@ -1987,6 +2215,18 @@
             <w:r>
               <w:t xml:space="preserve">contrast (Fleming et al., 2009). </w:t>
             </w:r>
+            <w:r>
+              <w:rPr>
+                <w:rStyle w:val="CommentReference"/>
+              </w:rPr>
+              <w:commentReference w:id="10"/>
+            </w:r>
+            <w:r>
+              <w:rPr>
+                <w:rStyle w:val="CommentReference"/>
+              </w:rPr>
+              <w:commentReference w:id="11"/>
+            </w:r>
           </w:p>
         </w:tc>
       </w:tr>
@@ -2325,6 +2565,8 @@
         <w:bidi w:val="0"/>
         <w:spacing w:line="480" w:lineRule="auto"/>
       </w:pPr>
+      <w:commentRangeStart w:id="12"/>
+      <w:commentRangeStart w:id="13"/>
       <w:r>
         <w:t xml:space="preserve">We will use voxel-based morphometry (VBM) to find brain structures that are associated with metacognitive efficiency for detection and for discrimination separately. Metacognitive efficiency will be defined as meta-d'/d' </w:t>
       </w:r>
@@ -2349,8 +2591,8 @@
       <w:r>
         <w:t xml:space="preserve">, and will be correlated against gray-matter volume as measured with T1-weighted anatomical images </w:t>
       </w:r>
-      <w:commentRangeStart w:id="4"/>
-      <w:commentRangeStart w:id="5"/>
+      <w:commentRangeStart w:id="14"/>
+      <w:commentRangeStart w:id="15"/>
       <w:r>
         <w:fldChar w:fldCharType="begin" w:fldLock="1"/>
       </w:r>
@@ -2372,14 +2614,14 @@
       <w:r>
         <w:t xml:space="preserve">. </w:t>
       </w:r>
-      <w:commentRangeEnd w:id="4"/>
+      <w:commentRangeEnd w:id="14"/>
       <w:r>
         <w:rPr>
           <w:rStyle w:val="CommentReference"/>
         </w:rPr>
-        <w:commentReference w:id="4"/>
-      </w:r>
-      <w:commentRangeEnd w:id="5"/>
+        <w:commentReference w:id="14"/>
+      </w:r>
+      <w:commentRangeEnd w:id="15"/>
       <w:r>
         <w:t xml:space="preserve">For discrimination metacognition, </w:t>
       </w:r>
@@ -2390,21 +2632,13 @@
         <w:t>, [-12,54,16]</w:t>
       </w:r>
       <w:r>
-        <w:t>), precuneus ([</w:t>
-      </w:r>
-      <w:proofErr w:type="gramStart"/>
-      <w:r>
-        <w:t>6,-</w:t>
-      </w:r>
-      <w:proofErr w:type="gramEnd"/>
-      <w:r>
-        <w:t>57,18]) and BA46 (</w:t>
+        <w:t>), precuneus ([6,-57,18]) and BA46 (</w:t>
       </w:r>
       <w:r>
         <w:rPr>
           <w:rStyle w:val="CommentReference"/>
         </w:rPr>
-        <w:commentReference w:id="5"/>
+        <w:commentReference w:id="15"/>
       </w:r>
       <w:r>
         <w:t xml:space="preserve">[36,39,21]) will be defined as </w:t>
@@ -2451,6 +2685,20 @@
       </w:r>
       <w:r>
         <w:t xml:space="preserve"> region of interest for metacognition in detection blocks.</w:t>
+      </w:r>
+      <w:commentRangeEnd w:id="12"/>
+      <w:r>
+        <w:rPr>
+          <w:rStyle w:val="CommentReference"/>
+        </w:rPr>
+        <w:commentReference w:id="12"/>
+      </w:r>
+      <w:commentRangeEnd w:id="13"/>
+      <w:r>
+        <w:rPr>
+          <w:rStyle w:val="CommentReference"/>
+        </w:rPr>
+        <w:commentReference w:id="13"/>
       </w:r>
     </w:p>
     <w:p>
@@ -2586,16 +2834,16 @@
             <w:pPr>
               <w:bidi w:val="0"/>
             </w:pPr>
-            <w:commentRangeStart w:id="6"/>
+            <w:commentRangeStart w:id="16"/>
             <w:r>
               <w:t>High metacognitive accuracy vs. Low metacognitive accuracy</w:t>
             </w:r>
-            <w:commentRangeEnd w:id="6"/>
+            <w:commentRangeEnd w:id="16"/>
             <w:r>
               <w:rPr>
                 <w:rStyle w:val="CommentReference"/>
               </w:rPr>
-              <w:commentReference w:id="6"/>
+              <w:commentReference w:id="16"/>
             </w:r>
           </w:p>
         </w:tc>
@@ -3698,11 +3946,10 @@
 
 <file path=word/comments.xml><?xml version="1.0" encoding="utf-8"?>
 <w:comments xmlns:wpc="http://schemas.microsoft.com/office/word/2010/wordprocessingCanvas" xmlns:cx="http://schemas.microsoft.com/office/drawing/2014/chartex" xmlns:cx1="http://schemas.microsoft.com/office/drawing/2015/9/8/chartex" xmlns:cx2="http://schemas.microsoft.com/office/drawing/2015/10/21/chartex" xmlns:cx3="http://schemas.microsoft.com/office/drawing/2016/5/9/chartex" xmlns:cx4="http://schemas.microsoft.com/office/drawing/2016/5/10/chartex" xmlns:cx5="http://schemas.microsoft.com/office/drawing/2016/5/11/chartex" xmlns:cx6="http://schemas.microsoft.com/office/drawing/2016/5/12/chartex" xmlns:cx7="http://schemas.microsoft.com/office/drawing/2016/5/13/chartex" xmlns:cx8="http://schemas.microsoft.com/office/drawing/2016/5/14/chartex" xmlns:mc="http://schemas.openxmlformats.org/markup-compatibility/2006" xmlns:aink="http://schemas.microsoft.com/office/drawing/2016/ink" xmlns:am3d="http://schemas.microsoft.com/office/drawing/2017/model3d" xmlns:o="urn:schemas-microsoft-com:office:office" xmlns:r="http://schemas.openxmlformats.org/officeDocument/2006/relationships" xmlns:m="http://schemas.openxmlformats.org/officeDocument/2006/math" xmlns:v="urn:schemas-microsoft-com:vml" xmlns:wp14="http://schemas.microsoft.com/office/word/2010/wordprocessingDrawing" xmlns:wp="http://schemas.openxmlformats.org/drawingml/2006/wordprocessingDrawing" xmlns:w10="urn:schemas-microsoft-com:office:word" xmlns:w="http://schemas.openxmlformats.org/wordprocessingml/2006/main" xmlns:w14="http://schemas.microsoft.com/office/word/2010/wordml" xmlns:w15="http://schemas.microsoft.com/office/word/2012/wordml" xmlns:w16cid="http://schemas.microsoft.com/office/word/2016/wordml/cid" xmlns:w16se="http://schemas.microsoft.com/office/word/2015/wordml/symex" xmlns:wpg="http://schemas.microsoft.com/office/word/2010/wordprocessingGroup" xmlns:wpi="http://schemas.microsoft.com/office/word/2010/wordprocessingInk" xmlns:wne="http://schemas.microsoft.com/office/word/2006/wordml" xmlns:wps="http://schemas.microsoft.com/office/word/2010/wordprocessingShape" mc:Ignorable="w14 w15 w16se w16cid wp14">
-  <w:comment w:id="1" w:author="Matan Mazor" w:date="2018-05-21T10:54:00Z" w:initials="MM">
+  <w:comment w:id="0" w:author="Matan Mazor" w:date="2018-07-18T12:47:00Z" w:initials="MM">
     <w:p>
       <w:pPr>
         <w:pStyle w:val="CommentText"/>
-        <w:bidi w:val="0"/>
       </w:pPr>
       <w:r>
         <w:rPr>
@@ -3711,6 +3958,68 @@
         <w:annotationRef/>
       </w:r>
       <w:r>
+        <w:t>Which probably also means that we remove this bit.</w:t>
+      </w:r>
+    </w:p>
+  </w:comment>
+  <w:comment w:id="1" w:author="Matan Mazor" w:date="2018-07-18T12:48:00Z" w:initials="MM">
+    <w:p>
+      <w:pPr>
+        <w:pStyle w:val="CommentText"/>
+      </w:pPr>
+      <w:r>
+        <w:rPr>
+          <w:rStyle w:val="CommentReference"/>
+        </w:rPr>
+        <w:annotationRef/>
+      </w:r>
+      <w:r>
+        <w:t xml:space="preserve">Following the project presentation, worthwhile reconsidering how central the counterfactual </w:t>
+      </w:r>
+      <w:proofErr w:type="gramStart"/>
+      <w:r>
+        <w:t>reasoning  idea</w:t>
+      </w:r>
+      <w:proofErr w:type="gramEnd"/>
+      <w:r>
+        <w:t xml:space="preserve"> should be in the document.</w:t>
+      </w:r>
+    </w:p>
+  </w:comment>
+  <w:comment w:id="2" w:author="Matan Mazor" w:date="2018-07-18T12:49:00Z" w:initials="MM">
+    <w:p>
+      <w:pPr>
+        <w:pStyle w:val="CommentText"/>
+        <w:rPr>
+          <w:rtl/>
+        </w:rPr>
+      </w:pPr>
+      <w:r>
+        <w:rPr>
+          <w:rStyle w:val="CommentReference"/>
+        </w:rPr>
+        <w:annotationRef/>
+      </w:r>
+      <w:r>
+        <w:t>Given that the phi coefficient is so unstable with low number of trials, I think we should reconsider this as well.</w:t>
+      </w:r>
+    </w:p>
+  </w:comment>
+  <w:comment w:id="3" w:author="Matan Mazor [2]" w:date="2018-05-21T10:54:00Z" w:initials="MM">
+    <w:p>
+      <w:pPr>
+        <w:pStyle w:val="CommentText"/>
+        <w:bidi w:val="0"/>
+      </w:pPr>
+      <w:r>
+        <w:rPr>
+          <w:rStyle w:val="CommentReference"/>
+        </w:rPr>
+        <w:annotationRef/>
+      </w:r>
+      <w:bookmarkStart w:id="4" w:name="_GoBack"/>
+      <w:bookmarkEnd w:id="4"/>
+      <w:r>
         <w:t xml:space="preserve">I guess a second, maybe simpler option would be to create an accuracy regressor (a boxcar vector with -1s and 1s for incorrect and correct trials) and then take the </w:t>
       </w:r>
       <w:proofErr w:type="spellStart"/>
@@ -3723,7 +4032,7 @@
       </w:r>
     </w:p>
   </w:comment>
-  <w:comment w:id="2" w:author="Matan Mazor" w:date="2018-05-21T11:45:00Z" w:initials="MM">
+  <w:comment w:id="7" w:author="Matan Mazor [2]" w:date="2018-05-21T11:45:00Z" w:initials="MM">
     <w:p>
       <w:pPr>
         <w:pStyle w:val="CommentText"/>
@@ -3748,11 +4057,10 @@
       </w:r>
     </w:p>
   </w:comment>
-  <w:comment w:id="3" w:author="Matan Mazor" w:date="2018-05-21T12:29:00Z" w:initials="MM">
+  <w:comment w:id="5" w:author="Matan Mazor" w:date="2018-07-18T12:56:00Z" w:initials="MM">
     <w:p>
       <w:pPr>
         <w:pStyle w:val="CommentText"/>
-        <w:bidi w:val="0"/>
       </w:pPr>
       <w:r>
         <w:rPr>
@@ -3761,11 +4069,41 @@
         <w:annotationRef/>
       </w:r>
       <w:r>
+        <w:t>Should update to align with the project presentation</w:t>
+      </w:r>
+    </w:p>
+  </w:comment>
+  <w:comment w:id="6" w:author="Matan Mazor" w:date="2018-07-18T12:56:00Z" w:initials="MM">
+    <w:p>
+      <w:pPr>
+        <w:pStyle w:val="CommentText"/>
+      </w:pPr>
+      <w:r>
+        <w:rPr>
+          <w:rStyle w:val="CommentReference"/>
+        </w:rPr>
+        <w:annotationRef/>
+      </w:r>
+    </w:p>
+  </w:comment>
+  <w:comment w:id="9" w:author="Matan Mazor [2]" w:date="2018-05-21T12:29:00Z" w:initials="MM">
+    <w:p>
+      <w:pPr>
+        <w:pStyle w:val="CommentText"/>
+        <w:bidi w:val="0"/>
+      </w:pPr>
+      <w:r>
+        <w:rPr>
+          <w:rStyle w:val="CommentReference"/>
+        </w:rPr>
+        <w:annotationRef/>
+      </w:r>
+      <w:r>
         <w:t>Made up number</w:t>
       </w:r>
     </w:p>
   </w:comment>
-  <w:comment w:id="4" w:author="Matan Mazor [2]" w:date="2018-05-21T14:44:00Z" w:initials="MM">
+  <w:comment w:id="8" w:author="Matan Mazor" w:date="2018-07-18T12:56:00Z" w:initials="MM">
     <w:p>
       <w:pPr>
         <w:pStyle w:val="CommentText"/>
@@ -3777,11 +4115,56 @@
         <w:annotationRef/>
       </w:r>
       <w:r>
+        <w:t>Should update to align with the project presentation</w:t>
+      </w:r>
+    </w:p>
+  </w:comment>
+  <w:comment w:id="10" w:author="Matan Mazor" w:date="2018-07-18T12:57:00Z" w:initials="MM">
+    <w:p>
+      <w:pPr>
+        <w:pStyle w:val="CommentText"/>
+      </w:pPr>
+      <w:r>
+        <w:rPr>
+          <w:rStyle w:val="CommentReference"/>
+        </w:rPr>
+        <w:annotationRef/>
+      </w:r>
+      <w:r>
+        <w:t>Should rethink</w:t>
+      </w:r>
+    </w:p>
+  </w:comment>
+  <w:comment w:id="11" w:author="Matan Mazor" w:date="2018-07-18T12:57:00Z" w:initials="MM">
+    <w:p>
+      <w:pPr>
+        <w:pStyle w:val="CommentText"/>
+      </w:pPr>
+      <w:r>
+        <w:rPr>
+          <w:rStyle w:val="CommentReference"/>
+        </w:rPr>
+        <w:annotationRef/>
+      </w:r>
+    </w:p>
+  </w:comment>
+  <w:comment w:id="14" w:author="Matan Mazor" w:date="2018-05-21T14:44:00Z" w:initials="MM">
+    <w:p>
+      <w:pPr>
+        <w:pStyle w:val="CommentText"/>
+      </w:pPr>
+      <w:r>
+        <w:rPr>
+          <w:rStyle w:val="CommentReference"/>
+        </w:rPr>
+        <w:annotationRef/>
+      </w:r>
+      <w:r>
         <w:t>Do we want to collect DTI scans as well to compare with your FA results?</w:t>
       </w:r>
     </w:p>
   </w:comment>
-  <w:comment w:id="5" w:author="Matan Mazor [2]" w:date="2018-05-21T14:45:00Z" w:initials="MM">
+  <w:comment w:id="15" w:author="Matan Mazor" w:date="2018-05-21T14:45:00Z" w:initials="MM">
     <w:p>
       <w:pPr>
         <w:pStyle w:val="CommentText"/>
@@ -3794,7 +4177,36 @@
       </w:r>
     </w:p>
   </w:comment>
-  <w:comment w:id="6" w:author="Matan Mazor [2]" w:date="2018-05-21T15:34:00Z" w:initials="MM">
+  <w:comment w:id="12" w:author="Matan Mazor" w:date="2018-07-18T12:57:00Z" w:initials="MM">
+    <w:p>
+      <w:pPr>
+        <w:pStyle w:val="CommentText"/>
+      </w:pPr>
+      <w:r>
+        <w:rPr>
+          <w:rStyle w:val="CommentReference"/>
+        </w:rPr>
+        <w:annotationRef/>
+      </w:r>
+      <w:r>
+        <w:t>Again, we need to decide about this.</w:t>
+      </w:r>
+    </w:p>
+  </w:comment>
+  <w:comment w:id="13" w:author="Matan Mazor" w:date="2018-07-18T12:58:00Z" w:initials="MM">
+    <w:p>
+      <w:pPr>
+        <w:pStyle w:val="CommentText"/>
+      </w:pPr>
+      <w:r>
+        <w:rPr>
+          <w:rStyle w:val="CommentReference"/>
+        </w:rPr>
+        <w:annotationRef/>
+      </w:r>
+    </w:p>
+  </w:comment>
+  <w:comment w:id="16" w:author="Matan Mazor" w:date="2018-05-21T15:34:00Z" w:initials="MM">
     <w:p>
       <w:pPr>
         <w:pStyle w:val="CommentText"/>
@@ -3815,22 +4227,40 @@
 
 <file path=word/commentsExtended.xml><?xml version="1.0" encoding="utf-8"?>
 <w15:commentsEx xmlns:wpc="http://schemas.microsoft.com/office/word/2010/wordprocessingCanvas" xmlns:cx="http://schemas.microsoft.com/office/drawing/2014/chartex" xmlns:cx1="http://schemas.microsoft.com/office/drawing/2015/9/8/chartex" xmlns:cx2="http://schemas.microsoft.com/office/drawing/2015/10/21/chartex" xmlns:cx3="http://schemas.microsoft.com/office/drawing/2016/5/9/chartex" xmlns:cx4="http://schemas.microsoft.com/office/drawing/2016/5/10/chartex" xmlns:cx5="http://schemas.microsoft.com/office/drawing/2016/5/11/chartex" xmlns:cx6="http://schemas.microsoft.com/office/drawing/2016/5/12/chartex" xmlns:cx7="http://schemas.microsoft.com/office/drawing/2016/5/13/chartex" xmlns:cx8="http://schemas.microsoft.com/office/drawing/2016/5/14/chartex" xmlns:mc="http://schemas.openxmlformats.org/markup-compatibility/2006" xmlns:aink="http://schemas.microsoft.com/office/drawing/2016/ink" xmlns:am3d="http://schemas.microsoft.com/office/drawing/2017/model3d" xmlns:o="urn:schemas-microsoft-com:office:office" xmlns:r="http://schemas.openxmlformats.org/officeDocument/2006/relationships" xmlns:m="http://schemas.openxmlformats.org/officeDocument/2006/math" xmlns:v="urn:schemas-microsoft-com:vml" xmlns:wp14="http://schemas.microsoft.com/office/word/2010/wordprocessingDrawing" xmlns:wp="http://schemas.openxmlformats.org/drawingml/2006/wordprocessingDrawing" xmlns:w10="urn:schemas-microsoft-com:office:word" xmlns:w="http://schemas.openxmlformats.org/wordprocessingml/2006/main" xmlns:w14="http://schemas.microsoft.com/office/word/2010/wordml" xmlns:w15="http://schemas.microsoft.com/office/word/2012/wordml" xmlns:w16cid="http://schemas.microsoft.com/office/word/2016/wordml/cid" xmlns:w16se="http://schemas.microsoft.com/office/word/2015/wordml/symex" xmlns:wpg="http://schemas.microsoft.com/office/word/2010/wordprocessingGroup" xmlns:wpi="http://schemas.microsoft.com/office/word/2010/wordprocessingInk" xmlns:wne="http://schemas.microsoft.com/office/word/2006/wordml" xmlns:wps="http://schemas.microsoft.com/office/word/2010/wordprocessingShape" mc:Ignorable="w14 w15 w16se w16cid wp14">
+  <w15:commentEx w15:paraId="39A341B8" w15:done="0"/>
+  <w15:commentEx w15:paraId="44C44B89" w15:done="0"/>
+  <w15:commentEx w15:paraId="7874B70B" w15:done="0"/>
   <w15:commentEx w15:paraId="77BFB77A" w15:done="0"/>
   <w15:commentEx w15:paraId="6C30F5F9" w15:done="0"/>
+  <w15:commentEx w15:paraId="337F6A77" w15:done="0"/>
+  <w15:commentEx w15:paraId="0792E1CD" w15:paraIdParent="337F6A77" w15:done="0"/>
   <w15:commentEx w15:paraId="2D5945D2" w15:done="0"/>
+  <w15:commentEx w15:paraId="38F7BF8F" w15:done="0"/>
+  <w15:commentEx w15:paraId="2FCCA6FB" w15:done="0"/>
+  <w15:commentEx w15:paraId="018B7721" w15:paraIdParent="2FCCA6FB" w15:done="0"/>
   <w15:commentEx w15:paraId="50BC7F1A" w15:done="0"/>
   <w15:commentEx w15:paraId="737A52A4" w15:paraIdParent="50BC7F1A" w15:done="0"/>
+  <w15:commentEx w15:paraId="02A0C698" w15:done="0"/>
+  <w15:commentEx w15:paraId="4FB25D96" w15:paraIdParent="02A0C698" w15:done="0"/>
   <w15:commentEx w15:paraId="67A9B964" w15:done="0"/>
 </w15:commentsEx>
 </file>
 
 <file path=word/commentsIds.xml><?xml version="1.0" encoding="utf-8"?>
 <w16cid:commentsIds xmlns:wpc="http://schemas.microsoft.com/office/word/2010/wordprocessingCanvas" xmlns:cx="http://schemas.microsoft.com/office/drawing/2014/chartex" xmlns:cx1="http://schemas.microsoft.com/office/drawing/2015/9/8/chartex" xmlns:cx2="http://schemas.microsoft.com/office/drawing/2015/10/21/chartex" xmlns:cx3="http://schemas.microsoft.com/office/drawing/2016/5/9/chartex" xmlns:cx4="http://schemas.microsoft.com/office/drawing/2016/5/10/chartex" xmlns:cx5="http://schemas.microsoft.com/office/drawing/2016/5/11/chartex" xmlns:cx6="http://schemas.microsoft.com/office/drawing/2016/5/12/chartex" xmlns:cx7="http://schemas.microsoft.com/office/drawing/2016/5/13/chartex" xmlns:cx8="http://schemas.microsoft.com/office/drawing/2016/5/14/chartex" xmlns:mc="http://schemas.openxmlformats.org/markup-compatibility/2006" xmlns:aink="http://schemas.microsoft.com/office/drawing/2016/ink" xmlns:am3d="http://schemas.microsoft.com/office/drawing/2017/model3d" xmlns:o="urn:schemas-microsoft-com:office:office" xmlns:r="http://schemas.openxmlformats.org/officeDocument/2006/relationships" xmlns:m="http://schemas.openxmlformats.org/officeDocument/2006/math" xmlns:v="urn:schemas-microsoft-com:vml" xmlns:wp14="http://schemas.microsoft.com/office/word/2010/wordprocessingDrawing" xmlns:wp="http://schemas.openxmlformats.org/drawingml/2006/wordprocessingDrawing" xmlns:w10="urn:schemas-microsoft-com:office:word" xmlns:w="http://schemas.openxmlformats.org/wordprocessingml/2006/main" xmlns:w14="http://schemas.microsoft.com/office/word/2010/wordml" xmlns:w15="http://schemas.microsoft.com/office/word/2012/wordml" xmlns:w16cid="http://schemas.microsoft.com/office/word/2016/wordml/cid" xmlns:w16se="http://schemas.microsoft.com/office/word/2015/wordml/symex" xmlns:wpg="http://schemas.microsoft.com/office/word/2010/wordprocessingGroup" xmlns:wpi="http://schemas.microsoft.com/office/word/2010/wordprocessingInk" xmlns:wne="http://schemas.microsoft.com/office/word/2006/wordml" xmlns:wps="http://schemas.microsoft.com/office/word/2010/wordprocessingShape" mc:Ignorable="w14 w15 w16se w16cid wp14">
+  <w16cid:commentId w16cid:paraId="39A341B8" w16cid:durableId="1EF9B574"/>
+  <w16cid:commentId w16cid:paraId="44C44B89" w16cid:durableId="1EF9B590"/>
+  <w16cid:commentId w16cid:paraId="7874B70B" w16cid:durableId="1EF9B5DB"/>
   <w16cid:commentId w16cid:paraId="77BFB77A" w16cid:durableId="1EAD510A"/>
   <w16cid:commentId w16cid:paraId="6C30F5F9" w16cid:durableId="1EAD510B"/>
+  <w16cid:commentId w16cid:paraId="337F6A77" w16cid:durableId="1EF9B780"/>
+  <w16cid:commentId w16cid:paraId="0792E1CD" w16cid:durableId="1EF9B78A"/>
   <w16cid:commentId w16cid:paraId="2D5945D2" w16cid:durableId="1EAD510C"/>
+  <w16cid:commentId w16cid:paraId="38F7BF8F" w16cid:durableId="1EF9B76E"/>
   <w16cid:commentId w16cid:paraId="50BC7F1A" w16cid:durableId="1EAD59D5"/>
   <w16cid:commentId w16cid:paraId="737A52A4" w16cid:durableId="1EAD59F0"/>
+  <w16cid:commentId w16cid:paraId="02A0C698" w16cid:durableId="1EF9B7C6"/>
+  <w16cid:commentId w16cid:paraId="4FB25D96" w16cid:durableId="1EF9B7E2"/>
   <w16cid:commentId w16cid:paraId="67A9B964" w16cid:durableId="1EAD6591"/>
 </w16cid:commentsIds>
 </file>
@@ -4419,10 +4849,10 @@
 <file path=word/people.xml><?xml version="1.0" encoding="utf-8"?>
 <w15:people xmlns:wpc="http://schemas.microsoft.com/office/word/2010/wordprocessingCanvas" xmlns:cx="http://schemas.microsoft.com/office/drawing/2014/chartex" xmlns:cx1="http://schemas.microsoft.com/office/drawing/2015/9/8/chartex" xmlns:cx2="http://schemas.microsoft.com/office/drawing/2015/10/21/chartex" xmlns:cx3="http://schemas.microsoft.com/office/drawing/2016/5/9/chartex" xmlns:cx4="http://schemas.microsoft.com/office/drawing/2016/5/10/chartex" xmlns:cx5="http://schemas.microsoft.com/office/drawing/2016/5/11/chartex" xmlns:cx6="http://schemas.microsoft.com/office/drawing/2016/5/12/chartex" xmlns:cx7="http://schemas.microsoft.com/office/drawing/2016/5/13/chartex" xmlns:cx8="http://schemas.microsoft.com/office/drawing/2016/5/14/chartex" xmlns:mc="http://schemas.openxmlformats.org/markup-compatibility/2006" xmlns:aink="http://schemas.microsoft.com/office/drawing/2016/ink" xmlns:am3d="http://schemas.microsoft.com/office/drawing/2017/model3d" xmlns:o="urn:schemas-microsoft-com:office:office" xmlns:r="http://schemas.openxmlformats.org/officeDocument/2006/relationships" xmlns:m="http://schemas.openxmlformats.org/officeDocument/2006/math" xmlns:v="urn:schemas-microsoft-com:vml" xmlns:wp14="http://schemas.microsoft.com/office/word/2010/wordprocessingDrawing" xmlns:wp="http://schemas.openxmlformats.org/drawingml/2006/wordprocessingDrawing" xmlns:w10="urn:schemas-microsoft-com:office:word" xmlns:w="http://schemas.openxmlformats.org/wordprocessingml/2006/main" xmlns:w14="http://schemas.microsoft.com/office/word/2010/wordml" xmlns:w15="http://schemas.microsoft.com/office/word/2012/wordml" xmlns:w16cid="http://schemas.microsoft.com/office/word/2016/wordml/cid" xmlns:w16se="http://schemas.microsoft.com/office/word/2015/wordml/symex" xmlns:wpg="http://schemas.microsoft.com/office/word/2010/wordprocessingGroup" xmlns:wpi="http://schemas.microsoft.com/office/word/2010/wordprocessingInk" xmlns:wne="http://schemas.microsoft.com/office/word/2006/wordml" xmlns:wps="http://schemas.microsoft.com/office/word/2010/wordprocessingShape" mc:Ignorable="w14 w15 w16se w16cid wp14">
   <w15:person w15:author="Matan Mazor">
-    <w15:presenceInfo w15:providerId="None" w15:userId="Matan Mazor"/>
+    <w15:presenceInfo w15:providerId="Windows Live" w15:userId="360af3352abae85c"/>
   </w15:person>
   <w15:person w15:author="Matan Mazor [2]">
-    <w15:presenceInfo w15:providerId="Windows Live" w15:userId="360af3352abae85c"/>
+    <w15:presenceInfo w15:providerId="None" w15:userId="Matan Mazor"/>
   </w15:person>
 </w15:people>
 </file>
@@ -5029,7 +5459,6 @@
   <w:style w:type="character" w:default="1" w:styleId="DefaultParagraphFont">
     <w:name w:val="Default Paragraph Font"/>
     <w:uiPriority w:val="1"/>
-    <w:semiHidden/>
     <w:unhideWhenUsed/>
   </w:style>
   <w:style w:type="table" w:default="1" w:styleId="TableNormal">
@@ -5613,6 +6042,34 @@
       </w:rPr>
     </w:tblStylePr>
   </w:style>
+  <w:style w:type="character" w:customStyle="1" w:styleId="figure">
+    <w:name w:val="figure"/>
+    <w:basedOn w:val="DefaultParagraphFont"/>
+    <w:rsid w:val="00C043F5"/>
+  </w:style>
+  <w:style w:type="character" w:styleId="Hyperlink">
+    <w:name w:val="Hyperlink"/>
+    <w:basedOn w:val="DefaultParagraphFont"/>
+    <w:uiPriority w:val="99"/>
+    <w:semiHidden/>
+    <w:unhideWhenUsed/>
+    <w:rsid w:val="00C043F5"/>
+    <w:rPr>
+      <w:color w:val="0000FF"/>
+      <w:u w:val="single"/>
+    </w:rPr>
+  </w:style>
+  <w:style w:type="paragraph" w:styleId="Revision">
+    <w:name w:val="Revision"/>
+    <w:hidden/>
+    <w:uiPriority w:val="99"/>
+    <w:semiHidden/>
+    <w:rsid w:val="00C043F5"/>
+    <w:pPr>
+      <w:bidi w:val="0"/>
+      <w:spacing w:after="0" w:line="240" w:lineRule="auto"/>
+    </w:pPr>
+  </w:style>
 </w:styles>
 </file>
 
@@ -5916,7 +6373,7 @@
 </file>
 
 <file path=customXml/itemProps1.xml><?xml version="1.0" encoding="utf-8"?>
-<ds:datastoreItem xmlns:ds="http://schemas.openxmlformats.org/officeDocument/2006/customXml" ds:itemID="{5ADA0F44-FC1D-4DA7-9D7A-92F91C390A66}">
+<ds:datastoreItem xmlns:ds="http://schemas.openxmlformats.org/officeDocument/2006/customXml" ds:itemID="{DF1850E5-4F12-47C9-A22F-023AAE458031}">
   <ds:schemaRefs>
     <ds:schemaRef ds:uri="http://schemas.openxmlformats.org/officeDocument/2006/bibliography"/>
   </ds:schemaRefs>

</xml_diff>

<commit_message>
Steve's comments: second round
</commit_message>
<xml_diff>
--- a/docs/Confidence in Detection and Discrimination.docx
+++ b/docs/Confidence in Detection and Discrimination.docx
@@ -26,15 +26,7 @@
         <w:spacing w:line="480" w:lineRule="auto"/>
       </w:pPr>
       <w:r>
-        <w:t xml:space="preserve">Matan Mazor, Karl J. </w:t>
-      </w:r>
-      <w:proofErr w:type="spellStart"/>
-      <w:r>
-        <w:t>Friston</w:t>
-      </w:r>
-      <w:proofErr w:type="spellEnd"/>
-      <w:r>
-        <w:t xml:space="preserve"> and Stephen M. Fleming</w:t>
+        <w:t>Matan Mazor, Karl J. Friston and Stephen M. Fleming</w:t>
       </w:r>
     </w:p>
     <w:p>
@@ -550,15 +542,7 @@
         <w:commentReference w:id="3"/>
       </w:r>
       <w:r>
-        <w:t>of the lateral prefrontal cortex (</w:t>
-      </w:r>
-      <w:proofErr w:type="spellStart"/>
-      <w:r>
-        <w:t>lPFC</w:t>
-      </w:r>
-      <w:proofErr w:type="spellEnd"/>
-      <w:r>
-        <w:t xml:space="preserve">) with metacognitive </w:t>
+        <w:t xml:space="preserve">of the lateral prefrontal cortex (lPFC) with metacognitive </w:t>
       </w:r>
       <w:r>
         <w:t>efficiency (</w:t>
@@ -566,8 +550,19 @@
       <w:r>
         <w:t xml:space="preserve">meta-d’/d’; </w:t>
       </w:r>
-      <w:r>
-        <w:t xml:space="preserve">Fleming &amp; Lau, 2014) </w:t>
+      <w:commentRangeStart w:id="4"/>
+      <w:r>
+        <w:t>Fleming &amp; Lau, 2014</w:t>
+      </w:r>
+      <w:commentRangeEnd w:id="4"/>
+      <w:r>
+        <w:rPr>
+          <w:rStyle w:val="CommentReference"/>
+        </w:rPr>
+        <w:commentReference w:id="4"/>
+      </w:r>
+      <w:r>
+        <w:t xml:space="preserve">) </w:t>
       </w:r>
       <w:r>
         <w:t xml:space="preserve">in discrimination </w:t>
@@ -672,15 +667,7 @@
         <w:t>articipants will be acquainted with the task</w:t>
       </w:r>
       <w:r>
-        <w:t xml:space="preserve"> in a preceding </w:t>
-      </w:r>
-      <w:proofErr w:type="spellStart"/>
-      <w:r>
-        <w:t>behavioural</w:t>
-      </w:r>
-      <w:proofErr w:type="spellEnd"/>
-      <w:r>
-        <w:t xml:space="preserve"> session</w:t>
+        <w:t xml:space="preserve"> in a preceding behavioural session</w:t>
       </w:r>
       <w:r>
         <w:t>. During this session, task difficulty will be adjusted independently for detection and for</w:t>
@@ -688,14 +675,14 @@
       <w:r>
         <w:t xml:space="preserve"> discrimination, </w:t>
       </w:r>
-      <w:commentRangeStart w:id="4"/>
+      <w:commentRangeStart w:id="5"/>
       <w:r>
         <w:t xml:space="preserve">targeting </w:t>
       </w:r>
       <w:r>
         <w:t>around 70</w:t>
       </w:r>
-      <w:ins w:id="5" w:author="Steve Fleming" w:date="2018-08-13T11:41:00Z">
+      <w:ins w:id="6" w:author="Steve Fleming" w:date="2018-08-13T11:41:00Z">
         <w:r>
           <w:t xml:space="preserve"> %</w:t>
         </w:r>
@@ -703,12 +690,12 @@
       <w:r>
         <w:t xml:space="preserve"> accuracy on both tasks</w:t>
       </w:r>
-      <w:commentRangeEnd w:id="4"/>
+      <w:commentRangeEnd w:id="5"/>
       <w:r>
         <w:rPr>
           <w:rStyle w:val="CommentReference"/>
         </w:rPr>
-        <w:commentReference w:id="4"/>
+        <w:commentReference w:id="5"/>
       </w:r>
       <w:r>
         <w:t>.</w:t>
@@ -721,17 +708,12 @@
       <w:pPr>
         <w:bidi w:val="0"/>
         <w:spacing w:line="480" w:lineRule="auto"/>
-      </w:pPr>
-      <w:r>
-        <w:t xml:space="preserve">The scanning session will start with a structural MP-RAGE scan, followed by a </w:t>
-      </w:r>
-      <w:proofErr w:type="spellStart"/>
-      <w:r>
-        <w:t>fieldmap</w:t>
-      </w:r>
-      <w:proofErr w:type="spellEnd"/>
-      <w:r>
-        <w:t xml:space="preserve"> scan. During this time, participants wil</w:t>
+        <w:rPr>
+          <w:ins w:id="7" w:author="Steve Fleming" w:date="2018-08-14T08:45:00Z"/>
+        </w:rPr>
+      </w:pPr>
+      <w:r>
+        <w:t>The scanning session will start with a structural MP-RAGE scan, followed by a fieldmap scan. During this time, participants wil</w:t>
       </w:r>
       <w:r>
         <w:t>l perform a staircase procedure</w:t>
@@ -739,25 +721,48 @@
       <w:r>
         <w:t xml:space="preserve"> </w:t>
       </w:r>
-      <w:r>
-        <w:t>like</w:t>
-      </w:r>
-      <w:r>
-        <w:t xml:space="preserve"> the one they performed in the</w:t>
-      </w:r>
-      <w:r>
-        <w:t xml:space="preserve"> preceding </w:t>
-      </w:r>
-      <w:proofErr w:type="spellStart"/>
-      <w:r>
-        <w:t>behavioural</w:t>
-      </w:r>
-      <w:proofErr w:type="spellEnd"/>
-      <w:r>
-        <w:t xml:space="preserve"> session. This calibration phase is used to</w:t>
-      </w:r>
-      <w:r>
-        <w:t xml:space="preserve"> calibrate </w:t>
+      <w:del w:id="8" w:author="Steve Fleming" w:date="2018-08-14T08:45:00Z">
+        <w:r>
+          <w:delText>like</w:delText>
+        </w:r>
+        <w:r>
+          <w:delText xml:space="preserve"> </w:delText>
+        </w:r>
+      </w:del>
+      <w:ins w:id="9" w:author="Steve Fleming" w:date="2018-08-14T08:45:00Z">
+        <w:r>
+          <w:t>similar to</w:t>
+        </w:r>
+        <w:r>
+          <w:t xml:space="preserve"> </w:t>
+        </w:r>
+      </w:ins>
+      <w:del w:id="10" w:author="Steve Fleming" w:date="2018-08-14T08:45:00Z">
+        <w:r>
+          <w:delText>the one they</w:delText>
+        </w:r>
+      </w:del>
+      <w:ins w:id="11" w:author="Steve Fleming" w:date="2018-08-14T08:45:00Z">
+        <w:r>
+          <w:t>that</w:t>
+        </w:r>
+      </w:ins>
+      <w:r>
+        <w:t xml:space="preserve"> performed in the</w:t>
+      </w:r>
+      <w:r>
+        <w:t xml:space="preserve"> preceding behavioural session. This calibration phase is used to</w:t>
+      </w:r>
+      <w:r>
+        <w:t xml:space="preserve"> </w:t>
+      </w:r>
+      <w:ins w:id="12" w:author="Steve Fleming" w:date="2018-08-14T08:45:00Z">
+        <w:r>
+          <w:t xml:space="preserve">further </w:t>
+        </w:r>
+      </w:ins>
+      <w:r>
+        <w:t xml:space="preserve">calibrate </w:t>
       </w:r>
       <w:r>
         <w:t>participants'</w:t>
@@ -765,7 +770,7 @@
       <w:r>
         <w:t xml:space="preserve"> performance on both tasks inside the MRI scanner. After completing the calibration phase, p</w:t>
       </w:r>
-      <w:commentRangeStart w:id="6"/>
+      <w:commentRangeStart w:id="13"/>
       <w:r>
         <w:t xml:space="preserve">articipants will undergo </w:t>
       </w:r>
@@ -784,12 +789,12 @@
       <w:r>
         <w:t>scanner runs</w:t>
       </w:r>
-      <w:commentRangeEnd w:id="6"/>
+      <w:commentRangeEnd w:id="13"/>
       <w:r>
         <w:rPr>
           <w:rStyle w:val="CommentReference"/>
         </w:rPr>
-        <w:commentReference w:id="6"/>
+        <w:commentReference w:id="13"/>
       </w:r>
       <w:r>
         <w:t xml:space="preserve">, </w:t>
@@ -833,14 +838,55 @@
       <w:r>
         <w:t xml:space="preserve">. </w:t>
       </w:r>
+    </w:p>
+    <w:p>
+      <w:pPr>
+        <w:bidi w:val="0"/>
+        <w:spacing w:line="480" w:lineRule="auto"/>
+        <w:pPrChange w:id="14" w:author="Steve Fleming" w:date="2018-08-14T08:45:00Z">
+          <w:pPr>
+            <w:bidi w:val="0"/>
+            <w:spacing w:line="480" w:lineRule="auto"/>
+          </w:pPr>
+        </w:pPrChange>
+      </w:pPr>
       <w:r>
         <w:t xml:space="preserve">After a temporally jittered rest period of 500-4000 milliseconds, </w:t>
       </w:r>
-      <w:r>
-        <w:t xml:space="preserve">the trial will begin with a fixation cross (500 milliseconds), followed by a </w:t>
-      </w:r>
-      <w:r>
-        <w:t>presentation of the target for 33</w:t>
+      <w:del w:id="15" w:author="Steve Fleming" w:date="2018-08-14T08:45:00Z">
+        <w:r>
+          <w:delText xml:space="preserve">the </w:delText>
+        </w:r>
+      </w:del>
+      <w:ins w:id="16" w:author="Steve Fleming" w:date="2018-08-14T08:45:00Z">
+        <w:r>
+          <w:t>each</w:t>
+        </w:r>
+        <w:r>
+          <w:t xml:space="preserve"> </w:t>
+        </w:r>
+      </w:ins>
+      <w:r>
+        <w:t xml:space="preserve">trial will begin with a fixation cross (500 milliseconds), followed by a </w:t>
+      </w:r>
+      <w:r>
+        <w:t xml:space="preserve">presentation of </w:t>
+      </w:r>
+      <w:del w:id="17" w:author="Steve Fleming" w:date="2018-08-14T08:45:00Z">
+        <w:r>
+          <w:delText xml:space="preserve">the </w:delText>
+        </w:r>
+      </w:del>
+      <w:ins w:id="18" w:author="Steve Fleming" w:date="2018-08-14T08:45:00Z">
+        <w:r>
+          <w:t>a</w:t>
+        </w:r>
+        <w:r>
+          <w:t xml:space="preserve"> </w:t>
+        </w:r>
+      </w:ins>
+      <w:r>
+        <w:t>target for 33</w:t>
       </w:r>
       <w:r>
         <w:t xml:space="preserve"> milliseconds</w:t>
@@ -872,7 +918,7 @@
       <w:r>
         <w:t xml:space="preserve">a </w:t>
       </w:r>
-      <w:commentRangeStart w:id="7"/>
+      <w:commentRangeStart w:id="19"/>
       <w:r>
         <w:t>sinusoidal grating (2 cycles per degree</w:t>
       </w:r>
@@ -888,12 +934,12 @@
       <w:r>
         <w:t>°)</w:t>
       </w:r>
-      <w:commentRangeEnd w:id="7"/>
+      <w:commentRangeEnd w:id="19"/>
       <w:r>
         <w:rPr>
           <w:rStyle w:val="CommentReference"/>
         </w:rPr>
-        <w:commentReference w:id="7"/>
+        <w:commentReference w:id="19"/>
       </w:r>
       <w:r>
         <w:t>.</w:t>
@@ -923,7 +969,11 @@
         <w:t xml:space="preserve"> will not contain a sinusoidal grating</w:t>
       </w:r>
       <w:r>
-        <w:t xml:space="preserve"> and will consist of random noise only</w:t>
+        <w:t xml:space="preserve"> and will </w:t>
+      </w:r>
+      <w:r>
+        <w:lastRenderedPageBreak/>
+        <w:t>consist of random noise only</w:t>
       </w:r>
       <w:r>
         <w:t xml:space="preserve">. </w:t>
@@ -941,11 +991,7 @@
         <w:t>their right</w:t>
       </w:r>
       <w:r>
-        <w:t xml:space="preserve">-hand index </w:t>
-      </w:r>
-      <w:r>
-        <w:lastRenderedPageBreak/>
-        <w:t xml:space="preserve">and middle fingers to make a perceptual decision about the orientation of the grating (discrimination </w:t>
+        <w:t xml:space="preserve">-hand index and middle fingers to make a perceptual decision about the orientation of the grating (discrimination </w:t>
       </w:r>
       <w:r>
         <w:t>blocks</w:t>
@@ -1127,14 +1173,14 @@
         <w:t xml:space="preserve"> presented at the center of the screen. </w:t>
       </w:r>
       <w:r>
-        <w:t xml:space="preserve">The initial size and color of the circle will be determined randomly at the beginning of the confidence rating phase, to make the number of button presses independent from the final confidence rating. </w:t>
-      </w:r>
-      <w:r>
-        <w:t xml:space="preserve">The mapping between color and size to confidence will be counterbalanced between participants: for half of the participants, high confidence will be mapped to small, red circles, </w:t>
+        <w:t xml:space="preserve">The initial size and color of the circle will be determined randomly at the beginning of the confidence rating phase, to make the number of button presses independent from the final confidence </w:t>
       </w:r>
       <w:r>
         <w:lastRenderedPageBreak/>
-        <w:t>and for the other half, high confidence will be mapped to large, blue circles. This counterbalancing is</w:t>
+        <w:t xml:space="preserve">rating. </w:t>
+      </w:r>
+      <w:r>
+        <w:t>The mapping between color and size to confidence will be counterbalanced between participants: for half of the participants, high confidence will be mapped to small, red circles, and for the other half, high confidence will be mapped to large, blue circles. This counterbalancing is</w:t>
       </w:r>
       <w:r>
         <w:t xml:space="preserve"> employed</w:t>
@@ -1218,7 +1264,7 @@
         <w:bidi w:val="0"/>
         <w:spacing w:line="480" w:lineRule="auto"/>
       </w:pPr>
-      <w:commentRangeStart w:id="8"/>
+      <w:commentRangeStart w:id="20"/>
       <w:r>
         <w:t xml:space="preserve">Figure </w:t>
       </w:r>
@@ -1258,7 +1304,7 @@
         </w:rPr>
         <w:t>:</w:t>
       </w:r>
-      <w:commentRangeEnd w:id="8"/>
+      <w:commentRangeEnd w:id="20"/>
       <w:r>
         <w:rPr>
           <w:rStyle w:val="CommentReference"/>
@@ -1266,7 +1312,7 @@
           <w:iCs w:val="0"/>
           <w:color w:val="auto"/>
         </w:rPr>
-        <w:commentReference w:id="8"/>
+        <w:commentReference w:id="20"/>
       </w:r>
       <w:r>
         <w:rPr>
@@ -1287,15 +1333,7 @@
         <w:t xml:space="preserve"> ranging</w:t>
       </w:r>
       <w:r>
-        <w:t xml:space="preserve"> from small and red </w:t>
-      </w:r>
-      <w:proofErr w:type="spellStart"/>
-      <w:r>
-        <w:t>to</w:t>
-      </w:r>
-      <w:proofErr w:type="spellEnd"/>
-      <w:r>
-        <w:t xml:space="preserve"> big and blue. For half of the subjects, high confidence will be mapped to the small, red circle. For the other half, high confidence will be mapped to the big, blue circle. </w:t>
+        <w:t xml:space="preserve"> from small and red to big and blue. For half of the subjects, high confidence will be mapped to the small, red circle. For the other half, high confidence will be mapped to the big, blue circle. </w:t>
       </w:r>
       <w:r>
         <w:t>The initial size and color of the circle will be determined randomly at the beginning of the confidence rating phase, to make the number of button presses independent from the final confidence rating.</w:t>
@@ -1314,7 +1352,6 @@
         <w:spacing w:line="480" w:lineRule="auto"/>
       </w:pPr>
       <w:r>
-        <w:lastRenderedPageBreak/>
         <w:t>Scanning Parameters</w:t>
       </w:r>
     </w:p>
@@ -1324,15 +1361,7 @@
         <w:spacing w:line="480" w:lineRule="auto"/>
       </w:pPr>
       <w:r>
-        <w:t xml:space="preserve">Scanning will take place at the </w:t>
-      </w:r>
-      <w:proofErr w:type="spellStart"/>
-      <w:r>
-        <w:t>Wellcome</w:t>
-      </w:r>
-      <w:proofErr w:type="spellEnd"/>
-      <w:r>
-        <w:t xml:space="preserve"> Centre for Human Neuroimaging, London. </w:t>
+        <w:t xml:space="preserve">Scanning will take place at the Wellcome Centre for Human Neuroimaging, London. </w:t>
       </w:r>
       <w:r>
         <w:t xml:space="preserve">We will use a Siemens Prisma MRI scanner </w:t>
@@ -1355,7 +1384,7 @@
       <w:r>
         <w:t xml:space="preserve">We will acquire </w:t>
       </w:r>
-      <w:commentRangeStart w:id="9"/>
+      <w:commentRangeStart w:id="21"/>
       <w:r>
         <w:t xml:space="preserve">structural </w:t>
       </w:r>
@@ -1365,12 +1394,12 @@
       <w:r>
         <w:t xml:space="preserve"> </w:t>
       </w:r>
-      <w:commentRangeEnd w:id="9"/>
+      <w:commentRangeEnd w:id="21"/>
       <w:r>
         <w:rPr>
           <w:rStyle w:val="CommentReference"/>
         </w:rPr>
-        <w:commentReference w:id="9"/>
+        <w:commentReference w:id="21"/>
       </w:r>
       <w:r>
         <w:t xml:space="preserve">using </w:t>
@@ -1381,11 +1410,11 @@
       <w:r>
         <w:t xml:space="preserve"> </w:t>
       </w:r>
-      <w:commentRangeStart w:id="10"/>
+      <w:commentRangeStart w:id="22"/>
       <w:r>
         <w:t>MP</w:t>
       </w:r>
-      <w:del w:id="11" w:author="Steve Fleming" w:date="2018-08-13T11:48:00Z">
+      <w:del w:id="23" w:author="Steve Fleming" w:date="2018-08-13T11:48:00Z">
         <w:r>
           <w:delText xml:space="preserve"> </w:delText>
         </w:r>
@@ -1393,26 +1422,18 @@
       <w:r>
         <w:t xml:space="preserve">RAGE </w:t>
       </w:r>
-      <w:commentRangeEnd w:id="10"/>
+      <w:commentRangeEnd w:id="22"/>
       <w:r>
         <w:rPr>
           <w:rStyle w:val="CommentReference"/>
         </w:rPr>
-        <w:commentReference w:id="10"/>
+        <w:commentReference w:id="22"/>
       </w:r>
       <w:r>
         <w:t>sequence</w:t>
       </w:r>
       <w:r>
-        <w:t xml:space="preserve"> (1x1x1mm voxels, 176 slices, in plane </w:t>
-      </w:r>
-      <w:proofErr w:type="spellStart"/>
-      <w:r>
-        <w:t>FoV</w:t>
-      </w:r>
-      <w:proofErr w:type="spellEnd"/>
-      <w:r>
-        <w:t xml:space="preserve"> = 256x256 mm</w:t>
+        <w:t xml:space="preserve"> (1x1x1mm voxels, 176 slices, in plane FoV = 256x256 mm</w:t>
       </w:r>
       <w:r>
         <w:rPr>
@@ -1455,15 +1476,7 @@
         <w:t xml:space="preserve"> slice thickness</w:t>
       </w:r>
       <w:r>
-        <w:t xml:space="preserve"> = 2mm, gap = 1mm, in plane </w:t>
-      </w:r>
-      <w:proofErr w:type="spellStart"/>
-      <w:r>
-        <w:t>FoV</w:t>
-      </w:r>
-      <w:proofErr w:type="spellEnd"/>
-      <w:r>
-        <w:t>=</w:t>
+        <w:t xml:space="preserve"> = 2mm, gap = 1mm, in plane FoV=</w:t>
       </w:r>
       <w:r>
         <w:t xml:space="preserve"> 192×192</w:t>
@@ -1517,15 +1530,7 @@
         <w:t>a</w:t>
       </w:r>
       <w:r>
-        <w:t xml:space="preserve"> 2D EPI sequence, optimized for regions near the orbito-frontal cortex (3.0x3.0x3.0mm voxels, TR=3.36 seconds, TE = 30 </w:t>
-      </w:r>
-      <w:proofErr w:type="spellStart"/>
-      <w:r>
-        <w:t>ms</w:t>
-      </w:r>
-      <w:proofErr w:type="spellEnd"/>
-      <w:r>
-        <w:t xml:space="preserve">, 48 slices tilted by -30 degrees with respect to the T&gt;C axis, matrix size = 64x72, Z-shim=-1.4). </w:t>
+        <w:t xml:space="preserve"> 2D EPI sequence, optimized for regions near the orbito-frontal cortex (3.0x3.0x3.0mm voxels, TR=3.36 seconds, TE = 30 ms, 48 slices tilted by -30 degrees with respect to the T&gt;C axis, matrix size = 64x72, Z-shim=-1.4). </w:t>
       </w:r>
     </w:p>
     <w:p>
@@ -1534,18 +1539,18 @@
         <w:bidi w:val="0"/>
         <w:spacing w:line="480" w:lineRule="auto"/>
       </w:pPr>
-      <w:commentRangeStart w:id="12"/>
+      <w:commentRangeStart w:id="24"/>
       <w:r>
         <w:t>Analysis</w:t>
       </w:r>
-      <w:commentRangeEnd w:id="12"/>
+      <w:commentRangeEnd w:id="24"/>
       <w:r>
         <w:rPr>
           <w:rStyle w:val="CommentReference"/>
           <w:rFonts w:asciiTheme="minorHAnsi" w:eastAsiaTheme="minorEastAsia" w:hAnsiTheme="minorHAnsi" w:cstheme="minorBidi"/>
           <w:color w:val="auto"/>
         </w:rPr>
-        <w:commentReference w:id="12"/>
+        <w:commentReference w:id="24"/>
       </w:r>
     </w:p>
     <w:p>
@@ -1554,13 +1559,8 @@
         <w:bidi w:val="0"/>
         <w:spacing w:line="480" w:lineRule="auto"/>
       </w:pPr>
-      <w:proofErr w:type="spellStart"/>
-      <w:r>
-        <w:t>Behavioural</w:t>
-      </w:r>
-      <w:proofErr w:type="spellEnd"/>
-      <w:r>
-        <w:t xml:space="preserve"> Analysis</w:t>
+      <w:r>
+        <w:t>Behavioural Analysis</w:t>
       </w:r>
     </w:p>
     <w:p>
@@ -1586,6 +1586,9 @@
         </w:numPr>
         <w:bidi w:val="0"/>
         <w:spacing w:line="480" w:lineRule="auto"/>
+        <w:rPr>
+          <w:ins w:id="25" w:author="Steve Fleming" w:date="2018-08-14T08:49:00Z"/>
+        </w:rPr>
       </w:pPr>
       <w:r>
         <w:t xml:space="preserve">Using a t-test on </w:t>
@@ -1612,18 +1615,103 @@
         </w:numPr>
         <w:bidi w:val="0"/>
         <w:spacing w:line="480" w:lineRule="auto"/>
-      </w:pPr>
-      <w:r>
-        <w:t xml:space="preserve"> Based on previous work and on pilot data, we predict lower metacognitive sensitivity for 'no' than for 'yes' responses in the detection task. To quantify this effect, w</w:t>
+        <w:pPrChange w:id="26" w:author="Steve Fleming" w:date="2018-08-14T08:49:00Z">
+          <w:pPr>
+            <w:pStyle w:val="ListParagraph"/>
+            <w:numPr>
+              <w:numId w:val="23"/>
+            </w:numPr>
+            <w:bidi w:val="0"/>
+            <w:spacing w:line="480" w:lineRule="auto"/>
+            <w:ind w:hanging="360"/>
+          </w:pPr>
+        </w:pPrChange>
+      </w:pPr>
+      <w:ins w:id="27" w:author="Steve Fleming" w:date="2018-08-14T08:49:00Z">
+        <w:r>
+          <w:t>We will compare metacognitive sensitivity and bias between detection and discrimination tasks</w:t>
+        </w:r>
+      </w:ins>
+    </w:p>
+    <w:p>
+      <w:pPr>
+        <w:pStyle w:val="ListParagraph"/>
+        <w:numPr>
+          <w:ilvl w:val="0"/>
+          <w:numId w:val="23"/>
+        </w:numPr>
+        <w:bidi w:val="0"/>
+        <w:spacing w:line="480" w:lineRule="auto"/>
+      </w:pPr>
+      <w:del w:id="28" w:author="Steve Fleming" w:date="2018-08-14T08:48:00Z">
+        <w:r>
+          <w:delText xml:space="preserve"> </w:delText>
+        </w:r>
+      </w:del>
+      <w:r>
+        <w:t xml:space="preserve">Based on previous work and </w:t>
+      </w:r>
+      <w:del w:id="29" w:author="Steve Fleming" w:date="2018-08-14T08:48:00Z">
+        <w:r>
+          <w:delText xml:space="preserve">on </w:delText>
+        </w:r>
+      </w:del>
+      <w:r>
+        <w:t>pilot data, we predict lower metacognitive sensitivity for 'no' than for 'yes' responses in the detection task. To quantify this effect, w</w:t>
       </w:r>
       <w:r>
         <w:t xml:space="preserve">e will plot the </w:t>
       </w:r>
-      <w:r>
-        <w:t xml:space="preserve">Response conditional Receiver Operator Characteristic </w:t>
-      </w:r>
-      <w:r>
-        <w:t xml:space="preserve">(ROC) curves for the two tasks, and compare the areas under the curves for the different responses </w:t>
+      <w:ins w:id="30" w:author="Steve Fleming" w:date="2018-08-14T08:48:00Z">
+        <w:r>
+          <w:t>r</w:t>
+        </w:r>
+      </w:ins>
+      <w:del w:id="31" w:author="Steve Fleming" w:date="2018-08-14T08:48:00Z">
+        <w:r>
+          <w:delText>R</w:delText>
+        </w:r>
+      </w:del>
+      <w:r>
+        <w:t>esponse</w:t>
+      </w:r>
+      <w:ins w:id="32" w:author="Steve Fleming" w:date="2018-08-14T08:48:00Z">
+        <w:r>
+          <w:t>-</w:t>
+        </w:r>
+      </w:ins>
+      <w:del w:id="33" w:author="Steve Fleming" w:date="2018-08-14T08:48:00Z">
+        <w:r>
+          <w:delText xml:space="preserve"> </w:delText>
+        </w:r>
+      </w:del>
+      <w:r>
+        <w:t xml:space="preserve">conditional </w:t>
+      </w:r>
+      <w:ins w:id="34" w:author="Steve Fleming" w:date="2018-08-14T08:48:00Z">
+        <w:r>
+          <w:t xml:space="preserve">type 2 </w:t>
+        </w:r>
+      </w:ins>
+      <w:r>
+        <w:t xml:space="preserve">Receiver Operator Characteristic </w:t>
+      </w:r>
+      <w:r>
+        <w:t xml:space="preserve">(ROC) curves </w:t>
+      </w:r>
+      <w:del w:id="35" w:author="Steve Fleming" w:date="2018-08-14T08:50:00Z">
+        <w:r>
+          <w:lastRenderedPageBreak/>
+          <w:delText>for the two tasks</w:delText>
+        </w:r>
+      </w:del>
+      <w:ins w:id="36" w:author="Steve Fleming" w:date="2018-08-14T08:50:00Z">
+        <w:r>
+          <w:t>within the detection task</w:t>
+        </w:r>
+      </w:ins>
+      <w:r>
+        <w:t xml:space="preserve">, and compare the areas under the curves for the different responses </w:t>
       </w:r>
       <w:r>
         <w:fldChar w:fldCharType="begin" w:fldLock="1"/>
@@ -1654,7 +1742,6 @@
         <w:spacing w:line="480" w:lineRule="auto"/>
       </w:pPr>
       <w:r>
-        <w:lastRenderedPageBreak/>
         <w:t>fMRI data p</w:t>
       </w:r>
       <w:r>
@@ -1730,236 +1817,172 @@
           <w:i/>
           <w:iCs/>
         </w:rPr>
-        <w:t xml:space="preserve"> realigned and </w:t>
-      </w:r>
-      <w:proofErr w:type="spellStart"/>
+        <w:t xml:space="preserve"> realigned and unwarped using local field maps (Andersson et al., 2001) and then slice-time corrected (Sladky et al., 2011). Each participant’s structural image w</w:t>
+      </w:r>
       <w:r>
         <w:rPr>
           <w:i/>
           <w:iCs/>
         </w:rPr>
-        <w:t>unwarped</w:t>
-      </w:r>
-      <w:proofErr w:type="spellEnd"/>
+        <w:t>ill be</w:t>
+      </w:r>
       <w:r>
         <w:rPr>
           <w:i/>
           <w:iCs/>
         </w:rPr>
-        <w:t xml:space="preserve"> using local field maps (Andersson et al., 2001) and then slice-time corrected (</w:t>
-      </w:r>
-      <w:proofErr w:type="spellStart"/>
+        <w:t xml:space="preserve"> segmented into gray matter, white matter, CSF, bone, soft tissue, and air/background images using a nonlinear deformation field to map it onto template tissue probability maps (Ashburner and Friston, 2005). </w:t>
+      </w:r>
+      <w:commentRangeStart w:id="37"/>
+      <w:commentRangeStart w:id="38"/>
       <w:r>
         <w:rPr>
           <w:i/>
           <w:iCs/>
         </w:rPr>
-        <w:t>Sladky</w:t>
-      </w:r>
-      <w:proofErr w:type="spellEnd"/>
+        <w:t>This mapping w</w:t>
+      </w:r>
       <w:r>
         <w:rPr>
           <w:i/>
           <w:iCs/>
         </w:rPr>
-        <w:t xml:space="preserve"> et al., 2011). Each participant’s structural image w</w:t>
+        <w:t>ill be</w:t>
       </w:r>
       <w:r>
         <w:rPr>
           <w:i/>
           <w:iCs/>
         </w:rPr>
-        <w:t>ill be</w:t>
+        <w:t xml:space="preserve"> applied to both structural and functional images to create normalized images to Montreal Neurological Institute (MNI) space. </w:t>
+      </w:r>
+      <w:commentRangeEnd w:id="37"/>
+      <w:r>
+        <w:rPr>
+          <w:rStyle w:val="CommentReference"/>
+        </w:rPr>
+        <w:commentReference w:id="37"/>
+      </w:r>
+      <w:commentRangeEnd w:id="38"/>
+      <w:r>
+        <w:rPr>
+          <w:rStyle w:val="CommentReference"/>
+        </w:rPr>
+        <w:commentReference w:id="38"/>
       </w:r>
       <w:r>
         <w:rPr>
           <w:i/>
           <w:iCs/>
         </w:rPr>
-        <w:t xml:space="preserve"> segmented into gray matter, white matter, CSF, bone, soft tissue, and air/background images using a nonlinear deformation field to map it onto template tissue probability maps (</w:t>
-      </w:r>
-      <w:proofErr w:type="spellStart"/>
+        <w:t>Normalized images w</w:t>
+      </w:r>
       <w:r>
         <w:rPr>
           <w:i/>
           <w:iCs/>
         </w:rPr>
-        <w:t>Ashburner</w:t>
-      </w:r>
-      <w:proofErr w:type="spellEnd"/>
+        <w:t xml:space="preserve">ill be </w:t>
+      </w:r>
       <w:r>
         <w:rPr>
           <w:i/>
           <w:iCs/>
         </w:rPr>
-        <w:t xml:space="preserve"> and </w:t>
-      </w:r>
-      <w:proofErr w:type="spellStart"/>
+        <w:t>spatially smoothed using a Gaussian kernel (</w:t>
+      </w:r>
       <w:r>
         <w:rPr>
           <w:i/>
           <w:iCs/>
         </w:rPr>
-        <w:t>Friston</w:t>
-      </w:r>
-      <w:proofErr w:type="spellEnd"/>
+        <w:t>6</w:t>
+      </w:r>
+      <w:commentRangeStart w:id="39"/>
+      <w:commentRangeStart w:id="40"/>
       <w:r>
         <w:rPr>
           <w:i/>
           <w:iCs/>
         </w:rPr>
-        <w:t xml:space="preserve">, 2005). </w:t>
-      </w:r>
-      <w:commentRangeStart w:id="13"/>
-      <w:commentRangeStart w:id="14"/>
+        <w:t xml:space="preserve"> mm FWHM</w:t>
+      </w:r>
+      <w:commentRangeEnd w:id="39"/>
+      <w:r>
+        <w:rPr>
+          <w:rStyle w:val="CommentReference"/>
+        </w:rPr>
+        <w:commentReference w:id="39"/>
+      </w:r>
+      <w:commentRangeEnd w:id="40"/>
+      <w:r>
+        <w:rPr>
+          <w:rStyle w:val="CommentReference"/>
+        </w:rPr>
+        <w:commentReference w:id="40"/>
+      </w:r>
       <w:r>
         <w:rPr>
           <w:i/>
           <w:iCs/>
         </w:rPr>
-        <w:t>This mapping w</w:t>
-      </w:r>
+        <w:t xml:space="preserve">). </w:t>
+      </w:r>
+      <w:commentRangeStart w:id="41"/>
+      <w:commentRangeStart w:id="42"/>
       <w:r>
         <w:rPr>
           <w:i/>
           <w:iCs/>
         </w:rPr>
-        <w:t>ill be</w:t>
+        <w:t>We set a within-run 4 mm affine motion cutoff criterion</w:t>
       </w:r>
       <w:r>
         <w:rPr>
           <w:i/>
           <w:iCs/>
         </w:rPr>
-        <w:t xml:space="preserve"> applied to both structural and functional images to create normalized images to Montreal Neurological Institute (MNI) space. </w:t>
-      </w:r>
-      <w:commentRangeEnd w:id="13"/>
-      <w:r>
-        <w:rPr>
-          <w:rStyle w:val="CommentReference"/>
-        </w:rPr>
-        <w:commentReference w:id="13"/>
-      </w:r>
-      <w:commentRangeEnd w:id="14"/>
-      <w:r>
-        <w:rPr>
-          <w:rStyle w:val="CommentReference"/>
-        </w:rPr>
-        <w:commentReference w:id="14"/>
+        <w:t>.</w:t>
       </w:r>
       <w:r>
         <w:rPr>
           <w:i/>
           <w:iCs/>
         </w:rPr>
-        <w:t>Normalized images w</w:t>
-      </w:r>
-      <w:r>
+        <w:t xml:space="preserve"> </w:t>
+      </w:r>
+      <w:commentRangeEnd w:id="41"/>
+      <w:r>
+        <w:rPr>
+          <w:rStyle w:val="CommentReference"/>
+        </w:rPr>
+        <w:commentReference w:id="41"/>
+      </w:r>
+      <w:commentRangeEnd w:id="42"/>
+    </w:p>
+    <w:p>
+      <w:pPr>
+        <w:bidi w:val="0"/>
+        <w:spacing w:line="480" w:lineRule="auto"/>
         <w:rPr>
           <w:i/>
           <w:iCs/>
         </w:rPr>
-        <w:t xml:space="preserve">ill be </w:t>
-      </w:r>
-      <w:r>
-        <w:rPr>
-          <w:i/>
+      </w:pPr>
+      <w:commentRangeStart w:id="43"/>
+      <w:r>
+        <w:rPr>
           <w:iCs/>
         </w:rPr>
-        <w:t>spatially smoothed using a Gaussian kernel (</w:t>
-      </w:r>
-      <w:r>
-        <w:rPr>
-          <w:i/>
-          <w:iCs/>
-        </w:rPr>
-        <w:t>6</w:t>
-      </w:r>
-      <w:commentRangeStart w:id="15"/>
-      <w:commentRangeStart w:id="16"/>
-      <w:r>
-        <w:rPr>
-          <w:i/>
-          <w:iCs/>
-        </w:rPr>
-        <w:t xml:space="preserve"> mm FWHM</w:t>
-      </w:r>
-      <w:commentRangeEnd w:id="15"/>
+        <w:t xml:space="preserve">Preprocessing and construction of first- and second-level models will use standardized pipelines and scripts available at </w:t>
+      </w:r>
       <w:r>
         <w:rPr>
           <w:rStyle w:val="CommentReference"/>
         </w:rPr>
-        <w:commentReference w:id="15"/>
-      </w:r>
-      <w:commentRangeEnd w:id="16"/>
-      <w:r>
-        <w:rPr>
-          <w:rStyle w:val="CommentReference"/>
-        </w:rPr>
-        <w:commentReference w:id="16"/>
-      </w:r>
-      <w:r>
-        <w:rPr>
-          <w:i/>
-          <w:iCs/>
-        </w:rPr>
-        <w:t xml:space="preserve">). </w:t>
-      </w:r>
-      <w:commentRangeStart w:id="17"/>
-      <w:commentRangeStart w:id="18"/>
-      <w:r>
-        <w:rPr>
-          <w:i/>
-          <w:iCs/>
-        </w:rPr>
-        <w:t>We set a within-run 4 mm affine motion cutoff criterion</w:t>
-      </w:r>
-      <w:r>
-        <w:rPr>
-          <w:i/>
-          <w:iCs/>
-        </w:rPr>
-        <w:t>.</w:t>
-      </w:r>
-      <w:r>
-        <w:rPr>
-          <w:i/>
-          <w:iCs/>
-        </w:rPr>
-        <w:t xml:space="preserve"> </w:t>
-      </w:r>
-      <w:commentRangeEnd w:id="17"/>
-      <w:r>
-        <w:rPr>
-          <w:rStyle w:val="CommentReference"/>
-        </w:rPr>
-        <w:commentReference w:id="17"/>
-      </w:r>
-      <w:commentRangeEnd w:id="18"/>
-    </w:p>
-    <w:p>
-      <w:pPr>
-        <w:bidi w:val="0"/>
-        <w:spacing w:line="480" w:lineRule="auto"/>
-        <w:rPr>
-          <w:i/>
-          <w:iCs/>
-        </w:rPr>
-      </w:pPr>
-      <w:commentRangeStart w:id="19"/>
-      <w:r>
-        <w:rPr>
-          <w:iCs/>
-        </w:rPr>
-        <w:t xml:space="preserve">Preprocessing and construction of first- and second-level models will use standardized pipelines and scripts available at </w:t>
-      </w:r>
-      <w:r>
-        <w:rPr>
-          <w:rStyle w:val="CommentReference"/>
-        </w:rPr>
-        <w:commentReference w:id="18"/>
-      </w:r>
-      <w:ins w:id="20" w:author="Steve Fleming" w:date="2018-08-13T12:02:00Z">
+        <w:commentReference w:id="42"/>
+      </w:r>
+      <w:ins w:id="44" w:author="Steve Fleming" w:date="2018-08-13T12:02:00Z">
         <w:r>
           <w:rPr>
             <w:iCs/>
@@ -1967,12 +1990,12 @@
           <w:t>https://github.com/metacoglab/MetaLabCore/</w:t>
         </w:r>
       </w:ins>
-      <w:commentRangeEnd w:id="19"/>
+      <w:commentRangeEnd w:id="43"/>
       <w:r>
         <w:rPr>
           <w:rStyle w:val="CommentReference"/>
         </w:rPr>
-        <w:commentReference w:id="19"/>
+        <w:commentReference w:id="43"/>
       </w:r>
     </w:p>
     <w:p>
@@ -2054,7 +2077,7 @@
         <w:bidi w:val="0"/>
         <w:spacing w:line="480" w:lineRule="auto"/>
       </w:pPr>
-      <w:commentRangeStart w:id="21"/>
+      <w:commentRangeStart w:id="45"/>
       <w:r>
         <w:t>They exceeded the head motion cutoff criterion</w:t>
       </w:r>
@@ -2070,12 +2093,12 @@
       <w:r>
         <w:t>.</w:t>
       </w:r>
-      <w:commentRangeEnd w:id="21"/>
+      <w:commentRangeEnd w:id="45"/>
       <w:r>
         <w:rPr>
           <w:rStyle w:val="CommentReference"/>
         </w:rPr>
-        <w:commentReference w:id="21"/>
+        <w:commentReference w:id="45"/>
       </w:r>
     </w:p>
     <w:p>
@@ -2089,6 +2112,7 @@
         <w:spacing w:line="480" w:lineRule="auto"/>
       </w:pPr>
       <w:r>
+        <w:lastRenderedPageBreak/>
         <w:t>They were heavily biased toward a particular response in one of the tasks, i.e., used the same response in more than 75% of the trials.</w:t>
       </w:r>
     </w:p>
@@ -2118,7 +2142,6 @@
         <w:spacing w:line="480" w:lineRule="auto"/>
       </w:pPr>
       <w:r>
-        <w:lastRenderedPageBreak/>
         <w:t xml:space="preserve">They used </w:t>
       </w:r>
       <w:r>
@@ -2173,16 +2196,11 @@
         <w:t>Individual e</w:t>
       </w:r>
       <w:r>
-        <w:t xml:space="preserve">xperimental runs will not be </w:t>
-      </w:r>
-      <w:proofErr w:type="spellStart"/>
-      <w:r>
-        <w:t>analyse</w:t>
+        <w:t>xperimental runs will not be analyse</w:t>
       </w:r>
       <w:r>
         <w:t>d</w:t>
       </w:r>
-      <w:proofErr w:type="spellEnd"/>
       <w:r>
         <w:t xml:space="preserve"> in the following cases:</w:t>
       </w:r>
@@ -2225,8 +2243,16 @@
         <w:bidi w:val="0"/>
         <w:spacing w:line="480" w:lineRule="auto"/>
       </w:pPr>
+      <w:commentRangeStart w:id="46"/>
       <w:r>
         <w:t>There was a heavy bias toward one response in one of the tasks, i.e., the participant used the same response in more than 75% of the trials.</w:t>
+      </w:r>
+      <w:commentRangeEnd w:id="46"/>
+      <w:r>
+        <w:rPr>
+          <w:rStyle w:val="CommentReference"/>
+        </w:rPr>
+        <w:commentReference w:id="46"/>
       </w:r>
     </w:p>
     <w:p>
@@ -2234,7 +2260,7 @@
         <w:bidi w:val="0"/>
         <w:spacing w:line="480" w:lineRule="auto"/>
       </w:pPr>
-      <w:commentRangeStart w:id="22"/>
+      <w:commentRangeStart w:id="47"/>
       <w:r>
         <w:t>Experimental runs will not be used</w:t>
       </w:r>
@@ -2287,12 +2313,12 @@
       <w:r>
         <w:t>% of the trials.</w:t>
       </w:r>
-      <w:commentRangeEnd w:id="22"/>
+      <w:commentRangeEnd w:id="47"/>
       <w:r>
         <w:rPr>
           <w:rStyle w:val="CommentReference"/>
         </w:rPr>
-        <w:commentReference w:id="22"/>
+        <w:commentReference w:id="47"/>
       </w:r>
     </w:p>
     <w:p>
@@ -2350,8 +2376,9 @@
       <w:r>
         <w:t xml:space="preserve"> </w:t>
       </w:r>
-      <w:commentRangeStart w:id="23"/>
-      <w:commentRangeStart w:id="24"/>
+      <w:commentRangeStart w:id="48"/>
+      <w:commentRangeStart w:id="49"/>
+      <w:commentRangeStart w:id="50"/>
       <w:r>
         <w:fldChar w:fldCharType="begin" w:fldLock="1"/>
       </w:r>
@@ -2373,19 +2400,26 @@
       <w:r>
         <w:t>:</w:t>
       </w:r>
-      <w:commentRangeEnd w:id="23"/>
+      <w:commentRangeEnd w:id="48"/>
       <w:r>
         <w:rPr>
           <w:rStyle w:val="CommentReference"/>
         </w:rPr>
-        <w:commentReference w:id="23"/>
-      </w:r>
-      <w:commentRangeEnd w:id="24"/>
+        <w:commentReference w:id="48"/>
+      </w:r>
+      <w:commentRangeEnd w:id="49"/>
       <w:r>
         <w:rPr>
           <w:rStyle w:val="CommentReference"/>
         </w:rPr>
-        <w:commentReference w:id="24"/>
+        <w:commentReference w:id="49"/>
+      </w:r>
+      <w:commentRangeEnd w:id="50"/>
+      <w:r>
+        <w:rPr>
+          <w:rStyle w:val="CommentReference"/>
+        </w:rPr>
+        <w:commentReference w:id="50"/>
       </w:r>
     </w:p>
     <w:p>
@@ -2421,12 +2455,12 @@
       <w:r>
         <w:t>defined anatomically). We will use a connectivity</w:t>
       </w:r>
-      <w:ins w:id="25" w:author="Steve Fleming" w:date="2018-08-13T12:08:00Z">
+      <w:ins w:id="51" w:author="Steve Fleming" w:date="2018-08-13T12:08:00Z">
         <w:r>
           <w:t>-</w:t>
         </w:r>
       </w:ins>
-      <w:del w:id="26" w:author="Steve Fleming" w:date="2018-08-13T12:08:00Z">
+      <w:del w:id="52" w:author="Steve Fleming" w:date="2018-08-13T12:08:00Z">
         <w:r>
           <w:delText xml:space="preserve"> </w:delText>
         </w:r>
@@ -2456,32 +2490,17 @@
         <w:t xml:space="preserve"> to define a general FPC region of interest as the </w:t>
       </w:r>
       <w:r>
+        <w:lastRenderedPageBreak/>
         <w:t>total area spanned by</w:t>
       </w:r>
       <w:r>
-        <w:t xml:space="preserve"> areas </w:t>
-      </w:r>
-      <w:proofErr w:type="spellStart"/>
-      <w:r>
-        <w:t>FPl</w:t>
-      </w:r>
-      <w:proofErr w:type="spellEnd"/>
-      <w:r>
-        <w:t>,</w:t>
+        <w:t xml:space="preserve"> areas FPl,</w:t>
       </w:r>
       <w:r>
         <w:t xml:space="preserve"> </w:t>
       </w:r>
       <w:r>
-        <w:t xml:space="preserve"> </w:t>
-      </w:r>
-      <w:proofErr w:type="spellStart"/>
-      <w:r>
-        <w:t>FPm</w:t>
-      </w:r>
-      <w:proofErr w:type="spellEnd"/>
-      <w:r>
-        <w:t xml:space="preserve"> and BA46.</w:t>
+        <w:t xml:space="preserve"> FPm and BA46.</w:t>
       </w:r>
       <w:r>
         <w:t xml:space="preserve"> The right hemisphere mask will be mirrored to create a bilateral mask. </w:t>
@@ -2523,42 +2542,29 @@
         <w:t xml:space="preserve"> </w:t>
       </w:r>
       <w:r>
-        <w:t>(</w:t>
-      </w:r>
-      <w:proofErr w:type="spellStart"/>
-      <w:r>
-        <w:t>vmPFC</w:t>
-      </w:r>
-      <w:proofErr w:type="spellEnd"/>
-      <w:r>
-        <w:t xml:space="preserve">). The </w:t>
-      </w:r>
-      <w:proofErr w:type="spellStart"/>
-      <w:r>
-        <w:t>vmPFC</w:t>
-      </w:r>
-      <w:proofErr w:type="spellEnd"/>
-      <w:r>
-        <w:t xml:space="preserve"> ROI will be defined as a </w:t>
-      </w:r>
-      <w:commentRangeStart w:id="27"/>
-      <w:commentRangeStart w:id="28"/>
+        <w:t>(vmPFC</w:t>
+      </w:r>
+      <w:r>
+        <w:t xml:space="preserve">). The vmPFC ROI will be defined as a </w:t>
+      </w:r>
+      <w:commentRangeStart w:id="53"/>
+      <w:commentRangeStart w:id="54"/>
       <w:r>
         <w:t xml:space="preserve">8-mm sphere </w:t>
       </w:r>
-      <w:commentRangeEnd w:id="27"/>
+      <w:commentRangeEnd w:id="53"/>
       <w:r>
         <w:rPr>
           <w:rStyle w:val="CommentReference"/>
         </w:rPr>
-        <w:commentReference w:id="27"/>
-      </w:r>
-      <w:commentRangeEnd w:id="28"/>
+        <w:commentReference w:id="53"/>
+      </w:r>
+      <w:commentRangeEnd w:id="54"/>
       <w:r>
         <w:rPr>
           <w:rStyle w:val="CommentReference"/>
         </w:rPr>
-        <w:commentReference w:id="28"/>
+        <w:commentReference w:id="54"/>
       </w:r>
       <w:r>
         <w:t>around MNI coordinate</w:t>
@@ -2573,11 +2579,7 @@
         <w:t>obtained</w:t>
       </w:r>
       <w:r>
-        <w:t xml:space="preserve"> from a meta-analysis of </w:t>
-      </w:r>
-      <w:r>
-        <w:lastRenderedPageBreak/>
-        <w:t xml:space="preserve">subjective-value related activations </w:t>
+        <w:t xml:space="preserve"> from a meta-analysis of subjective-value related activations </w:t>
       </w:r>
       <w:r>
         <w:rPr>
@@ -2677,23 +2679,7 @@
         <w:t xml:space="preserve">striatum ROIs will be </w:t>
       </w:r>
       <w:r>
-        <w:t>specified anatomically from the Oxford-</w:t>
-      </w:r>
-      <w:proofErr w:type="spellStart"/>
-      <w:r>
-        <w:t>Imanova</w:t>
-      </w:r>
-      <w:proofErr w:type="spellEnd"/>
-      <w:r>
-        <w:t xml:space="preserve"> Striatal </w:t>
-      </w:r>
-      <w:proofErr w:type="spellStart"/>
-      <w:r>
-        <w:t>Strctural</w:t>
-      </w:r>
-      <w:proofErr w:type="spellEnd"/>
-      <w:r>
-        <w:t xml:space="preserve"> Atlas included with FSL</w:t>
+        <w:t>specified anatomically from the Oxford-Imanova Striatal Strctural Atlas included with FSL</w:t>
       </w:r>
       <w:r>
         <w:t xml:space="preserve"> (http://fsl.fmrib.ox.ac.uk)</w:t>
@@ -2721,34 +2707,10 @@
           <w:i/>
           <w:iCs/>
         </w:rPr>
-        <w:t>Posterior medial frontal cortex (</w:t>
-      </w:r>
-      <w:proofErr w:type="spellStart"/>
-      <w:r>
-        <w:rPr>
-          <w:i/>
-          <w:iCs/>
-        </w:rPr>
-        <w:t>pMFC</w:t>
-      </w:r>
-      <w:proofErr w:type="spellEnd"/>
-      <w:r>
-        <w:rPr>
-          <w:i/>
-          <w:iCs/>
-        </w:rPr>
-        <w:t xml:space="preserve">). </w:t>
-      </w:r>
-      <w:r>
-        <w:t xml:space="preserve">The </w:t>
-      </w:r>
-      <w:proofErr w:type="spellStart"/>
-      <w:r>
-        <w:t>pMFC</w:t>
-      </w:r>
-      <w:proofErr w:type="spellEnd"/>
-      <w:r>
-        <w:t xml:space="preserve"> ROI will be defined as a 8-mm sphere around MNI coordinates [0, 17, 46], obtained from a functional MRI study on decision confidence </w:t>
+        <w:t xml:space="preserve">Posterior medial frontal cortex (pMFC). </w:t>
+      </w:r>
+      <w:r>
+        <w:t xml:space="preserve">The pMFC ROI will be defined as a 8-mm sphere around MNI coordinates [0, 17, 46], obtained from a functional MRI study on decision confidence </w:t>
       </w:r>
       <w:r>
         <w:fldChar w:fldCharType="begin" w:fldLock="1"/>
@@ -2763,7 +2725,21 @@
         <w:rPr>
           <w:noProof/>
         </w:rPr>
-        <w:t>(Stephen M Fleming, Huijgen, &amp; Dolan, 2012)</w:t>
+        <w:t>(</w:t>
+      </w:r>
+      <w:del w:id="55" w:author="Steve Fleming" w:date="2018-08-14T08:54:00Z">
+        <w:r>
+          <w:rPr>
+            <w:noProof/>
+          </w:rPr>
+          <w:delText xml:space="preserve">Stephen M </w:delText>
+        </w:r>
+      </w:del>
+      <w:r>
+        <w:rPr>
+          <w:noProof/>
+        </w:rPr>
+        <w:t>Fleming, Huijgen, &amp; Dolan, 2012)</w:t>
       </w:r>
       <w:r>
         <w:fldChar w:fldCharType="end"/>
@@ -2902,6 +2878,7 @@
         <w:spacing w:line="480" w:lineRule="auto"/>
       </w:pPr>
       <w:r>
+        <w:lastRenderedPageBreak/>
         <w:t>Univariate Analysis</w:t>
       </w:r>
     </w:p>
@@ -2939,7 +2916,6 @@
         <w:spacing w:line="480" w:lineRule="auto"/>
       </w:pPr>
       <w:r>
-        <w:lastRenderedPageBreak/>
         <w:t xml:space="preserve">Global Confidence Design Matrix </w:t>
       </w:r>
     </w:p>
@@ -2948,7 +2924,7 @@
         <w:bidi w:val="0"/>
         <w:spacing w:line="480" w:lineRule="auto"/>
       </w:pPr>
-      <w:commentRangeStart w:id="29"/>
+      <w:commentRangeStart w:id="56"/>
       <w:r>
         <w:t xml:space="preserve">The </w:t>
       </w:r>
@@ -2968,15 +2944,7 @@
         <w:t>'incorrect trials' (trials in which the participant was incorrect, across tasks and re</w:t>
       </w:r>
       <w:r>
-        <w:t xml:space="preserve">sponses). Single events will be modeled by a boxcar regressor with nonzero entries at the </w:t>
-      </w:r>
-      <w:proofErr w:type="gramStart"/>
-      <w:r>
-        <w:t>4000 millisecond</w:t>
-      </w:r>
-      <w:proofErr w:type="gramEnd"/>
-      <w:r>
-        <w:t xml:space="preserve"> interval </w:t>
+        <w:t xml:space="preserve">sponses). Single events will be modeled by a boxcar regressor with nonzero entries at the 4000 millisecond interval </w:t>
       </w:r>
       <w:r>
         <w:t xml:space="preserve">starting at </w:t>
@@ -3002,12 +2970,12 @@
       <w:r>
         <w:t xml:space="preserve"> confidence parametric modulator for each of the first two regressors.</w:t>
       </w:r>
-      <w:commentRangeEnd w:id="29"/>
+      <w:commentRangeEnd w:id="56"/>
       <w:r>
         <w:rPr>
           <w:rStyle w:val="CommentReference"/>
         </w:rPr>
-        <w:commentReference w:id="29"/>
+        <w:commentReference w:id="56"/>
       </w:r>
     </w:p>
     <w:p>
@@ -3096,21 +3064,17 @@
         <w:t>The relevant trials will be modeled by a</w:t>
       </w:r>
       <w:r>
-        <w:t xml:space="preserve"> boxcar regressor with nonzero entries at the </w:t>
-      </w:r>
-      <w:proofErr w:type="gramStart"/>
-      <w:r>
-        <w:t>4000 millisecond</w:t>
-      </w:r>
-      <w:proofErr w:type="gramEnd"/>
-      <w:r>
-        <w:t xml:space="preserve"> </w:t>
+        <w:t xml:space="preserve"> boxcar regressor with nonzero entries at the 4000 millisecond </w:t>
       </w:r>
       <w:r>
         <w:t xml:space="preserve">interval </w:t>
       </w:r>
       <w:r>
-        <w:t xml:space="preserve">starting at </w:t>
+        <w:t xml:space="preserve">starting </w:t>
+      </w:r>
+      <w:r>
+        <w:lastRenderedPageBreak/>
+        <w:t xml:space="preserve">at </w:t>
       </w:r>
       <w:r>
         <w:t xml:space="preserve">the offset of the stimulus and </w:t>
@@ -3142,24 +3106,24 @@
       <w:r>
         <w:t xml:space="preserve">Each of these primary regressors </w:t>
       </w:r>
-      <w:commentRangeStart w:id="30"/>
-      <w:commentRangeStart w:id="31"/>
+      <w:commentRangeStart w:id="57"/>
+      <w:commentRangeStart w:id="58"/>
       <w:r>
         <w:t>will be accompanied by a parametric modulator, indicating the reported confidence for each trial</w:t>
       </w:r>
-      <w:commentRangeEnd w:id="30"/>
+      <w:commentRangeEnd w:id="57"/>
       <w:r>
         <w:rPr>
           <w:rStyle w:val="CommentReference"/>
         </w:rPr>
-        <w:commentReference w:id="30"/>
-      </w:r>
-      <w:commentRangeEnd w:id="31"/>
+        <w:commentReference w:id="57"/>
+      </w:r>
+      <w:commentRangeEnd w:id="58"/>
       <w:r>
         <w:rPr>
           <w:rStyle w:val="CommentReference"/>
         </w:rPr>
-        <w:commentReference w:id="31"/>
+        <w:commentReference w:id="58"/>
       </w:r>
       <w:r>
         <w:t>. Together, this makes a total of 16 regressors:</w:t>
@@ -3340,7 +3304,6 @@
                 <w:i/>
                 <w:iCs/>
               </w:rPr>
-              <w:lastRenderedPageBreak/>
               <w:t>1</w:t>
             </w:r>
           </w:p>
@@ -3478,7 +3441,6 @@
                 <w:iCs/>
               </w:rPr>
             </w:pPr>
-            <w:proofErr w:type="spellStart"/>
             <w:r>
               <w:rPr>
                 <w:i/>
@@ -3486,7 +3448,6 @@
               </w:rPr>
               <w:t>CW_CCW_conf</w:t>
             </w:r>
-            <w:proofErr w:type="spellEnd"/>
           </w:p>
         </w:tc>
         <w:tc>
@@ -3681,7 +3642,6 @@
                 <w:iCs/>
               </w:rPr>
             </w:pPr>
-            <w:proofErr w:type="spellStart"/>
             <w:r>
               <w:rPr>
                 <w:i/>
@@ -3689,7 +3649,6 @@
               </w:rPr>
               <w:t>CW_CCW_conf</w:t>
             </w:r>
-            <w:proofErr w:type="spellEnd"/>
           </w:p>
         </w:tc>
         <w:tc>
@@ -3881,7 +3840,6 @@
                 <w:iCs/>
               </w:rPr>
             </w:pPr>
-            <w:proofErr w:type="spellStart"/>
             <w:r>
               <w:rPr>
                 <w:i/>
@@ -3889,7 +3847,6 @@
               </w:rPr>
               <w:t>CW_CW_conf</w:t>
             </w:r>
-            <w:proofErr w:type="spellEnd"/>
           </w:p>
         </w:tc>
         <w:tc>
@@ -4084,7 +4041,6 @@
                 <w:iCs/>
               </w:rPr>
             </w:pPr>
-            <w:proofErr w:type="spellStart"/>
             <w:r>
               <w:rPr>
                 <w:i/>
@@ -4092,7 +4048,6 @@
               </w:rPr>
               <w:t>CCW_CCW_conf</w:t>
             </w:r>
-            <w:proofErr w:type="spellEnd"/>
           </w:p>
         </w:tc>
         <w:tc>
@@ -4287,7 +4242,6 @@
                 <w:iCs/>
               </w:rPr>
             </w:pPr>
-            <w:proofErr w:type="spellStart"/>
             <w:r>
               <w:rPr>
                 <w:i/>
@@ -4295,7 +4249,6 @@
               </w:rPr>
               <w:t>Y_Y_conf</w:t>
             </w:r>
-            <w:proofErr w:type="spellEnd"/>
           </w:p>
         </w:tc>
         <w:tc>
@@ -4490,7 +4443,6 @@
                 <w:iCs/>
               </w:rPr>
             </w:pPr>
-            <w:proofErr w:type="spellStart"/>
             <w:r>
               <w:rPr>
                 <w:i/>
@@ -4498,7 +4450,6 @@
               </w:rPr>
               <w:t>Y_N_conf</w:t>
             </w:r>
-            <w:proofErr w:type="spellEnd"/>
           </w:p>
         </w:tc>
         <w:tc>
@@ -4693,7 +4644,6 @@
                 <w:iCs/>
               </w:rPr>
             </w:pPr>
-            <w:proofErr w:type="spellStart"/>
             <w:r>
               <w:rPr>
                 <w:i/>
@@ -4701,7 +4651,6 @@
               </w:rPr>
               <w:t>N_Y_conf</w:t>
             </w:r>
-            <w:proofErr w:type="spellEnd"/>
           </w:p>
         </w:tc>
         <w:tc>
@@ -4896,7 +4845,6 @@
                 <w:iCs/>
               </w:rPr>
             </w:pPr>
-            <w:proofErr w:type="spellStart"/>
             <w:r>
               <w:rPr>
                 <w:i/>
@@ -4904,7 +4852,6 @@
               </w:rPr>
               <w:t>N_N_conf</w:t>
             </w:r>
-            <w:proofErr w:type="spellEnd"/>
           </w:p>
         </w:tc>
         <w:tc>
@@ -4972,6 +4919,7 @@
         <w:spacing w:line="480" w:lineRule="auto"/>
       </w:pPr>
       <w:r>
+        <w:lastRenderedPageBreak/>
         <w:t xml:space="preserve">In addition, </w:t>
       </w:r>
       <w:r>
@@ -4983,16 +4931,16 @@
       <w:r>
         <w:t xml:space="preserve"> </w:t>
       </w:r>
-      <w:commentRangeStart w:id="32"/>
+      <w:commentRangeStart w:id="59"/>
       <w:r>
         <w:t xml:space="preserve">will be modeled by a separate regressor. </w:t>
       </w:r>
-      <w:commentRangeEnd w:id="32"/>
+      <w:commentRangeEnd w:id="59"/>
       <w:r>
         <w:rPr>
           <w:rStyle w:val="CommentReference"/>
         </w:rPr>
-        <w:commentReference w:id="32"/>
+        <w:commentReference w:id="59"/>
       </w:r>
       <w:r>
         <w:t>T</w:t>
@@ -5034,16 +4982,51 @@
         <w:t xml:space="preserve"> response buttons, motion regressor</w:t>
       </w:r>
       <w:r>
-        <w:t>s (the first derivatives of the 6 motion parameters as extracted by SPM in the head motion correction preprocessing phase)</w:t>
-      </w:r>
-      <w:r>
-        <w:t xml:space="preserve"> and phys</w:t>
-      </w:r>
-      <w:r>
-        <w:t>iological measures regressor</w:t>
-      </w:r>
-      <w:r>
-        <w:t>s.</w:t>
+        <w:t xml:space="preserve">s (the </w:t>
+      </w:r>
+      <w:del w:id="60" w:author="Steve Fleming" w:date="2018-08-14T08:57:00Z">
+        <w:r>
+          <w:delText xml:space="preserve">first derivatives of the </w:delText>
+        </w:r>
+      </w:del>
+      <w:r>
+        <w:t>6 motion parameters</w:t>
+      </w:r>
+      <w:ins w:id="61" w:author="Steve Fleming" w:date="2018-08-14T08:57:00Z">
+        <w:r>
+          <w:t xml:space="preserve"> and their first derivatives</w:t>
+        </w:r>
+      </w:ins>
+      <w:r>
+        <w:t xml:space="preserve"> as extracted by SPM in the head motion correction preprocessing phase)</w:t>
+      </w:r>
+      <w:r>
+        <w:t xml:space="preserve"> and </w:t>
+      </w:r>
+      <w:ins w:id="62" w:author="Steve Fleming" w:date="2018-08-14T08:57:00Z">
+        <w:r>
+          <w:t>regressors</w:t>
+        </w:r>
+        <w:r>
+          <w:t xml:space="preserve"> for </w:t>
+        </w:r>
+      </w:ins>
+      <w:r>
+        <w:t>phys</w:t>
+      </w:r>
+      <w:r>
+        <w:t>iological measures</w:t>
+      </w:r>
+      <w:del w:id="63" w:author="Steve Fleming" w:date="2018-08-14T08:57:00Z">
+        <w:r>
+          <w:delText xml:space="preserve"> regressor</w:delText>
+        </w:r>
+        <w:r>
+          <w:delText>s</w:delText>
+        </w:r>
+      </w:del>
+      <w:r>
+        <w:t>.</w:t>
       </w:r>
       <w:r>
         <w:t xml:space="preserve"> </w:t>
@@ -5053,17 +5036,20 @@
       <w:pPr>
         <w:bidi w:val="0"/>
         <w:spacing w:line="480" w:lineRule="auto"/>
-      </w:pPr>
-      <w:commentRangeStart w:id="33"/>
+        <w:rPr>
+          <w:del w:id="64" w:author="Steve Fleming" w:date="2018-08-14T08:59:00Z"/>
+        </w:rPr>
+      </w:pPr>
+      <w:commentRangeStart w:id="65"/>
       <w:r>
         <w:t>We will apply the following contrasts to the voxel-wise beta estimates:</w:t>
       </w:r>
-      <w:commentRangeEnd w:id="33"/>
+      <w:commentRangeEnd w:id="65"/>
       <w:r>
         <w:rPr>
           <w:rStyle w:val="CommentReference"/>
         </w:rPr>
-        <w:commentReference w:id="33"/>
+        <w:commentReference w:id="65"/>
       </w:r>
     </w:p>
     <w:p>
@@ -5381,23 +5367,21 @@
                 <w:bCs w:val="0"/>
               </w:rPr>
             </w:pPr>
-            <w:proofErr w:type="spellStart"/>
             <w:r>
               <w:rPr>
                 <w:b w:val="0"/>
                 <w:bCs w:val="0"/>
                 <w:color w:val="4472C4" w:themeColor="accent1"/>
               </w:rPr>
-              <w:t>Y_Y_conf</w:t>
-            </w:r>
-            <w:proofErr w:type="spellEnd"/>
+              <w:t>Y_Y_conf +</w:t>
+            </w:r>
             <w:r>
               <w:rPr>
                 <w:b w:val="0"/>
                 <w:bCs w:val="0"/>
                 <w:color w:val="4472C4" w:themeColor="accent1"/>
               </w:rPr>
-              <w:t xml:space="preserve"> +</w:t>
+              <w:t xml:space="preserve"> Y_N_conf + N_Y_conf +</w:t>
             </w:r>
             <w:r>
               <w:rPr>
@@ -5405,150 +5389,40 @@
                 <w:bCs w:val="0"/>
                 <w:color w:val="4472C4" w:themeColor="accent1"/>
               </w:rPr>
-              <w:t xml:space="preserve"> </w:t>
-            </w:r>
-            <w:proofErr w:type="spellStart"/>
+              <w:t xml:space="preserve"> N_N_conf + CW_CW_conf +</w:t>
+            </w:r>
             <w:r>
               <w:rPr>
                 <w:b w:val="0"/>
                 <w:bCs w:val="0"/>
                 <w:color w:val="4472C4" w:themeColor="accent1"/>
               </w:rPr>
-              <w:t>Y_N_conf</w:t>
-            </w:r>
-            <w:proofErr w:type="spellEnd"/>
+              <w:t xml:space="preserve"> CW_CCW_conf + CCW_CW_conf</w:t>
+            </w:r>
             <w:r>
               <w:rPr>
                 <w:b w:val="0"/>
                 <w:bCs w:val="0"/>
                 <w:color w:val="4472C4" w:themeColor="accent1"/>
               </w:rPr>
-              <w:t xml:space="preserve"> + </w:t>
-            </w:r>
-            <w:proofErr w:type="spellStart"/>
+              <w:t xml:space="preserve"> </w:t>
+            </w:r>
             <w:r>
               <w:rPr>
                 <w:b w:val="0"/>
                 <w:bCs w:val="0"/>
                 <w:color w:val="4472C4" w:themeColor="accent1"/>
               </w:rPr>
-              <w:t>N_Y_conf</w:t>
-            </w:r>
-            <w:proofErr w:type="spellEnd"/>
+              <w:t xml:space="preserve">+ </w:t>
+            </w:r>
             <w:r>
               <w:rPr>
                 <w:b w:val="0"/>
                 <w:bCs w:val="0"/>
                 <w:color w:val="4472C4" w:themeColor="accent1"/>
               </w:rPr>
-              <w:t xml:space="preserve"> +</w:t>
-            </w:r>
-            <w:r>
-              <w:rPr>
-                <w:b w:val="0"/>
-                <w:bCs w:val="0"/>
-                <w:color w:val="4472C4" w:themeColor="accent1"/>
-              </w:rPr>
-              <w:t xml:space="preserve"> </w:t>
-            </w:r>
-            <w:proofErr w:type="spellStart"/>
-            <w:r>
-              <w:rPr>
-                <w:b w:val="0"/>
-                <w:bCs w:val="0"/>
-                <w:color w:val="4472C4" w:themeColor="accent1"/>
-              </w:rPr>
-              <w:t>N_N_conf</w:t>
-            </w:r>
-            <w:proofErr w:type="spellEnd"/>
-            <w:r>
-              <w:rPr>
-                <w:b w:val="0"/>
-                <w:bCs w:val="0"/>
-                <w:color w:val="4472C4" w:themeColor="accent1"/>
-              </w:rPr>
-              <w:t xml:space="preserve"> + </w:t>
-            </w:r>
-            <w:proofErr w:type="spellStart"/>
-            <w:r>
-              <w:rPr>
-                <w:b w:val="0"/>
-                <w:bCs w:val="0"/>
-                <w:color w:val="4472C4" w:themeColor="accent1"/>
-              </w:rPr>
-              <w:t>CW_CW_conf</w:t>
-            </w:r>
-            <w:proofErr w:type="spellEnd"/>
-            <w:r>
-              <w:rPr>
-                <w:b w:val="0"/>
-                <w:bCs w:val="0"/>
-                <w:color w:val="4472C4" w:themeColor="accent1"/>
-              </w:rPr>
-              <w:t xml:space="preserve"> +</w:t>
-            </w:r>
-            <w:r>
-              <w:rPr>
-                <w:b w:val="0"/>
-                <w:bCs w:val="0"/>
-                <w:color w:val="4472C4" w:themeColor="accent1"/>
-              </w:rPr>
-              <w:t xml:space="preserve"> </w:t>
-            </w:r>
-            <w:proofErr w:type="spellStart"/>
-            <w:r>
-              <w:rPr>
-                <w:b w:val="0"/>
-                <w:bCs w:val="0"/>
-                <w:color w:val="4472C4" w:themeColor="accent1"/>
-              </w:rPr>
-              <w:t>CW_CCW_conf</w:t>
-            </w:r>
-            <w:proofErr w:type="spellEnd"/>
-            <w:r>
-              <w:rPr>
-                <w:b w:val="0"/>
-                <w:bCs w:val="0"/>
-                <w:color w:val="4472C4" w:themeColor="accent1"/>
-              </w:rPr>
-              <w:t xml:space="preserve"> + </w:t>
-            </w:r>
-            <w:proofErr w:type="spellStart"/>
-            <w:r>
-              <w:rPr>
-                <w:b w:val="0"/>
-                <w:bCs w:val="0"/>
-                <w:color w:val="4472C4" w:themeColor="accent1"/>
-              </w:rPr>
-              <w:t>CCW_CW_conf</w:t>
-            </w:r>
-            <w:proofErr w:type="spellEnd"/>
-            <w:r>
-              <w:rPr>
-                <w:b w:val="0"/>
-                <w:bCs w:val="0"/>
-                <w:color w:val="4472C4" w:themeColor="accent1"/>
-              </w:rPr>
-              <w:t xml:space="preserve"> </w:t>
-            </w:r>
-            <w:r>
-              <w:rPr>
-                <w:b w:val="0"/>
-                <w:bCs w:val="0"/>
-                <w:color w:val="4472C4" w:themeColor="accent1"/>
-              </w:rPr>
-              <w:t xml:space="preserve">+ </w:t>
-            </w:r>
-            <w:proofErr w:type="spellStart"/>
-            <w:r>
-              <w:rPr>
-                <w:b w:val="0"/>
-                <w:bCs w:val="0"/>
-                <w:color w:val="4472C4" w:themeColor="accent1"/>
-              </w:rPr>
               <w:t>CCW_CCW_conf</w:t>
             </w:r>
-            <w:proofErr w:type="spellEnd"/>
           </w:p>
         </w:tc>
         <w:tc>
@@ -5617,79 +5491,7 @@
                 <w:bCs w:val="0"/>
                 <w:color w:val="4472C4" w:themeColor="accent1"/>
               </w:rPr>
-              <w:t>(</w:t>
-            </w:r>
-            <w:proofErr w:type="spellStart"/>
-            <w:r>
-              <w:rPr>
-                <w:b w:val="0"/>
-                <w:bCs w:val="0"/>
-                <w:color w:val="4472C4" w:themeColor="accent1"/>
-              </w:rPr>
-              <w:t>Y_Y_conf</w:t>
-            </w:r>
-            <w:proofErr w:type="spellEnd"/>
-            <w:r>
-              <w:rPr>
-                <w:b w:val="0"/>
-                <w:bCs w:val="0"/>
-                <w:color w:val="4472C4" w:themeColor="accent1"/>
-              </w:rPr>
-              <w:t xml:space="preserve"> + </w:t>
-            </w:r>
-            <w:proofErr w:type="spellStart"/>
-            <w:r>
-              <w:rPr>
-                <w:b w:val="0"/>
-                <w:bCs w:val="0"/>
-                <w:color w:val="4472C4" w:themeColor="accent1"/>
-              </w:rPr>
-              <w:t>N_N_conf</w:t>
-            </w:r>
-            <w:proofErr w:type="spellEnd"/>
-            <w:r>
-              <w:rPr>
-                <w:b w:val="0"/>
-                <w:bCs w:val="0"/>
-                <w:color w:val="4472C4" w:themeColor="accent1"/>
-              </w:rPr>
-              <w:t xml:space="preserve"> + </w:t>
-            </w:r>
-            <w:proofErr w:type="spellStart"/>
-            <w:r>
-              <w:rPr>
-                <w:b w:val="0"/>
-                <w:bCs w:val="0"/>
-                <w:color w:val="4472C4" w:themeColor="accent1"/>
-              </w:rPr>
-              <w:t>CW_CW_conf</w:t>
-            </w:r>
-            <w:proofErr w:type="spellEnd"/>
-            <w:r>
-              <w:rPr>
-                <w:b w:val="0"/>
-                <w:bCs w:val="0"/>
-                <w:color w:val="4472C4" w:themeColor="accent1"/>
-              </w:rPr>
-              <w:t xml:space="preserve"> + </w:t>
-            </w:r>
-            <w:proofErr w:type="spellStart"/>
-            <w:r>
-              <w:rPr>
-                <w:b w:val="0"/>
-                <w:bCs w:val="0"/>
-                <w:color w:val="4472C4" w:themeColor="accent1"/>
-              </w:rPr>
-              <w:t>CCW_CCW_conf</w:t>
-            </w:r>
-            <w:proofErr w:type="spellEnd"/>
-            <w:r>
-              <w:rPr>
-                <w:b w:val="0"/>
-                <w:bCs w:val="0"/>
-                <w:color w:val="4472C4" w:themeColor="accent1"/>
-              </w:rPr>
-              <w:t>)</w:t>
+              <w:t>(Y_Y_conf + N_N_conf + CW_CW_conf + CCW_CCW_conf)</w:t>
             </w:r>
             <w:r>
               <w:rPr>
@@ -5714,97 +5516,7 @@
                 <w:bCs w:val="0"/>
                 <w:color w:val="FF0000"/>
               </w:rPr>
-              <w:t>(</w:t>
-            </w:r>
-            <w:proofErr w:type="spellStart"/>
-            <w:r>
-              <w:rPr>
-                <w:b w:val="0"/>
-                <w:bCs w:val="0"/>
-                <w:color w:val="FF0000"/>
-              </w:rPr>
-              <w:t>Y_N_conf</w:t>
-            </w:r>
-            <w:proofErr w:type="spellEnd"/>
-            <w:r>
-              <w:rPr>
-                <w:b w:val="0"/>
-                <w:bCs w:val="0"/>
-                <w:color w:val="FF0000"/>
-              </w:rPr>
-              <w:t xml:space="preserve"> + </w:t>
-            </w:r>
-            <w:proofErr w:type="spellStart"/>
-            <w:r>
-              <w:rPr>
-                <w:b w:val="0"/>
-                <w:bCs w:val="0"/>
-                <w:color w:val="FF0000"/>
-              </w:rPr>
-              <w:t>N_Y_conf</w:t>
-            </w:r>
-            <w:proofErr w:type="spellEnd"/>
-            <w:r>
-              <w:rPr>
-                <w:b w:val="0"/>
-                <w:bCs w:val="0"/>
-                <w:color w:val="FF0000"/>
-              </w:rPr>
-              <w:t xml:space="preserve"> </w:t>
-            </w:r>
-            <w:proofErr w:type="gramStart"/>
-            <w:r>
-              <w:rPr>
-                <w:b w:val="0"/>
-                <w:bCs w:val="0"/>
-                <w:color w:val="FF0000"/>
-              </w:rPr>
-              <w:t xml:space="preserve">+  </w:t>
-            </w:r>
-            <w:proofErr w:type="spellStart"/>
-            <w:r>
-              <w:rPr>
-                <w:b w:val="0"/>
-                <w:bCs w:val="0"/>
-                <w:color w:val="FF0000"/>
-              </w:rPr>
-              <w:t>CW</w:t>
-            </w:r>
-            <w:proofErr w:type="gramEnd"/>
-            <w:r>
-              <w:rPr>
-                <w:b w:val="0"/>
-                <w:bCs w:val="0"/>
-                <w:color w:val="FF0000"/>
-              </w:rPr>
-              <w:t>_CCW_conf</w:t>
-            </w:r>
-            <w:proofErr w:type="spellEnd"/>
-            <w:r>
-              <w:rPr>
-                <w:b w:val="0"/>
-                <w:bCs w:val="0"/>
-                <w:color w:val="FF0000"/>
-              </w:rPr>
-              <w:t xml:space="preserve"> + </w:t>
-            </w:r>
-            <w:proofErr w:type="spellStart"/>
-            <w:r>
-              <w:rPr>
-                <w:b w:val="0"/>
-                <w:bCs w:val="0"/>
-                <w:color w:val="FF0000"/>
-              </w:rPr>
-              <w:t>CCW_CW_conf</w:t>
-            </w:r>
-            <w:proofErr w:type="spellEnd"/>
-            <w:r>
-              <w:rPr>
-                <w:b w:val="0"/>
-                <w:bCs w:val="0"/>
-                <w:color w:val="FF0000"/>
-              </w:rPr>
-              <w:t>)</w:t>
+              <w:t>(Y_N_conf + N_Y_conf +  CW_CCW_conf + CCW_CW_conf)</w:t>
             </w:r>
           </w:p>
         </w:tc>
@@ -5866,79 +5578,7 @@
                 <w:bCs w:val="0"/>
                 <w:color w:val="4472C4" w:themeColor="accent1"/>
               </w:rPr>
-              <w:t>(</w:t>
-            </w:r>
-            <w:proofErr w:type="spellStart"/>
-            <w:r>
-              <w:rPr>
-                <w:b w:val="0"/>
-                <w:bCs w:val="0"/>
-                <w:color w:val="4472C4" w:themeColor="accent1"/>
-              </w:rPr>
-              <w:t>Y_Y_conf</w:t>
-            </w:r>
-            <w:proofErr w:type="spellEnd"/>
-            <w:r>
-              <w:rPr>
-                <w:b w:val="0"/>
-                <w:bCs w:val="0"/>
-                <w:color w:val="4472C4" w:themeColor="accent1"/>
-              </w:rPr>
-              <w:t xml:space="preserve"> + </w:t>
-            </w:r>
-            <w:proofErr w:type="spellStart"/>
-            <w:r>
-              <w:rPr>
-                <w:b w:val="0"/>
-                <w:bCs w:val="0"/>
-                <w:color w:val="4472C4" w:themeColor="accent1"/>
-              </w:rPr>
-              <w:t>Y_N_conf</w:t>
-            </w:r>
-            <w:proofErr w:type="spellEnd"/>
-            <w:r>
-              <w:rPr>
-                <w:b w:val="0"/>
-                <w:bCs w:val="0"/>
-                <w:color w:val="4472C4" w:themeColor="accent1"/>
-              </w:rPr>
-              <w:t xml:space="preserve"> + </w:t>
-            </w:r>
-            <w:proofErr w:type="spellStart"/>
-            <w:r>
-              <w:rPr>
-                <w:b w:val="0"/>
-                <w:bCs w:val="0"/>
-                <w:color w:val="4472C4" w:themeColor="accent1"/>
-              </w:rPr>
-              <w:t>N_Y_conf</w:t>
-            </w:r>
-            <w:proofErr w:type="spellEnd"/>
-            <w:r>
-              <w:rPr>
-                <w:b w:val="0"/>
-                <w:bCs w:val="0"/>
-                <w:color w:val="4472C4" w:themeColor="accent1"/>
-              </w:rPr>
-              <w:t xml:space="preserve"> + </w:t>
-            </w:r>
-            <w:proofErr w:type="spellStart"/>
-            <w:r>
-              <w:rPr>
-                <w:b w:val="0"/>
-                <w:bCs w:val="0"/>
-                <w:color w:val="4472C4" w:themeColor="accent1"/>
-              </w:rPr>
-              <w:t>N_N_conf</w:t>
-            </w:r>
-            <w:proofErr w:type="spellEnd"/>
-            <w:r>
-              <w:rPr>
-                <w:b w:val="0"/>
-                <w:bCs w:val="0"/>
-                <w:color w:val="4472C4" w:themeColor="accent1"/>
-              </w:rPr>
-              <w:t xml:space="preserve">) </w:t>
+              <w:t xml:space="preserve">(Y_Y_conf + Y_N_conf + N_Y_conf + N_N_conf) </w:t>
             </w:r>
             <w:r>
               <w:rPr>
@@ -5953,79 +5593,7 @@
                 <w:bCs w:val="0"/>
                 <w:color w:val="FF0000"/>
               </w:rPr>
-              <w:t>(</w:t>
-            </w:r>
-            <w:proofErr w:type="spellStart"/>
-            <w:r>
-              <w:rPr>
-                <w:b w:val="0"/>
-                <w:bCs w:val="0"/>
-                <w:color w:val="FF0000"/>
-              </w:rPr>
-              <w:t>CW_CW_conf</w:t>
-            </w:r>
-            <w:proofErr w:type="spellEnd"/>
-            <w:r>
-              <w:rPr>
-                <w:b w:val="0"/>
-                <w:bCs w:val="0"/>
-                <w:color w:val="FF0000"/>
-              </w:rPr>
-              <w:t xml:space="preserve"> + </w:t>
-            </w:r>
-            <w:proofErr w:type="spellStart"/>
-            <w:r>
-              <w:rPr>
-                <w:b w:val="0"/>
-                <w:bCs w:val="0"/>
-                <w:color w:val="FF0000"/>
-              </w:rPr>
-              <w:t>CW_CCW_conf</w:t>
-            </w:r>
-            <w:proofErr w:type="spellEnd"/>
-            <w:r>
-              <w:rPr>
-                <w:b w:val="0"/>
-                <w:bCs w:val="0"/>
-                <w:color w:val="FF0000"/>
-              </w:rPr>
-              <w:t xml:space="preserve"> + </w:t>
-            </w:r>
-            <w:proofErr w:type="spellStart"/>
-            <w:r>
-              <w:rPr>
-                <w:b w:val="0"/>
-                <w:bCs w:val="0"/>
-                <w:color w:val="FF0000"/>
-              </w:rPr>
-              <w:t>CCW_CW_conf</w:t>
-            </w:r>
-            <w:proofErr w:type="spellEnd"/>
-            <w:r>
-              <w:rPr>
-                <w:b w:val="0"/>
-                <w:bCs w:val="0"/>
-                <w:color w:val="FF0000"/>
-              </w:rPr>
-              <w:t xml:space="preserve"> + </w:t>
-            </w:r>
-            <w:proofErr w:type="spellStart"/>
-            <w:r>
-              <w:rPr>
-                <w:b w:val="0"/>
-                <w:bCs w:val="0"/>
-                <w:color w:val="FF0000"/>
-              </w:rPr>
-              <w:t>CCW_CCW_conf</w:t>
-            </w:r>
-            <w:proofErr w:type="spellEnd"/>
-            <w:r>
-              <w:rPr>
-                <w:b w:val="0"/>
-                <w:bCs w:val="0"/>
-                <w:color w:val="FF0000"/>
-              </w:rPr>
-              <w:t>)</w:t>
+              <w:t>(CW_CW_conf + CW_CCW_conf + CCW_CW_conf + CCW_CCW_conf)</w:t>
             </w:r>
           </w:p>
         </w:tc>
@@ -6107,197 +5675,61 @@
                 <w:bCs w:val="0"/>
                 <w:color w:val="4472C4" w:themeColor="accent1"/>
               </w:rPr>
-              <w:t>(</w:t>
-            </w:r>
-            <w:proofErr w:type="spellStart"/>
+              <w:t xml:space="preserve">(Y_Y_conf + N_N_conf) </w:t>
+            </w:r>
+            <w:r>
+              <w:rPr>
+                <w:b w:val="0"/>
+                <w:bCs w:val="0"/>
+              </w:rPr>
+              <w:t xml:space="preserve">- </w:t>
+            </w:r>
+            <w:r>
+              <w:rPr>
+                <w:b w:val="0"/>
+                <w:bCs w:val="0"/>
+                <w:color w:val="FF0000"/>
+              </w:rPr>
+              <w:t>(N_Y_conf + Y_N_conf)</w:t>
+            </w:r>
+            <w:r>
+              <w:rPr>
+                <w:b w:val="0"/>
+                <w:bCs w:val="0"/>
+              </w:rPr>
+              <w:t>) – (</w:t>
+            </w:r>
+            <w:r>
+              <w:rPr>
+                <w:b w:val="0"/>
+                <w:bCs w:val="0"/>
+                <w:color w:val="FF0000"/>
+              </w:rPr>
+              <w:t xml:space="preserve">(CW_CW_conf + </w:t>
+            </w:r>
+            <w:r>
+              <w:rPr>
+                <w:b w:val="0"/>
+                <w:bCs w:val="0"/>
+                <w:color w:val="FF0000"/>
+              </w:rPr>
+              <w:lastRenderedPageBreak/>
+              <w:t>CCW_CCW_conf)</w:t>
+            </w:r>
+            <w:r>
+              <w:rPr>
+                <w:b w:val="0"/>
+                <w:bCs w:val="0"/>
+              </w:rPr>
+              <w:t xml:space="preserve">- </w:t>
+            </w:r>
             <w:r>
               <w:rPr>
                 <w:b w:val="0"/>
                 <w:bCs w:val="0"/>
                 <w:color w:val="4472C4" w:themeColor="accent1"/>
               </w:rPr>
-              <w:t>Y_Y_conf</w:t>
-            </w:r>
-            <w:proofErr w:type="spellEnd"/>
-            <w:r>
-              <w:rPr>
-                <w:b w:val="0"/>
-                <w:bCs w:val="0"/>
-                <w:color w:val="4472C4" w:themeColor="accent1"/>
-              </w:rPr>
-              <w:t xml:space="preserve"> + </w:t>
-            </w:r>
-            <w:proofErr w:type="spellStart"/>
-            <w:r>
-              <w:rPr>
-                <w:b w:val="0"/>
-                <w:bCs w:val="0"/>
-                <w:color w:val="4472C4" w:themeColor="accent1"/>
-              </w:rPr>
-              <w:t>N_N_conf</w:t>
-            </w:r>
-            <w:proofErr w:type="spellEnd"/>
-            <w:r>
-              <w:rPr>
-                <w:b w:val="0"/>
-                <w:bCs w:val="0"/>
-                <w:color w:val="4472C4" w:themeColor="accent1"/>
-              </w:rPr>
-              <w:t xml:space="preserve">) </w:t>
-            </w:r>
-            <w:r>
-              <w:rPr>
-                <w:b w:val="0"/>
-                <w:bCs w:val="0"/>
-              </w:rPr>
-              <w:t xml:space="preserve">- </w:t>
-            </w:r>
-            <w:r>
-              <w:rPr>
-                <w:b w:val="0"/>
-                <w:bCs w:val="0"/>
-                <w:color w:val="FF0000"/>
-              </w:rPr>
-              <w:t>(</w:t>
-            </w:r>
-            <w:proofErr w:type="spellStart"/>
-            <w:r>
-              <w:rPr>
-                <w:b w:val="0"/>
-                <w:bCs w:val="0"/>
-                <w:color w:val="FF0000"/>
-              </w:rPr>
-              <w:t>N_Y_conf</w:t>
-            </w:r>
-            <w:proofErr w:type="spellEnd"/>
-            <w:r>
-              <w:rPr>
-                <w:b w:val="0"/>
-                <w:bCs w:val="0"/>
-                <w:color w:val="FF0000"/>
-              </w:rPr>
-              <w:t xml:space="preserve"> + </w:t>
-            </w:r>
-            <w:proofErr w:type="spellStart"/>
-            <w:r>
-              <w:rPr>
-                <w:b w:val="0"/>
-                <w:bCs w:val="0"/>
-                <w:color w:val="FF0000"/>
-              </w:rPr>
-              <w:t>Y_N_conf</w:t>
-            </w:r>
-            <w:proofErr w:type="spellEnd"/>
-            <w:r>
-              <w:rPr>
-                <w:b w:val="0"/>
-                <w:bCs w:val="0"/>
-                <w:color w:val="FF0000"/>
-              </w:rPr>
-              <w:t>)</w:t>
-            </w:r>
-            <w:r>
-              <w:rPr>
-                <w:b w:val="0"/>
-                <w:bCs w:val="0"/>
-              </w:rPr>
-              <w:t>) – (</w:t>
-            </w:r>
-            <w:r>
-              <w:rPr>
-                <w:b w:val="0"/>
-                <w:bCs w:val="0"/>
-                <w:color w:val="FF0000"/>
-              </w:rPr>
-              <w:t>(</w:t>
-            </w:r>
-            <w:proofErr w:type="spellStart"/>
-            <w:r>
-              <w:rPr>
-                <w:b w:val="0"/>
-                <w:bCs w:val="0"/>
-                <w:color w:val="FF0000"/>
-              </w:rPr>
-              <w:t>CW_CW_conf</w:t>
-            </w:r>
-            <w:proofErr w:type="spellEnd"/>
-            <w:r>
-              <w:rPr>
-                <w:b w:val="0"/>
-                <w:bCs w:val="0"/>
-                <w:color w:val="FF0000"/>
-              </w:rPr>
-              <w:t xml:space="preserve"> + </w:t>
-            </w:r>
-            <w:proofErr w:type="spellStart"/>
-            <w:r>
-              <w:rPr>
-                <w:b w:val="0"/>
-                <w:bCs w:val="0"/>
-                <w:color w:val="FF0000"/>
-              </w:rPr>
-              <w:lastRenderedPageBreak/>
-              <w:t>CCW_CCW_conf</w:t>
-            </w:r>
-            <w:proofErr w:type="spellEnd"/>
-            <w:r>
-              <w:rPr>
-                <w:b w:val="0"/>
-                <w:bCs w:val="0"/>
-                <w:color w:val="FF0000"/>
-              </w:rPr>
-              <w:t>)</w:t>
-            </w:r>
-            <w:r>
-              <w:rPr>
-                <w:b w:val="0"/>
-                <w:bCs w:val="0"/>
-              </w:rPr>
-              <w:t xml:space="preserve">- </w:t>
-            </w:r>
-            <w:r>
-              <w:rPr>
-                <w:b w:val="0"/>
-                <w:bCs w:val="0"/>
-                <w:color w:val="4472C4" w:themeColor="accent1"/>
-              </w:rPr>
-              <w:t>(</w:t>
-            </w:r>
-            <w:proofErr w:type="spellStart"/>
-            <w:r>
-              <w:rPr>
-                <w:b w:val="0"/>
-                <w:bCs w:val="0"/>
-                <w:color w:val="4472C4" w:themeColor="accent1"/>
-              </w:rPr>
-              <w:t>CW_CCW_conf</w:t>
-            </w:r>
-            <w:proofErr w:type="spellEnd"/>
-            <w:r>
-              <w:rPr>
-                <w:b w:val="0"/>
-                <w:bCs w:val="0"/>
-                <w:color w:val="4472C4" w:themeColor="accent1"/>
-              </w:rPr>
-              <w:t xml:space="preserve"> + </w:t>
-            </w:r>
-            <w:proofErr w:type="spellStart"/>
-            <w:r>
-              <w:rPr>
-                <w:b w:val="0"/>
-                <w:bCs w:val="0"/>
-                <w:color w:val="4472C4" w:themeColor="accent1"/>
-              </w:rPr>
-              <w:t>CCW_CW_conf</w:t>
-            </w:r>
-            <w:proofErr w:type="spellEnd"/>
-            <w:r>
-              <w:rPr>
-                <w:b w:val="0"/>
-                <w:bCs w:val="0"/>
-                <w:color w:val="4472C4" w:themeColor="accent1"/>
-              </w:rPr>
-              <w:t>)</w:t>
+              <w:t>(CW_CCW_conf + CCW_CW_conf)</w:t>
             </w:r>
             <w:r>
               <w:rPr>
@@ -6377,7 +5809,6 @@
               </w:rPr>
               <w:t>(</w:t>
             </w:r>
-            <w:proofErr w:type="spellStart"/>
             <w:r>
               <w:rPr>
                 <w:b w:val="0"/>
@@ -6386,32 +5817,13 @@
               </w:rPr>
               <w:t>N_N_conf</w:t>
             </w:r>
-            <w:proofErr w:type="spellEnd"/>
             <w:r>
               <w:rPr>
                 <w:b w:val="0"/>
                 <w:bCs w:val="0"/>
                 <w:color w:val="4472C4" w:themeColor="accent1"/>
               </w:rPr>
-              <w:t xml:space="preserve"> + </w:t>
-            </w:r>
-            <w:proofErr w:type="spellStart"/>
-            <w:r>
-              <w:rPr>
-                <w:b w:val="0"/>
-                <w:bCs w:val="0"/>
-                <w:color w:val="4472C4" w:themeColor="accent1"/>
-              </w:rPr>
-              <w:t>Y_N_conf</w:t>
-            </w:r>
-            <w:proofErr w:type="spellEnd"/>
-            <w:r>
-              <w:rPr>
-                <w:b w:val="0"/>
-                <w:bCs w:val="0"/>
-                <w:color w:val="4472C4" w:themeColor="accent1"/>
-              </w:rPr>
-              <w:t xml:space="preserve">) </w:t>
+              <w:t xml:space="preserve"> + Y_N_conf) </w:t>
             </w:r>
             <w:r>
               <w:rPr>
@@ -6426,43 +5838,7 @@
                 <w:bCs w:val="0"/>
                 <w:color w:val="FF0000"/>
               </w:rPr>
-              <w:t>(</w:t>
-            </w:r>
-            <w:proofErr w:type="spellStart"/>
-            <w:r>
-              <w:rPr>
-                <w:b w:val="0"/>
-                <w:bCs w:val="0"/>
-                <w:color w:val="FF0000"/>
-              </w:rPr>
-              <w:t>Y_Y_conf</w:t>
-            </w:r>
-            <w:proofErr w:type="spellEnd"/>
-            <w:r>
-              <w:rPr>
-                <w:b w:val="0"/>
-                <w:bCs w:val="0"/>
-                <w:color w:val="FF0000"/>
-              </w:rPr>
-              <w:t xml:space="preserve"> + </w:t>
-            </w:r>
-            <w:proofErr w:type="spellStart"/>
-            <w:r>
-              <w:rPr>
-                <w:b w:val="0"/>
-                <w:bCs w:val="0"/>
-                <w:color w:val="FF0000"/>
-              </w:rPr>
-              <w:t>N_Y_conf</w:t>
-            </w:r>
-            <w:proofErr w:type="spellEnd"/>
-            <w:r>
-              <w:rPr>
-                <w:b w:val="0"/>
-                <w:bCs w:val="0"/>
-                <w:color w:val="FF0000"/>
-              </w:rPr>
-              <w:t>)</w:t>
+              <w:t>(Y_Y_conf + N_Y_conf)</w:t>
             </w:r>
           </w:p>
         </w:tc>
@@ -6540,88 +5916,64 @@
               </w:rPr>
               <w:t>(</w:t>
             </w:r>
-            <w:proofErr w:type="spellStart"/>
             <w:r>
               <w:rPr>
                 <w:b w:val="0"/>
                 <w:bCs w:val="0"/>
                 <w:color w:val="4472C4" w:themeColor="accent1"/>
               </w:rPr>
-              <w:t>N_N_conf</w:t>
-            </w:r>
-            <w:proofErr w:type="spellEnd"/>
+              <w:t xml:space="preserve">N_N_conf </w:t>
+            </w:r>
+            <w:r>
+              <w:rPr>
+                <w:b w:val="0"/>
+                <w:bCs w:val="0"/>
+              </w:rPr>
+              <w:t xml:space="preserve">- </w:t>
+            </w:r>
+            <w:r>
+              <w:rPr>
+                <w:b w:val="0"/>
+                <w:bCs w:val="0"/>
+                <w:color w:val="FF0000"/>
+              </w:rPr>
+              <w:t>Y_N_conf</w:t>
+            </w:r>
+            <w:r>
+              <w:rPr>
+                <w:b w:val="0"/>
+                <w:bCs w:val="0"/>
+              </w:rPr>
+              <w:t>) – (</w:t>
+            </w:r>
+            <w:r>
+              <w:rPr>
+                <w:b w:val="0"/>
+                <w:bCs w:val="0"/>
+                <w:color w:val="FF0000"/>
+              </w:rPr>
+              <w:t>Y_Y_conf</w:t>
+            </w:r>
+            <w:r>
+              <w:rPr>
+                <w:b w:val="0"/>
+                <w:bCs w:val="0"/>
+              </w:rPr>
+              <w:t xml:space="preserve"> -</w:t>
+            </w:r>
             <w:r>
               <w:rPr>
                 <w:b w:val="0"/>
                 <w:bCs w:val="0"/>
                 <w:color w:val="4472C4" w:themeColor="accent1"/>
               </w:rPr>
-              <w:t xml:space="preserve"> </w:t>
+              <w:t xml:space="preserve"> N_Y_conf</w:t>
             </w:r>
             <w:r>
               <w:rPr>
                 <w:b w:val="0"/>
                 <w:bCs w:val="0"/>
               </w:rPr>
-              <w:t xml:space="preserve">- </w:t>
-            </w:r>
-            <w:proofErr w:type="spellStart"/>
-            <w:r>
-              <w:rPr>
-                <w:b w:val="0"/>
-                <w:bCs w:val="0"/>
-                <w:color w:val="FF0000"/>
-              </w:rPr>
-              <w:t>Y_N_conf</w:t>
-            </w:r>
-            <w:proofErr w:type="spellEnd"/>
-            <w:r>
-              <w:rPr>
-                <w:b w:val="0"/>
-                <w:bCs w:val="0"/>
-              </w:rPr>
-              <w:t>) – (</w:t>
-            </w:r>
-            <w:proofErr w:type="spellStart"/>
-            <w:r>
-              <w:rPr>
-                <w:b w:val="0"/>
-                <w:bCs w:val="0"/>
-                <w:color w:val="FF0000"/>
-              </w:rPr>
-              <w:t>Y_Y_conf</w:t>
-            </w:r>
-            <w:proofErr w:type="spellEnd"/>
-            <w:r>
-              <w:rPr>
-                <w:b w:val="0"/>
-                <w:bCs w:val="0"/>
-              </w:rPr>
-              <w:t xml:space="preserve"> -</w:t>
-            </w:r>
-            <w:r>
-              <w:rPr>
-                <w:b w:val="0"/>
-                <w:bCs w:val="0"/>
-                <w:color w:val="4472C4" w:themeColor="accent1"/>
-              </w:rPr>
-              <w:t xml:space="preserve"> </w:t>
-            </w:r>
-            <w:proofErr w:type="spellStart"/>
-            <w:r>
-              <w:rPr>
-                <w:b w:val="0"/>
-                <w:bCs w:val="0"/>
-                <w:color w:val="4472C4" w:themeColor="accent1"/>
-              </w:rPr>
-              <w:t>N_Y_conf</w:t>
-            </w:r>
-            <w:proofErr w:type="spellEnd"/>
-            <w:r>
-              <w:rPr>
-                <w:b w:val="0"/>
-                <w:bCs w:val="0"/>
-              </w:rPr>
               <w:t>)</w:t>
             </w:r>
           </w:p>
@@ -6653,15 +6005,28 @@
       <w:pPr>
         <w:bidi w:val="0"/>
         <w:spacing w:line="480" w:lineRule="auto"/>
+        <w:rPr>
+          <w:del w:id="66" w:author="Steve Fleming" w:date="2018-08-14T09:00:00Z"/>
+        </w:rPr>
       </w:pPr>
       <w:r>
         <w:t xml:space="preserve">Results from the above-mentioned contrasts will be followed </w:t>
       </w:r>
-      <w:r>
-        <w:t>by</w:t>
-      </w:r>
-      <w:r>
-        <w:t xml:space="preserve"> complementary analyses to rule our alternative explanations when </w:t>
+      <w:del w:id="67" w:author="Steve Fleming" w:date="2018-08-14T08:59:00Z">
+        <w:r>
+          <w:delText>by</w:delText>
+        </w:r>
+        <w:r>
+          <w:delText xml:space="preserve"> complementary analyses</w:delText>
+        </w:r>
+      </w:del>
+      <w:ins w:id="68" w:author="Steve Fleming" w:date="2018-08-14T08:59:00Z">
+        <w:r>
+          <w:t>up</w:t>
+        </w:r>
+      </w:ins>
+      <w:r>
+        <w:t xml:space="preserve"> to rule our alternative explanations when </w:t>
       </w:r>
       <w:r>
         <w:t xml:space="preserve">such </w:t>
@@ -6679,14 +6044,24 @@
         <w:t xml:space="preserve">possibility that confidence effects reflect only trial-by-trial response-time variability, the </w:t>
       </w:r>
       <w:r>
-        <w:t>robustness of the results will be tested against a design matrix with an additional response-time parametric modulator</w:t>
-      </w:r>
-      <w:r>
-        <w:t xml:space="preserve">. </w:t>
-      </w:r>
-      <w:r>
-        <w:br w:type="page"/>
-      </w:r>
+        <w:t xml:space="preserve">robustness of the results will be tested against a design matrix </w:t>
+      </w:r>
+      <w:del w:id="69" w:author="Steve Fleming" w:date="2018-08-14T08:59:00Z">
+        <w:r>
+          <w:delText>with an additional response-time parametric modulator</w:delText>
+        </w:r>
+        <w:r>
+          <w:delText xml:space="preserve">. </w:delText>
+        </w:r>
+        <w:r>
+          <w:br w:type="page"/>
+        </w:r>
+      </w:del>
+      <w:ins w:id="70" w:author="Steve Fleming" w:date="2018-08-14T08:59:00Z">
+        <w:r>
+          <w:t>that controls for variability in response time.</w:t>
+        </w:r>
+      </w:ins>
     </w:p>
     <w:p>
       <w:pPr>
@@ -6708,12 +6083,17 @@
       <w:pPr>
         <w:bidi w:val="0"/>
         <w:spacing w:line="480" w:lineRule="auto"/>
-        <w:rPr>
-          <w:rFonts w:hint="cs"/>
-        </w:rPr>
-      </w:pPr>
-      <w:r>
-        <w:t xml:space="preserve">Group level inference will follow an ordinary lease square (OLS) procedure on the </w:t>
+      </w:pPr>
+      <w:r>
+        <w:t>Group level inference will follow an ordinary lease square</w:t>
+      </w:r>
+      <w:ins w:id="71" w:author="Steve Fleming" w:date="2018-08-14T09:00:00Z">
+        <w:r>
+          <w:t>s</w:t>
+        </w:r>
+      </w:ins>
+      <w:r>
+        <w:t xml:space="preserve"> (OLS) procedure on the </w:t>
       </w:r>
       <w:r>
         <w:t>subject-specific contrast maps. Correction for multiple comparisons will be performed at the cluster level, using a s</w:t>
@@ -6731,18 +6111,18 @@
         <w:bidi w:val="0"/>
         <w:spacing w:line="480" w:lineRule="auto"/>
       </w:pPr>
-      <w:commentRangeStart w:id="34"/>
+      <w:commentRangeStart w:id="72"/>
       <w:r>
         <w:t>Between-subject correlations</w:t>
       </w:r>
-      <w:commentRangeEnd w:id="34"/>
+      <w:commentRangeEnd w:id="72"/>
       <w:r>
         <w:rPr>
           <w:rStyle w:val="CommentReference"/>
           <w:rFonts w:asciiTheme="minorHAnsi" w:eastAsiaTheme="minorEastAsia" w:hAnsiTheme="minorHAnsi" w:cstheme="minorBidi"/>
           <w:color w:val="auto"/>
         </w:rPr>
-        <w:commentReference w:id="34"/>
+        <w:commentReference w:id="72"/>
       </w:r>
     </w:p>
     <w:p>
@@ -6763,21 +6143,8 @@
         <w:t>maps of the contrast</w:t>
       </w:r>
       <w:r>
-        <w:t xml:space="preserve"> (</w:t>
-      </w:r>
-      <w:proofErr w:type="spellStart"/>
-      <w:r>
-        <w:t>CCW_CCW_conf</w:t>
-      </w:r>
-      <w:proofErr w:type="spellEnd"/>
-      <w:r>
-        <w:t xml:space="preserve"> + </w:t>
-      </w:r>
-      <w:proofErr w:type="spellStart"/>
-      <w:r>
-        <w:t>CW_CW_conf</w:t>
-      </w:r>
-      <w:proofErr w:type="spellEnd"/>
+        <w:t xml:space="preserve"> (CCW_CCW_conf + CW_CW_conf</w:t>
+      </w:r>
       <w:r>
         <w:t>) will be correlated against metacognitive efficiency scores for discrimination. Similarly, subject</w:t>
       </w:r>
@@ -6788,21 +6155,17 @@
         <w:t xml:space="preserve">specific </w:t>
       </w:r>
       <w:r>
-        <w:t>maps of the contrast</w:t>
+        <w:t xml:space="preserve">maps of </w:t>
+      </w:r>
+      <w:r>
+        <w:lastRenderedPageBreak/>
+        <w:t>the contrast</w:t>
       </w:r>
       <w:r>
         <w:t xml:space="preserve"> </w:t>
       </w:r>
       <w:r>
-        <w:t>(</w:t>
-      </w:r>
-      <w:proofErr w:type="spellStart"/>
-      <w:r>
-        <w:t>Y_Y_conf+N_N_conf</w:t>
-      </w:r>
-      <w:proofErr w:type="spellEnd"/>
-      <w:r>
-        <w:t>)</w:t>
+        <w:t>(Y_Y_conf+N_N_conf)</w:t>
       </w:r>
       <w:r>
         <w:t xml:space="preserve"> will be correlated against metacognitive efficiency scores in detection. Here also the 5 a-priori ROIs will be analyzed </w:t>
@@ -7347,7 +6710,33 @@
               <w:t xml:space="preserve">spatially multivariate </w:t>
             </w:r>
             <w:r>
-              <w:t xml:space="preserve">signal representing the availability of perceptual evidence in the presence of a stimulus. </w:t>
+              <w:t xml:space="preserve">signal representing the availability of perceptual evidence </w:t>
+            </w:r>
+            <w:del w:id="73" w:author="Steve Fleming" w:date="2018-08-14T09:01:00Z">
+              <w:r>
+                <w:delText xml:space="preserve">in </w:delText>
+              </w:r>
+            </w:del>
+            <w:ins w:id="74" w:author="Steve Fleming" w:date="2018-08-14T09:01:00Z">
+              <w:r>
+                <w:t>for stimulus</w:t>
+              </w:r>
+            </w:ins>
+            <w:del w:id="75" w:author="Steve Fleming" w:date="2018-08-14T09:01:00Z">
+              <w:r>
+                <w:delText>the</w:delText>
+              </w:r>
+            </w:del>
+            <w:r>
+              <w:t xml:space="preserve"> presence</w:t>
+            </w:r>
+            <w:del w:id="76" w:author="Steve Fleming" w:date="2018-08-14T09:01:00Z">
+              <w:r>
+                <w:delText xml:space="preserve"> of a stimulus</w:delText>
+              </w:r>
+            </w:del>
+            <w:r>
+              <w:t xml:space="preserve">. </w:t>
             </w:r>
           </w:p>
         </w:tc>
@@ -7407,7 +6796,21 @@
         <w:spacing w:line="480" w:lineRule="auto"/>
       </w:pPr>
       <w:r>
-        <w:t>A contrast between the last two maps will highlight brain regions that are specifically involved in inference about presence and absence, rather than judgment of available evidence.</w:t>
+        <w:t>A contrast between the last two maps will highlight brain regions that are specifically involved in inference about presence and absence, rather than judgment of available evidence</w:t>
+      </w:r>
+      <w:ins w:id="77" w:author="Steve Fleming" w:date="2018-08-14T09:01:00Z">
+        <w:r>
+          <w:t xml:space="preserve"> </w:t>
+        </w:r>
+        <w:r>
+          <w:rPr>
+            <w:i/>
+          </w:rPr>
+          <w:t>per se</w:t>
+        </w:r>
+      </w:ins>
+      <w:r>
+        <w:t>.</w:t>
       </w:r>
     </w:p>
     <w:p>
@@ -7429,8 +6832,6 @@
         <w:br w:type="page"/>
       </w:r>
     </w:p>
-    <w:bookmarkStart w:id="35" w:name="_GoBack"/>
-    <w:bookmarkEnd w:id="35"/>
     <w:p>
       <w:pPr>
         <w:widowControl w:val="0"/>
@@ -7831,7 +7232,37 @@
           <w:noProof/>
           <w:szCs w:val="24"/>
         </w:rPr>
-        <w:t xml:space="preserve">Hebart, M. N., GÃ¶rgen, K., &amp; Haynes, J.-D. (2015). The Decoding Toolbox (TDT): a versatile software package for multivariate analyses of functional imaging data. </w:t>
+        <w:t>Hebart, M. N., G</w:t>
+      </w:r>
+      <w:ins w:id="78" w:author="Steve Fleming" w:date="2018-08-14T09:03:00Z">
+        <w:r>
+          <w:rPr>
+            <w:rFonts w:ascii="Calibri" w:hAnsi="Calibri" w:cs="Calibri"/>
+            <w:noProof/>
+            <w:szCs w:val="24"/>
+          </w:rPr>
+          <w:t>o</w:t>
+        </w:r>
+      </w:ins>
+      <w:bookmarkStart w:id="79" w:name="_GoBack"/>
+      <w:bookmarkEnd w:id="79"/>
+      <w:del w:id="80" w:author="Steve Fleming" w:date="2018-08-14T09:03:00Z">
+        <w:r>
+          <w:rPr>
+            <w:rFonts w:ascii="Calibri" w:hAnsi="Calibri" w:cs="Calibri"/>
+            <w:noProof/>
+            <w:szCs w:val="24"/>
+          </w:rPr>
+          <w:delText>Ã¶</w:delText>
+        </w:r>
+      </w:del>
+      <w:r>
+        <w:rPr>
+          <w:rFonts w:ascii="Calibri" w:hAnsi="Calibri" w:cs="Calibri"/>
+          <w:noProof/>
+          <w:szCs w:val="24"/>
+        </w:rPr>
+        <w:t xml:space="preserve">rgen, K., &amp; Haynes, J.-D. (2015). The Decoding Toolbox (TDT): a versatile software package for multivariate analyses of functional imaging data. </w:t>
       </w:r>
       <w:r>
         <w:rPr>
@@ -8452,15 +7883,7 @@
         <w:annotationRef/>
       </w:r>
       <w:r>
-        <w:t xml:space="preserve">Following the project presentation, worthwhile reconsidering how central the counterfactual </w:t>
-      </w:r>
-      <w:proofErr w:type="gramStart"/>
-      <w:r>
-        <w:t>reasoning  idea</w:t>
-      </w:r>
-      <w:proofErr w:type="gramEnd"/>
-      <w:r>
-        <w:t xml:space="preserve"> should be in the document.</w:t>
+        <w:t>Following the project presentation, worthwhile reconsidering how central the counterfactual reasoning  idea should be in the document.</w:t>
       </w:r>
     </w:p>
   </w:comment>
@@ -8504,7 +7927,7 @@
       </w:r>
     </w:p>
   </w:comment>
-  <w:comment w:id="4" w:author="Steve Fleming" w:date="2018-08-13T11:42:00Z" w:initials="SMF">
+  <w:comment w:id="4" w:author="Steve Fleming" w:date="2018-08-14T09:02:00Z" w:initials="SMF">
     <w:p>
       <w:pPr>
         <w:pStyle w:val="CommentText"/>
@@ -8520,11 +7943,11 @@
           <w:rFonts w:hint="cs"/>
           <w:rtl/>
         </w:rPr>
-        <w:t>Does your modified staircase for detection really target 71% Unlike a 2-down 1-up I would expect less precision in this targeting with the windowed method ?</w:t>
+        <w:t>needs adding to references</w:t>
       </w:r>
     </w:p>
   </w:comment>
-  <w:comment w:id="6" w:author="Steve Fleming" w:date="2018-08-13T12:47:00Z" w:initials="SMF">
+  <w:comment w:id="5" w:author="Steve Fleming" w:date="2018-08-13T11:42:00Z" w:initials="SMF">
     <w:p>
       <w:pPr>
         <w:pStyle w:val="CommentText"/>
@@ -8540,11 +7963,11 @@
           <w:rFonts w:hint="cs"/>
           <w:rtl/>
         </w:rPr>
-        <w:t>Say something about the top-up staircase during the structural?</w:t>
+        <w:t>Does your modified staircase for detection really target 71% Unlike a 2-down 1-up I would expect less precision in this targeting with the windowed method ?</w:t>
       </w:r>
     </w:p>
   </w:comment>
-  <w:comment w:id="7" w:author="Steve Fleming" w:date="2018-08-13T12:48:00Z" w:initials="SMF">
+  <w:comment w:id="13" w:author="Steve Fleming" w:date="2018-08-13T12:47:00Z" w:initials="SMF">
     <w:p>
       <w:pPr>
         <w:pStyle w:val="CommentText"/>
@@ -8560,18 +7983,37 @@
           <w:rFonts w:hint="cs"/>
           <w:rtl/>
         </w:rPr>
-        <w:t>Describe how the contrast will be adjusted in the fmri session</w:t>
+        <w:t>Say something about the top-up staircase during the structural?</w:t>
       </w:r>
     </w:p>
   </w:comment>
-  <w:comment w:id="8" w:author="Steve Fleming" w:date="2018-08-13T11:47:00Z" w:initials="SMF">
+  <w:comment w:id="19" w:author="Steve Fleming" w:date="2018-08-13T12:48:00Z" w:initials="SMF">
     <w:p>
       <w:pPr>
         <w:pStyle w:val="CommentText"/>
+      </w:pPr>
+      <w:r>
+        <w:rPr>
+          <w:rStyle w:val="CommentReference"/>
+        </w:rPr>
+        <w:annotationRef/>
+      </w:r>
+      <w:r>
         <w:rPr>
           <w:rFonts w:hint="cs"/>
           <w:rtl/>
         </w:rPr>
+        <w:t>Describe how the contrast will be adjusted in the fmri session</w:t>
+      </w:r>
+    </w:p>
+  </w:comment>
+  <w:comment w:id="20" w:author="Steve Fleming" w:date="2018-08-13T11:47:00Z" w:initials="SMF">
+    <w:p>
+      <w:pPr>
+        <w:pStyle w:val="CommentText"/>
+        <w:rPr>
+          <w:rtl/>
+        </w:rPr>
       </w:pPr>
       <w:r>
         <w:rPr>
@@ -8588,7 +8030,7 @@
       </w:r>
     </w:p>
   </w:comment>
-  <w:comment w:id="9" w:author="Steve Fleming" w:date="2018-08-13T12:49:00Z" w:initials="SMF">
+  <w:comment w:id="21" w:author="Steve Fleming" w:date="2018-08-13T12:49:00Z" w:initials="SMF">
     <w:p>
       <w:pPr>
         <w:pStyle w:val="CommentText"/>
@@ -8608,7 +8050,7 @@
       </w:r>
     </w:p>
   </w:comment>
-  <w:comment w:id="10" w:author="Steve Fleming" w:date="2018-08-13T12:17:00Z" w:initials="SMF">
+  <w:comment w:id="22" w:author="Steve Fleming" w:date="2018-08-13T12:17:00Z" w:initials="SMF">
     <w:p>
       <w:pPr>
         <w:pStyle w:val="CommentText"/>
@@ -8628,7 +8070,7 @@
       </w:r>
     </w:p>
   </w:comment>
-  <w:comment w:id="12" w:author="Steve Fleming" w:date="2018-08-13T12:49:00Z" w:initials="SMF">
+  <w:comment w:id="24" w:author="Steve Fleming" w:date="2018-08-13T12:49:00Z" w:initials="SMF">
     <w:p>
       <w:pPr>
         <w:pStyle w:val="CommentText"/>
@@ -8648,7 +8090,7 @@
       </w:r>
     </w:p>
   </w:comment>
-  <w:comment w:id="13" w:author="Matan Mazor" w:date="2018-08-13T08:08:00Z" w:initials="MM">
+  <w:comment w:id="37" w:author="Matan Mazor" w:date="2018-08-13T08:08:00Z" w:initials="MM">
     <w:p>
       <w:pPr>
         <w:pStyle w:val="CommentText"/>
@@ -8660,15 +8102,7 @@
         <w:annotationRef/>
       </w:r>
       <w:r>
-        <w:t xml:space="preserve"> I performed normalization on the functional maps using the deformation field (y_*.</w:t>
-      </w:r>
-      <w:proofErr w:type="spellStart"/>
-      <w:r>
-        <w:t>nii</w:t>
-      </w:r>
-      <w:proofErr w:type="spellEnd"/>
-      <w:r>
-        <w:t>) that I got from the segmentation step.</w:t>
+        <w:t xml:space="preserve"> I performed normalization on the functional maps using the deformation field (y_*.nii) that I got from the segmentation step.</w:t>
       </w:r>
       <w:r>
         <w:rPr>
@@ -8687,7 +8121,7 @@
       </w:r>
     </w:p>
   </w:comment>
-  <w:comment w:id="14" w:author="Steve Fleming" w:date="2018-08-13T11:49:00Z" w:initials="SMF">
+  <w:comment w:id="38" w:author="Steve Fleming" w:date="2018-08-13T11:49:00Z" w:initials="SMF">
     <w:p>
       <w:pPr>
         <w:pStyle w:val="CommentText"/>
@@ -8707,7 +8141,7 @@
       </w:r>
     </w:p>
   </w:comment>
-  <w:comment w:id="15" w:author="Matan Mazor" w:date="2018-07-24T13:05:00Z" w:initials="MM">
+  <w:comment w:id="39" w:author="Matan Mazor" w:date="2018-07-24T13:05:00Z" w:initials="MM">
     <w:p>
       <w:pPr>
         <w:pStyle w:val="CommentText"/>
@@ -8726,7 +8160,7 @@
       </w:r>
     </w:p>
   </w:comment>
-  <w:comment w:id="16" w:author="Steve Fleming" w:date="2018-08-13T11:53:00Z" w:initials="SMF">
+  <w:comment w:id="40" w:author="Steve Fleming" w:date="2018-08-13T11:53:00Z" w:initials="SMF">
     <w:p>
       <w:pPr>
         <w:pStyle w:val="CommentText"/>
@@ -8746,7 +8180,7 @@
       </w:r>
     </w:p>
   </w:comment>
-  <w:comment w:id="17" w:author="Matan Mazor" w:date="2018-08-13T08:12:00Z" w:initials="MM">
+  <w:comment w:id="41" w:author="Matan Mazor" w:date="2018-08-13T08:12:00Z" w:initials="MM">
     <w:p>
       <w:pPr>
         <w:pStyle w:val="CommentText"/>
@@ -8762,7 +8196,7 @@
       </w:r>
     </w:p>
   </w:comment>
-  <w:comment w:id="18" w:author="Steve Fleming" w:date="2018-08-13T11:56:00Z" w:initials="SMF">
+  <w:comment w:id="42" w:author="Steve Fleming" w:date="2018-08-13T11:56:00Z" w:initials="SMF">
     <w:p>
       <w:pPr>
         <w:pStyle w:val="CommentText"/>
@@ -8795,7 +8229,7 @@
       </w:r>
     </w:p>
   </w:comment>
-  <w:comment w:id="19" w:author="Matan Mazor [2]" w:date="2018-08-13T13:42:00Z" w:initials="MM">
+  <w:comment w:id="43" w:author="Matan Mazor [2]" w:date="2018-08-13T13:42:00Z" w:initials="MM">
     <w:p>
       <w:pPr>
         <w:pStyle w:val="CommentText"/>
@@ -8811,7 +8245,7 @@
       </w:r>
     </w:p>
   </w:comment>
-  <w:comment w:id="21" w:author="Steve Fleming" w:date="2018-08-13T12:03:00Z" w:initials="SMF">
+  <w:comment w:id="45" w:author="Steve Fleming" w:date="2018-08-13T12:03:00Z" w:initials="SMF">
     <w:p>
       <w:pPr>
         <w:pStyle w:val="CommentText"/>
@@ -8831,7 +8265,7 @@
       </w:r>
     </w:p>
   </w:comment>
-  <w:comment w:id="22" w:author="Steve Fleming" w:date="2018-08-13T12:05:00Z" w:initials="SMF">
+  <w:comment w:id="46" w:author="Steve Fleming" w:date="2018-08-14T08:52:00Z" w:initials="SMF">
     <w:p>
       <w:pPr>
         <w:pStyle w:val="CommentText"/>
@@ -8847,24 +8281,18 @@
           <w:rFonts w:hint="cs"/>
           <w:rtl/>
         </w:rPr>
-        <w:t xml:space="preserve">I fear that this is going to be too conservative and will cause you a headache later down the line with different subjects having different number of runs and contrast vectors requiring adjusting etc. Given that you are already applying this exclusion at the subject level I think that the main requirement for use in the analysis is whether SPM will allow you to estimate the parametric effect </w:t>
-      </w:r>
-      <w:r>
-        <w:rPr>
-          <w:rtl/>
-        </w:rPr>
-        <w:t>–</w:t>
+        <w:t>This seems conservative (you would only need to say "CW" in 30 out of 40 trials to ex</w:t>
       </w:r>
       <w:r>
         <w:rPr>
           <w:rFonts w:hint="cs"/>
           <w:rtl/>
         </w:rPr>
-        <w:t xml:space="preserve"> this will only not be the case if there is no variation at all in the confidence level. So I suggest either omitting this section or upping it to e.g. 95%</w:t>
+        <w:t>clude a whole run- perhaps omit or increase?</w:t>
       </w:r>
     </w:p>
   </w:comment>
-  <w:comment w:id="23" w:author="Steve Fleming" w:date="2018-08-13T12:08:00Z" w:initials="SMF">
+  <w:comment w:id="47" w:author="Steve Fleming" w:date="2018-08-13T12:05:00Z" w:initials="SMF">
     <w:p>
       <w:pPr>
         <w:pStyle w:val="CommentText"/>
@@ -8880,63 +8308,24 @@
           <w:rFonts w:hint="cs"/>
           <w:rtl/>
         </w:rPr>
-        <w:t>Citation formatting is wrong here</w:t>
-      </w:r>
-    </w:p>
-  </w:comment>
-  <w:comment w:id="24" w:author="Matan Mazor" w:date="2018-08-13T21:47:00Z" w:initials="MM">
-    <w:p>
-      <w:pPr>
-        <w:pStyle w:val="CommentText"/>
-      </w:pPr>
-      <w:r>
-        <w:rPr>
-          <w:rStyle w:val="CommentReference"/>
-        </w:rPr>
-        <w:annotationRef/>
-      </w:r>
-      <w:r>
-        <w:t>Still wrong?</w:t>
-      </w:r>
-    </w:p>
-  </w:comment>
-  <w:comment w:id="27" w:author="Matan Mazor" w:date="2018-07-26T11:11:00Z" w:initials="MM">
-    <w:p>
-      <w:pPr>
-        <w:pStyle w:val="CommentText"/>
-      </w:pPr>
-      <w:r>
-        <w:rPr>
-          <w:rStyle w:val="CommentReference"/>
-        </w:rPr>
-        <w:annotationRef/>
-      </w:r>
-      <w:r>
-        <w:t>Does 8-mm sphere mean 8-mm radius or 8-mm diameter?</w:t>
-      </w:r>
-    </w:p>
-  </w:comment>
-  <w:comment w:id="28" w:author="Steve Fleming" w:date="2018-08-13T12:10:00Z" w:initials="SMF">
-    <w:p>
-      <w:pPr>
-        <w:pStyle w:val="CommentText"/>
-      </w:pPr>
-      <w:r>
-        <w:rPr>
-          <w:rStyle w:val="CommentReference"/>
-        </w:rPr>
-        <w:annotationRef/>
+        <w:t xml:space="preserve">I fear that this is going to be too conservative and will cause you a headache later down the line with different subjects having different number of runs and contrast vectors requiring adjusting etc. Given that you are already applying this exclusion at the subject level I think that the main requirement for use in the analysis is whether SPM will allow you to estimate the parametric effect </w:t>
+      </w:r>
+      <w:r>
+        <w:rPr>
+          <w:rtl/>
+        </w:rPr>
+        <w:t>–</w:t>
       </w:r>
       <w:r>
         <w:rPr>
           <w:rFonts w:hint="cs"/>
           <w:rtl/>
         </w:rPr>
-        <w:t>radius</w:t>
+        <w:t xml:space="preserve"> this will only not be the case if there is no variation at all in the confidence level. So I suggest either omitting this section or upping it to e.g. 95%</w:t>
       </w:r>
     </w:p>
   </w:comment>
-  <w:comment w:id="29" w:author="Steve Fleming" w:date="2018-08-13T12:15:00Z" w:initials="SMF">
+  <w:comment w:id="48" w:author="Steve Fleming" w:date="2018-08-13T12:08:00Z" w:initials="SMF">
     <w:p>
       <w:pPr>
         <w:pStyle w:val="CommentText"/>
@@ -8952,11 +8341,27 @@
           <w:rFonts w:hint="cs"/>
           <w:rtl/>
         </w:rPr>
-        <w:t>As in main desiogn matrix below, you need to say what timepoint will be modeled</w:t>
+        <w:t>Citation formatting is wrong here</w:t>
       </w:r>
     </w:p>
   </w:comment>
-  <w:comment w:id="30" w:author="Steve Fleming" w:date="2018-08-13T12:51:00Z" w:initials="SMF">
+  <w:comment w:id="49" w:author="Matan Mazor" w:date="2018-08-13T21:47:00Z" w:initials="MM">
+    <w:p>
+      <w:pPr>
+        <w:pStyle w:val="CommentText"/>
+      </w:pPr>
+      <w:r>
+        <w:rPr>
+          <w:rStyle w:val="CommentReference"/>
+        </w:rPr>
+        <w:annotationRef/>
+      </w:r>
+      <w:r>
+        <w:t>Still wrong?</w:t>
+      </w:r>
+    </w:p>
+  </w:comment>
+  <w:comment w:id="50" w:author="Steve Fleming" w:date="2018-08-14T08:54:00Z" w:initials="SMF">
     <w:p>
       <w:pPr>
         <w:pStyle w:val="CommentText"/>
@@ -8972,11 +8377,87 @@
           <w:rFonts w:hint="cs"/>
           <w:rtl/>
         </w:rPr>
+        <w:t>fine now</w:t>
+      </w:r>
+    </w:p>
+  </w:comment>
+  <w:comment w:id="53" w:author="Matan Mazor" w:date="2018-07-26T11:11:00Z" w:initials="MM">
+    <w:p>
+      <w:pPr>
+        <w:pStyle w:val="CommentText"/>
+      </w:pPr>
+      <w:r>
+        <w:rPr>
+          <w:rStyle w:val="CommentReference"/>
+        </w:rPr>
+        <w:annotationRef/>
+      </w:r>
+      <w:r>
+        <w:t>Does 8-mm sphere mean 8-mm radius or 8-mm diameter?</w:t>
+      </w:r>
+    </w:p>
+  </w:comment>
+  <w:comment w:id="54" w:author="Steve Fleming" w:date="2018-08-13T12:10:00Z" w:initials="SMF">
+    <w:p>
+      <w:pPr>
+        <w:pStyle w:val="CommentText"/>
+      </w:pPr>
+      <w:r>
+        <w:rPr>
+          <w:rStyle w:val="CommentReference"/>
+        </w:rPr>
+        <w:annotationRef/>
+      </w:r>
+      <w:r>
+        <w:rPr>
+          <w:rFonts w:hint="cs"/>
+          <w:rtl/>
+        </w:rPr>
+        <w:t>radius</w:t>
+      </w:r>
+    </w:p>
+  </w:comment>
+  <w:comment w:id="56" w:author="Steve Fleming" w:date="2018-08-13T12:15:00Z" w:initials="SMF">
+    <w:p>
+      <w:pPr>
+        <w:pStyle w:val="CommentText"/>
+      </w:pPr>
+      <w:r>
+        <w:rPr>
+          <w:rStyle w:val="CommentReference"/>
+        </w:rPr>
+        <w:annotationRef/>
+      </w:r>
+      <w:r>
+        <w:rPr>
+          <w:rFonts w:hint="cs"/>
+          <w:rtl/>
+        </w:rPr>
+        <w:t>As in main desiogn matrix below, you need to say what timepoint will be modeled</w:t>
+      </w:r>
+    </w:p>
+  </w:comment>
+  <w:comment w:id="57" w:author="Steve Fleming" w:date="2018-08-13T12:51:00Z" w:initials="SMF">
+    <w:p>
+      <w:pPr>
+        <w:pStyle w:val="CommentText"/>
+      </w:pPr>
+      <w:r>
+        <w:rPr>
+          <w:rStyle w:val="CommentReference"/>
+        </w:rPr>
+        <w:annotationRef/>
+      </w:r>
+      <w:r>
+        <w:rPr>
+          <w:rFonts w:hint="cs"/>
+          <w:rtl/>
+        </w:rPr>
         <w:t>Let's also include parametric modulators for response times?</w:t>
       </w:r>
     </w:p>
   </w:comment>
-  <w:comment w:id="31" w:author="Matan Mazor [2]" w:date="2018-08-13T13:57:00Z" w:initials="MM">
+  <w:comment w:id="58" w:author="Matan Mazor [2]" w:date="2018-08-13T13:57:00Z" w:initials="MM">
     <w:p>
       <w:pPr>
         <w:pStyle w:val="CommentText"/>
@@ -8995,25 +8476,11 @@
         <w:rPr>
           <w:rStyle w:val="CommentReference"/>
         </w:rPr>
-        <w:t xml:space="preserve">Wouldn’t this be risky in terms of </w:t>
-      </w:r>
-      <w:proofErr w:type="spellStart"/>
-      <w:r>
-        <w:rPr>
-          <w:rStyle w:val="CommentReference"/>
-        </w:rPr>
-        <w:t>multicolinearity</w:t>
-      </w:r>
-      <w:proofErr w:type="spellEnd"/>
-      <w:r>
-        <w:rPr>
-          <w:rStyle w:val="CommentReference"/>
-        </w:rPr>
-        <w:t xml:space="preserve"> with the confidence parametric modulator and the button-press nuisance regressors? I was thinking maybe we want to start without a response time modulator, and then if we find interesting things show that they are robust to the inclusion of an RT regressor? </w:t>
+        <w:t xml:space="preserve">Wouldn’t this be risky in terms of multicolinearity with the confidence parametric modulator and the button-press nuisance regressors? I was thinking maybe we want to start without a response time modulator, and then if we find interesting things show that they are robust to the inclusion of an RT regressor? </w:t>
       </w:r>
     </w:p>
   </w:comment>
-  <w:comment w:id="32" w:author="Steve Fleming" w:date="2018-08-13T12:26:00Z" w:initials="SMF">
+  <w:comment w:id="59" w:author="Steve Fleming" w:date="2018-08-13T12:26:00Z" w:initials="SMF">
     <w:p>
       <w:pPr>
         <w:pStyle w:val="CommentText"/>
@@ -9048,7 +8515,7 @@
       </w:r>
     </w:p>
   </w:comment>
-  <w:comment w:id="33" w:author="Steve Fleming" w:date="2018-08-13T12:22:00Z" w:initials="SMF">
+  <w:comment w:id="65" w:author="Steve Fleming" w:date="2018-08-13T12:22:00Z" w:initials="SMF">
     <w:p>
       <w:pPr>
         <w:pStyle w:val="CommentText"/>
@@ -9068,7 +8535,7 @@
       </w:r>
     </w:p>
   </w:comment>
-  <w:comment w:id="34" w:author="Steve Fleming" w:date="2018-08-13T12:53:00Z" w:initials="SMF">
+  <w:comment w:id="72" w:author="Steve Fleming" w:date="2018-08-13T12:53:00Z" w:initials="SMF">
     <w:p>
       <w:pPr>
         <w:pStyle w:val="CommentText"/>
@@ -9079,69 +8546,12 @@
         </w:rPr>
         <w:annotationRef/>
       </w:r>
-      <w:proofErr w:type="spellStart"/>
       <w:r>
         <w:rPr>
           <w:rFonts w:hint="cs"/>
           <w:rtl/>
         </w:rPr>
-        <w:t>Include</w:t>
-      </w:r>
-      <w:proofErr w:type="spellEnd"/>
-      <w:r>
-        <w:rPr>
-          <w:rFonts w:hint="cs"/>
-          <w:rtl/>
-        </w:rPr>
-        <w:t xml:space="preserve"> </w:t>
-      </w:r>
-      <w:proofErr w:type="spellStart"/>
-      <w:r>
-        <w:rPr>
-          <w:rFonts w:hint="cs"/>
-          <w:rtl/>
-        </w:rPr>
-        <w:t>section</w:t>
-      </w:r>
-      <w:proofErr w:type="spellEnd"/>
-      <w:r>
-        <w:rPr>
-          <w:rFonts w:hint="cs"/>
-          <w:rtl/>
-        </w:rPr>
-        <w:t xml:space="preserve"> </w:t>
-      </w:r>
-      <w:proofErr w:type="spellStart"/>
-      <w:r>
-        <w:rPr>
-          <w:rFonts w:hint="cs"/>
-          <w:rtl/>
-        </w:rPr>
-        <w:t>on</w:t>
-      </w:r>
-      <w:proofErr w:type="spellEnd"/>
-      <w:r>
-        <w:rPr>
-          <w:rFonts w:hint="cs"/>
-          <w:rtl/>
-        </w:rPr>
-        <w:t xml:space="preserve"> </w:t>
-      </w:r>
-      <w:proofErr w:type="spellStart"/>
-      <w:r>
-        <w:rPr>
-          <w:rFonts w:hint="cs"/>
-          <w:rtl/>
-        </w:rPr>
-        <w:t>how</w:t>
-      </w:r>
-      <w:proofErr w:type="spellEnd"/>
-      <w:r>
-        <w:rPr>
-          <w:rFonts w:hint="cs"/>
-          <w:rtl/>
-        </w:rPr>
-        <w:t xml:space="preserve"> you will do whole-brain statistical inference </w:t>
+        <w:t xml:space="preserve">Include section on how you will do whole-brain statistical inference </w:t>
       </w:r>
       <w:r>
         <w:rPr>
@@ -9167,6 +8577,7 @@
   <w15:commentEx w15:paraId="44C44B89" w15:done="1"/>
   <w15:commentEx w15:paraId="37AA36F2" w15:paraIdParent="44C44B89" w15:done="1"/>
   <w15:commentEx w15:paraId="10E5D247" w15:done="1"/>
+  <w15:commentEx w15:paraId="5C6EE2C5" w15:done="0"/>
   <w15:commentEx w15:paraId="140B7B71" w15:done="1"/>
   <w15:commentEx w15:paraId="2A26E738" w15:done="1"/>
   <w15:commentEx w15:paraId="4A845A56" w15:done="1"/>
@@ -9182,9 +8593,11 @@
   <w15:commentEx w15:paraId="70B17A55" w15:paraIdParent="245CAC4A" w15:done="1"/>
   <w15:commentEx w15:paraId="00D187B3" w15:done="0"/>
   <w15:commentEx w15:paraId="26FB5F6B" w15:done="1"/>
+  <w15:commentEx w15:paraId="687EB937" w15:done="0"/>
   <w15:commentEx w15:paraId="011DD41D" w15:done="1"/>
   <w15:commentEx w15:paraId="7E55AD46" w15:done="0"/>
   <w15:commentEx w15:paraId="67F97FCB" w15:paraIdParent="7E55AD46" w15:done="0"/>
+  <w15:commentEx w15:paraId="6452656F" w15:paraIdParent="7E55AD46" w15:done="0"/>
   <w15:commentEx w15:paraId="5AB77D1C" w15:done="1"/>
   <w15:commentEx w15:paraId="43B198AC" w15:paraIdParent="5AB77D1C" w15:done="1"/>
   <w15:commentEx w15:paraId="6D3E2144" w15:done="1"/>
@@ -9202,6 +8615,7 @@
   <w16cid:commentId w16cid:paraId="44C44B89" w16cid:durableId="1EF9B590"/>
   <w16cid:commentId w16cid:paraId="37AA36F2" w16cid:durableId="1F1BEBE1"/>
   <w16cid:commentId w16cid:paraId="10E5D247" w16cid:durableId="1F1BEC9D"/>
+  <w16cid:commentId w16cid:paraId="5C6EE2C5" w16cid:durableId="1F1D192B"/>
   <w16cid:commentId w16cid:paraId="140B7B71" w16cid:durableId="1F1BED0F"/>
   <w16cid:commentId w16cid:paraId="2A26E738" w16cid:durableId="1F1BFC70"/>
   <w16cid:commentId w16cid:paraId="4A845A56" w16cid:durableId="1F1BFC90"/>
@@ -9217,9 +8631,11 @@
   <w16cid:commentId w16cid:paraId="70B17A55" w16cid:durableId="1F1BF053"/>
   <w16cid:commentId w16cid:paraId="00D187B3" w16cid:durableId="1F1C4F86"/>
   <w16cid:commentId w16cid:paraId="26FB5F6B" w16cid:durableId="1F1BF1FD"/>
+  <w16cid:commentId w16cid:paraId="687EB937" w16cid:durableId="1F1D16C5"/>
   <w16cid:commentId w16cid:paraId="011DD41D" w16cid:durableId="1F1BF29E"/>
   <w16cid:commentId w16cid:paraId="7E55AD46" w16cid:durableId="1F1BF33C"/>
   <w16cid:commentId w16cid:paraId="67F97FCB" w16cid:durableId="1F1C7B0F"/>
+  <w16cid:commentId w16cid:paraId="6452656F" w16cid:durableId="1F1D1732"/>
   <w16cid:commentId w16cid:paraId="5AB77D1C" w16cid:durableId="1F042AC7"/>
   <w16cid:commentId w16cid:paraId="43B198AC" w16cid:durableId="1F1BF3C9"/>
   <w16cid:commentId w16cid:paraId="6D3E2144" w16cid:durableId="1F1BF4CE"/>
@@ -10683,6 +10099,7 @@
     <w:lsdException w:name="HTML Sample" w:semiHidden="1" w:unhideWhenUsed="1"/>
     <w:lsdException w:name="HTML Typewriter" w:semiHidden="1" w:unhideWhenUsed="1"/>
     <w:lsdException w:name="HTML Variable" w:semiHidden="1" w:unhideWhenUsed="1"/>
+    <w:lsdException w:name="Normal Table" w:semiHidden="1" w:unhideWhenUsed="1"/>
     <w:lsdException w:name="annotation subject" w:semiHidden="1" w:unhideWhenUsed="1"/>
     <w:lsdException w:name="No List" w:semiHidden="1" w:unhideWhenUsed="1"/>
     <w:lsdException w:name="Outline List 1" w:semiHidden="1" w:unhideWhenUsed="1"/>
@@ -10726,8 +10143,10 @@
     <w:lsdException w:name="Table Elegant" w:semiHidden="1" w:unhideWhenUsed="1"/>
     <w:lsdException w:name="Table Professional" w:semiHidden="1" w:unhideWhenUsed="1"/>
     <w:lsdException w:name="Table Subtle 1" w:semiHidden="1" w:unhideWhenUsed="1"/>
+    <w:lsdException w:name="Table Subtle 2" w:semiHidden="1" w:unhideWhenUsed="1"/>
     <w:lsdException w:name="Table Web 1" w:semiHidden="1" w:unhideWhenUsed="1"/>
     <w:lsdException w:name="Table Web 2" w:semiHidden="1" w:unhideWhenUsed="1"/>
+    <w:lsdException w:name="Table Web 3" w:semiHidden="1" w:unhideWhenUsed="1"/>
     <w:lsdException w:name="Balloon Text" w:semiHidden="1" w:unhideWhenUsed="1"/>
     <w:lsdException w:name="Table Grid" w:uiPriority="39"/>
     <w:lsdException w:name="Table Theme" w:semiHidden="1" w:unhideWhenUsed="1"/>
@@ -12081,7 +11500,7 @@
 </file>
 
 <file path=customXml/itemProps1.xml><?xml version="1.0" encoding="utf-8"?>
-<ds:datastoreItem xmlns:ds="http://schemas.openxmlformats.org/officeDocument/2006/customXml" ds:itemID="{3C8F4E94-721E-46DA-B18D-D5D26E822DF4}">
+<ds:datastoreItem xmlns:ds="http://schemas.openxmlformats.org/officeDocument/2006/customXml" ds:itemID="{C78A97F6-809E-DD41-9D0C-5047FFAD5487}">
   <ds:schemaRefs>
     <ds:schemaRef ds:uri="http://schemas.openxmlformats.org/officeDocument/2006/bibliography"/>
   </ds:schemaRefs>

</xml_diff>